<commit_message>
manual de despliege InvGenius
</commit_message>
<xml_diff>
--- a/Documentacion/RequerimientosInvGenius/Despliegue.docx
+++ b/Documentacion/RequerimientosInvGenius/Despliegue.docx
@@ -5425,16 +5425,638 @@
       <w:r>
         <w:t>Finalmente, importa la base de datos al servidor y realiza una consulta de prueba para verificar que las tablas se han creado correctamente. Esto confirmará que todo el proceso de despliegue ha sido exitoso y que la aplicación está lista para su uso.</w:t>
       </w:r>
+    </w:p>
+    <w:p>
+      <w:pPr>
+        <w:pStyle w:val="Ttulo1"/>
+        <w:rPr>
+          <w:rFonts w:ascii="Times New Roman" w:hAnsi="Times New Roman" w:cs="Times New Roman"/>
+          <w:sz w:val="24"/>
+          <w:szCs w:val="24"/>
+        </w:rPr>
+      </w:pPr>
+      <w:r>
+        <w:rPr>
+          <w:rFonts w:ascii="Times New Roman" w:hAnsi="Times New Roman" w:cs="Times New Roman"/>
+          <w:sz w:val="24"/>
+          <w:szCs w:val="24"/>
+        </w:rPr>
+        <w:lastRenderedPageBreak/>
+        <w:t>21</w:t>
+      </w:r>
+      <w:r>
+        <w:rPr>
+          <w:rFonts w:ascii="Times New Roman" w:hAnsi="Times New Roman" w:cs="Times New Roman"/>
+          <w:sz w:val="24"/>
+          <w:szCs w:val="24"/>
+        </w:rPr>
+        <w:t xml:space="preserve">. </w:t>
+      </w:r>
+      <w:r>
+        <w:rPr>
+          <w:rFonts w:ascii="Times New Roman" w:hAnsi="Times New Roman" w:cs="Times New Roman"/>
+          <w:sz w:val="24"/>
+          <w:szCs w:val="24"/>
+        </w:rPr>
+        <w:t>Se debe habilitar el firewall para desbloquear el puerto 22</w:t>
+      </w:r>
+    </w:p>
+    <w:p>
+      <w:pPr>
+        <w:pStyle w:val="NormalWeb"/>
+      </w:pPr>
+      <w:r>
+        <w:drawing>
+          <wp:anchor distT="0" distB="0" distL="114300" distR="114300" simplePos="0" relativeHeight="251668480" behindDoc="0" locked="0" layoutInCell="1" allowOverlap="1" wp14:anchorId="533ADFCE" wp14:editId="1027B4EF">
+            <wp:simplePos x="0" y="0"/>
+            <wp:positionH relativeFrom="margin">
+              <wp:align>right</wp:align>
+            </wp:positionH>
+            <wp:positionV relativeFrom="page">
+              <wp:posOffset>1876425</wp:posOffset>
+            </wp:positionV>
+            <wp:extent cx="5612130" cy="614680"/>
+            <wp:effectExtent l="0" t="0" r="7620" b="0"/>
+            <wp:wrapThrough wrapText="bothSides">
+              <wp:wrapPolygon edited="0">
+                <wp:start x="0" y="0"/>
+                <wp:lineTo x="0" y="20752"/>
+                <wp:lineTo x="21556" y="20752"/>
+                <wp:lineTo x="21556" y="0"/>
+                <wp:lineTo x="0" y="0"/>
+              </wp:wrapPolygon>
+            </wp:wrapThrough>
+            <wp:docPr id="1" name="Imagen 1"/>
+            <wp:cNvGraphicFramePr>
+              <a:graphicFrameLocks xmlns:a="http://schemas.openxmlformats.org/drawingml/2006/main" noChangeAspect="1"/>
+            </wp:cNvGraphicFramePr>
+            <a:graphic xmlns:a="http://schemas.openxmlformats.org/drawingml/2006/main">
+              <a:graphicData uri="http://schemas.openxmlformats.org/drawingml/2006/picture">
+                <pic:pic xmlns:pic="http://schemas.openxmlformats.org/drawingml/2006/picture">
+                  <pic:nvPicPr>
+                    <pic:cNvPr id="1" name=""/>
+                    <pic:cNvPicPr/>
+                  </pic:nvPicPr>
+                  <pic:blipFill>
+                    <a:blip r:embed="rId40"/>
+                    <a:stretch>
+                      <a:fillRect/>
+                    </a:stretch>
+                  </pic:blipFill>
+                  <pic:spPr>
+                    <a:xfrm>
+                      <a:off x="0" y="0"/>
+                      <a:ext cx="5612130" cy="614680"/>
+                    </a:xfrm>
+                    <a:prstGeom prst="rect">
+                      <a:avLst/>
+                    </a:prstGeom>
+                  </pic:spPr>
+                </pic:pic>
+              </a:graphicData>
+            </a:graphic>
+          </wp:anchor>
+        </w:drawing>
+      </w:r>
+      <w:r>
+        <w:t xml:space="preserve">Para garantizar el acceso remoto continuo al servidor a través de SSH, es necesario desbloquear el puerto 22, ya que este es el puerto predeterminado para las conexiones SSH. </w:t>
+      </w:r>
+    </w:p>
+    <w:p>
+      <w:pPr>
+        <w:pStyle w:val="Ttulo1"/>
+        <w:rPr>
+          <w:rFonts w:ascii="Times New Roman" w:hAnsi="Times New Roman" w:cs="Times New Roman"/>
+          <w:sz w:val="24"/>
+          <w:szCs w:val="24"/>
+        </w:rPr>
+      </w:pPr>
+      <w:r>
+        <w:rPr>
+          <w:rFonts w:ascii="Times New Roman" w:hAnsi="Times New Roman" w:cs="Times New Roman"/>
+          <w:sz w:val="24"/>
+          <w:szCs w:val="24"/>
+        </w:rPr>
+        <w:t>2</w:t>
+      </w:r>
+      <w:r>
+        <w:rPr>
+          <w:rFonts w:ascii="Times New Roman" w:hAnsi="Times New Roman" w:cs="Times New Roman"/>
+          <w:sz w:val="24"/>
+          <w:szCs w:val="24"/>
+        </w:rPr>
+        <w:t>3</w:t>
+      </w:r>
+      <w:r>
+        <w:rPr>
+          <w:rFonts w:ascii="Times New Roman" w:hAnsi="Times New Roman" w:cs="Times New Roman"/>
+          <w:sz w:val="24"/>
+          <w:szCs w:val="24"/>
+        </w:rPr>
+        <w:t xml:space="preserve">. </w:t>
+      </w:r>
+      <w:r>
+        <w:rPr>
+          <w:rFonts w:ascii="Times New Roman" w:hAnsi="Times New Roman" w:cs="Times New Roman"/>
+          <w:sz w:val="24"/>
+          <w:szCs w:val="24"/>
+        </w:rPr>
+        <w:t>Crear el archivo del servidor</w:t>
+      </w:r>
+    </w:p>
+    <w:p>
+      <w:pPr>
+        <w:pStyle w:val="NormalWeb"/>
+      </w:pPr>
+      <w:r>
+        <w:drawing>
+          <wp:anchor distT="0" distB="0" distL="114300" distR="114300" simplePos="0" relativeHeight="251686912" behindDoc="0" locked="0" layoutInCell="1" allowOverlap="1" wp14:anchorId="5166AECB" wp14:editId="0A4AF62E">
+            <wp:simplePos x="0" y="0"/>
+            <wp:positionH relativeFrom="margin">
+              <wp:align>right</wp:align>
+            </wp:positionH>
+            <wp:positionV relativeFrom="page">
+              <wp:posOffset>5876925</wp:posOffset>
+            </wp:positionV>
+            <wp:extent cx="5612130" cy="377825"/>
+            <wp:effectExtent l="0" t="0" r="7620" b="3175"/>
+            <wp:wrapThrough wrapText="bothSides">
+              <wp:wrapPolygon edited="0">
+                <wp:start x="0" y="0"/>
+                <wp:lineTo x="0" y="20692"/>
+                <wp:lineTo x="21556" y="20692"/>
+                <wp:lineTo x="21556" y="0"/>
+                <wp:lineTo x="0" y="0"/>
+              </wp:wrapPolygon>
+            </wp:wrapThrough>
+            <wp:docPr id="12" name="Imagen 12"/>
+            <wp:cNvGraphicFramePr>
+              <a:graphicFrameLocks xmlns:a="http://schemas.openxmlformats.org/drawingml/2006/main" noChangeAspect="1"/>
+            </wp:cNvGraphicFramePr>
+            <a:graphic xmlns:a="http://schemas.openxmlformats.org/drawingml/2006/main">
+              <a:graphicData uri="http://schemas.openxmlformats.org/drawingml/2006/picture">
+                <pic:pic xmlns:pic="http://schemas.openxmlformats.org/drawingml/2006/picture">
+                  <pic:nvPicPr>
+                    <pic:cNvPr id="1" name=""/>
+                    <pic:cNvPicPr/>
+                  </pic:nvPicPr>
+                  <pic:blipFill rotWithShape="1">
+                    <a:blip r:embed="rId41"/>
+                    <a:srcRect t="86447"/>
+                    <a:stretch/>
+                  </pic:blipFill>
+                  <pic:spPr bwMode="auto">
+                    <a:xfrm>
+                      <a:off x="0" y="0"/>
+                      <a:ext cx="5612130" cy="377825"/>
+                    </a:xfrm>
+                    <a:prstGeom prst="rect">
+                      <a:avLst/>
+                    </a:prstGeom>
+                    <a:ln>
+                      <a:noFill/>
+                    </a:ln>
+                    <a:extLst>
+                      <a:ext uri="{53640926-AAD7-44D8-BBD7-CCE9431645EC}">
+                        <a14:shadowObscured xmlns:a14="http://schemas.microsoft.com/office/drawing/2010/main"/>
+                      </a:ext>
+                    </a:extLst>
+                  </pic:spPr>
+                </pic:pic>
+              </a:graphicData>
+            </a:graphic>
+            <wp14:sizeRelV relativeFrom="margin">
+              <wp14:pctHeight>0</wp14:pctHeight>
+            </wp14:sizeRelV>
+          </wp:anchor>
+        </w:drawing>
+      </w:r>
+      <w:r>
+        <w:drawing>
+          <wp:anchor distT="0" distB="0" distL="114300" distR="114300" simplePos="0" relativeHeight="251684864" behindDoc="0" locked="0" layoutInCell="1" allowOverlap="1" wp14:anchorId="3C161DA1" wp14:editId="4AE7CE3E">
+            <wp:simplePos x="0" y="0"/>
+            <wp:positionH relativeFrom="margin">
+              <wp:align>right</wp:align>
+            </wp:positionH>
+            <wp:positionV relativeFrom="page">
+              <wp:posOffset>4677410</wp:posOffset>
+            </wp:positionV>
+            <wp:extent cx="5612130" cy="1219200"/>
+            <wp:effectExtent l="0" t="0" r="7620" b="0"/>
+            <wp:wrapThrough wrapText="bothSides">
+              <wp:wrapPolygon edited="0">
+                <wp:start x="0" y="0"/>
+                <wp:lineTo x="0" y="21263"/>
+                <wp:lineTo x="21556" y="21263"/>
+                <wp:lineTo x="21556" y="0"/>
+                <wp:lineTo x="0" y="0"/>
+              </wp:wrapPolygon>
+            </wp:wrapThrough>
+            <wp:docPr id="11" name="Imagen 11"/>
+            <wp:cNvGraphicFramePr>
+              <a:graphicFrameLocks xmlns:a="http://schemas.openxmlformats.org/drawingml/2006/main" noChangeAspect="1"/>
+            </wp:cNvGraphicFramePr>
+            <a:graphic xmlns:a="http://schemas.openxmlformats.org/drawingml/2006/main">
+              <a:graphicData uri="http://schemas.openxmlformats.org/drawingml/2006/picture">
+                <pic:pic xmlns:pic="http://schemas.openxmlformats.org/drawingml/2006/picture">
+                  <pic:nvPicPr>
+                    <pic:cNvPr id="1" name=""/>
+                    <pic:cNvPicPr/>
+                  </pic:nvPicPr>
+                  <pic:blipFill rotWithShape="1">
+                    <a:blip r:embed="rId41"/>
+                    <a:srcRect b="56264"/>
+                    <a:stretch/>
+                  </pic:blipFill>
+                  <pic:spPr bwMode="auto">
+                    <a:xfrm>
+                      <a:off x="0" y="0"/>
+                      <a:ext cx="5612130" cy="1219200"/>
+                    </a:xfrm>
+                    <a:prstGeom prst="rect">
+                      <a:avLst/>
+                    </a:prstGeom>
+                    <a:ln>
+                      <a:noFill/>
+                    </a:ln>
+                    <a:extLst>
+                      <a:ext uri="{53640926-AAD7-44D8-BBD7-CCE9431645EC}">
+                        <a14:shadowObscured xmlns:a14="http://schemas.microsoft.com/office/drawing/2010/main"/>
+                      </a:ext>
+                    </a:extLst>
+                  </pic:spPr>
+                </pic:pic>
+              </a:graphicData>
+            </a:graphic>
+            <wp14:sizeRelV relativeFrom="margin">
+              <wp14:pctHeight>0</wp14:pctHeight>
+            </wp14:sizeRelV>
+          </wp:anchor>
+        </w:drawing>
+      </w:r>
+      <w:r>
+        <w:drawing>
+          <wp:anchor distT="0" distB="0" distL="114300" distR="114300" simplePos="0" relativeHeight="251682816" behindDoc="0" locked="0" layoutInCell="1" allowOverlap="1" wp14:anchorId="22229C10" wp14:editId="10AD71D4">
+            <wp:simplePos x="0" y="0"/>
+            <wp:positionH relativeFrom="margin">
+              <wp:align>right</wp:align>
+            </wp:positionH>
+            <wp:positionV relativeFrom="page">
+              <wp:posOffset>4248150</wp:posOffset>
+            </wp:positionV>
+            <wp:extent cx="5612130" cy="309880"/>
+            <wp:effectExtent l="0" t="0" r="7620" b="0"/>
+            <wp:wrapThrough wrapText="bothSides">
+              <wp:wrapPolygon edited="0">
+                <wp:start x="0" y="0"/>
+                <wp:lineTo x="0" y="19918"/>
+                <wp:lineTo x="21556" y="19918"/>
+                <wp:lineTo x="21556" y="0"/>
+                <wp:lineTo x="0" y="0"/>
+              </wp:wrapPolygon>
+            </wp:wrapThrough>
+            <wp:docPr id="10" name="Imagen 10"/>
+            <wp:cNvGraphicFramePr>
+              <a:graphicFrameLocks xmlns:a="http://schemas.openxmlformats.org/drawingml/2006/main" noChangeAspect="1"/>
+            </wp:cNvGraphicFramePr>
+            <a:graphic xmlns:a="http://schemas.openxmlformats.org/drawingml/2006/main">
+              <a:graphicData uri="http://schemas.openxmlformats.org/drawingml/2006/picture">
+                <pic:pic xmlns:pic="http://schemas.openxmlformats.org/drawingml/2006/picture">
+                  <pic:nvPicPr>
+                    <pic:cNvPr id="1" name=""/>
+                    <pic:cNvPicPr/>
+                  </pic:nvPicPr>
+                  <pic:blipFill rotWithShape="1">
+                    <a:blip r:embed="rId42"/>
+                    <a:srcRect t="88917"/>
+                    <a:stretch/>
+                  </pic:blipFill>
+                  <pic:spPr bwMode="auto">
+                    <a:xfrm>
+                      <a:off x="0" y="0"/>
+                      <a:ext cx="5612130" cy="309880"/>
+                    </a:xfrm>
+                    <a:prstGeom prst="rect">
+                      <a:avLst/>
+                    </a:prstGeom>
+                    <a:ln>
+                      <a:noFill/>
+                    </a:ln>
+                    <a:extLst>
+                      <a:ext uri="{53640926-AAD7-44D8-BBD7-CCE9431645EC}">
+                        <a14:shadowObscured xmlns:a14="http://schemas.microsoft.com/office/drawing/2010/main"/>
+                      </a:ext>
+                    </a:extLst>
+                  </pic:spPr>
+                </pic:pic>
+              </a:graphicData>
+            </a:graphic>
+            <wp14:sizeRelV relativeFrom="margin">
+              <wp14:pctHeight>0</wp14:pctHeight>
+            </wp14:sizeRelV>
+          </wp:anchor>
+        </w:drawing>
+      </w:r>
+      <w:r>
+        <w:drawing>
+          <wp:anchor distT="0" distB="0" distL="114300" distR="114300" simplePos="0" relativeHeight="251672576" behindDoc="0" locked="0" layoutInCell="1" allowOverlap="1" wp14:anchorId="0E671D7E" wp14:editId="5CE23D71">
+            <wp:simplePos x="0" y="0"/>
+            <wp:positionH relativeFrom="margin">
+              <wp:align>right</wp:align>
+            </wp:positionH>
+            <wp:positionV relativeFrom="page">
+              <wp:posOffset>3916045</wp:posOffset>
+            </wp:positionV>
+            <wp:extent cx="5612130" cy="352425"/>
+            <wp:effectExtent l="0" t="0" r="7620" b="9525"/>
+            <wp:wrapThrough wrapText="bothSides">
+              <wp:wrapPolygon edited="0">
+                <wp:start x="0" y="0"/>
+                <wp:lineTo x="0" y="21016"/>
+                <wp:lineTo x="21556" y="21016"/>
+                <wp:lineTo x="21556" y="0"/>
+                <wp:lineTo x="0" y="0"/>
+              </wp:wrapPolygon>
+            </wp:wrapThrough>
+            <wp:docPr id="4" name="Imagen 4"/>
+            <wp:cNvGraphicFramePr>
+              <a:graphicFrameLocks xmlns:a="http://schemas.openxmlformats.org/drawingml/2006/main" noChangeAspect="1"/>
+            </wp:cNvGraphicFramePr>
+            <a:graphic xmlns:a="http://schemas.openxmlformats.org/drawingml/2006/main">
+              <a:graphicData uri="http://schemas.openxmlformats.org/drawingml/2006/picture">
+                <pic:pic xmlns:pic="http://schemas.openxmlformats.org/drawingml/2006/picture">
+                  <pic:nvPicPr>
+                    <pic:cNvPr id="1" name=""/>
+                    <pic:cNvPicPr/>
+                  </pic:nvPicPr>
+                  <pic:blipFill rotWithShape="1">
+                    <a:blip r:embed="rId42"/>
+                    <a:srcRect b="87395"/>
+                    <a:stretch/>
+                  </pic:blipFill>
+                  <pic:spPr bwMode="auto">
+                    <a:xfrm>
+                      <a:off x="0" y="0"/>
+                      <a:ext cx="5612130" cy="352425"/>
+                    </a:xfrm>
+                    <a:prstGeom prst="rect">
+                      <a:avLst/>
+                    </a:prstGeom>
+                    <a:ln>
+                      <a:noFill/>
+                    </a:ln>
+                    <a:extLst>
+                      <a:ext uri="{53640926-AAD7-44D8-BBD7-CCE9431645EC}">
+                        <a14:shadowObscured xmlns:a14="http://schemas.microsoft.com/office/drawing/2010/main"/>
+                      </a:ext>
+                    </a:extLst>
+                  </pic:spPr>
+                </pic:pic>
+              </a:graphicData>
+            </a:graphic>
+            <wp14:sizeRelV relativeFrom="margin">
+              <wp14:pctHeight>0</wp14:pctHeight>
+            </wp14:sizeRelV>
+          </wp:anchor>
+        </w:drawing>
+      </w:r>
+      <w:r>
+        <w:drawing>
+          <wp:anchor distT="0" distB="0" distL="114300" distR="114300" simplePos="0" relativeHeight="251678720" behindDoc="0" locked="0" layoutInCell="1" allowOverlap="1" wp14:anchorId="4053A89F" wp14:editId="5BED52DF">
+            <wp:simplePos x="0" y="0"/>
+            <wp:positionH relativeFrom="margin">
+              <wp:align>right</wp:align>
+            </wp:positionH>
+            <wp:positionV relativeFrom="page">
+              <wp:posOffset>3635375</wp:posOffset>
+            </wp:positionV>
+            <wp:extent cx="5612130" cy="193040"/>
+            <wp:effectExtent l="0" t="0" r="7620" b="0"/>
+            <wp:wrapThrough wrapText="bothSides">
+              <wp:wrapPolygon edited="0">
+                <wp:start x="0" y="0"/>
+                <wp:lineTo x="0" y="19184"/>
+                <wp:lineTo x="21556" y="19184"/>
+                <wp:lineTo x="21556" y="0"/>
+                <wp:lineTo x="0" y="0"/>
+              </wp:wrapPolygon>
+            </wp:wrapThrough>
+            <wp:docPr id="8" name="Imagen 8"/>
+            <wp:cNvGraphicFramePr>
+              <a:graphicFrameLocks xmlns:a="http://schemas.openxmlformats.org/drawingml/2006/main" noChangeAspect="1"/>
+            </wp:cNvGraphicFramePr>
+            <a:graphic xmlns:a="http://schemas.openxmlformats.org/drawingml/2006/main">
+              <a:graphicData uri="http://schemas.openxmlformats.org/drawingml/2006/picture">
+                <pic:pic xmlns:pic="http://schemas.openxmlformats.org/drawingml/2006/picture">
+                  <pic:nvPicPr>
+                    <pic:cNvPr id="1" name=""/>
+                    <pic:cNvPicPr/>
+                  </pic:nvPicPr>
+                  <pic:blipFill>
+                    <a:blip r:embed="rId43"/>
+                    <a:stretch>
+                      <a:fillRect/>
+                    </a:stretch>
+                  </pic:blipFill>
+                  <pic:spPr>
+                    <a:xfrm>
+                      <a:off x="0" y="0"/>
+                      <a:ext cx="5612130" cy="193040"/>
+                    </a:xfrm>
+                    <a:prstGeom prst="rect">
+                      <a:avLst/>
+                    </a:prstGeom>
+                  </pic:spPr>
+                </pic:pic>
+              </a:graphicData>
+            </a:graphic>
+          </wp:anchor>
+        </w:drawing>
+      </w:r>
+      <w:r>
+        <w:t>Primero, necesitas crear un archivo de servicio en el directorio /</w:t>
+      </w:r>
+      <w:proofErr w:type="spellStart"/>
+      <w:r>
+        <w:t>etc</w:t>
+      </w:r>
+      <w:proofErr w:type="spellEnd"/>
+      <w:r>
+        <w:t>/</w:t>
+      </w:r>
+      <w:proofErr w:type="spellStart"/>
+      <w:r>
+        <w:t>systemd</w:t>
+      </w:r>
+      <w:proofErr w:type="spellEnd"/>
+      <w:r>
+        <w:t>/</w:t>
+      </w:r>
+      <w:proofErr w:type="spellStart"/>
+      <w:r>
+        <w:t>system</w:t>
+      </w:r>
+      <w:proofErr w:type="spellEnd"/>
+      <w:r>
+        <w:t>/. Este archivo contendrá la configuración del servicio.</w:t>
+      </w:r>
+    </w:p>
+    <w:p>
+      <w:pPr>
+        <w:pStyle w:val="Ttulo1"/>
+        <w:rPr>
+          <w:rFonts w:ascii="Times New Roman" w:hAnsi="Times New Roman" w:cs="Times New Roman"/>
+          <w:sz w:val="24"/>
+          <w:szCs w:val="24"/>
+        </w:rPr>
+      </w:pPr>
+      <w:r>
+        <w:rPr>
+          <w:rFonts w:ascii="Times New Roman" w:hAnsi="Times New Roman" w:cs="Times New Roman"/>
+          <w:sz w:val="24"/>
+          <w:szCs w:val="24"/>
+        </w:rPr>
+        <w:t>2</w:t>
+      </w:r>
+      <w:r>
+        <w:rPr>
+          <w:rFonts w:ascii="Times New Roman" w:hAnsi="Times New Roman" w:cs="Times New Roman"/>
+          <w:sz w:val="24"/>
+          <w:szCs w:val="24"/>
+        </w:rPr>
+        <w:t>4</w:t>
+      </w:r>
+      <w:r>
+        <w:rPr>
+          <w:rFonts w:ascii="Times New Roman" w:hAnsi="Times New Roman" w:cs="Times New Roman"/>
+          <w:sz w:val="24"/>
+          <w:szCs w:val="24"/>
+        </w:rPr>
+        <w:t xml:space="preserve">. </w:t>
+      </w:r>
+      <w:r>
+        <w:rPr>
+          <w:rFonts w:ascii="Times New Roman" w:hAnsi="Times New Roman" w:cs="Times New Roman"/>
+          <w:sz w:val="24"/>
+          <w:szCs w:val="24"/>
+        </w:rPr>
+        <w:t xml:space="preserve">Recargar los archivos de servicio de </w:t>
+      </w:r>
+      <w:proofErr w:type="spellStart"/>
+      <w:r>
+        <w:rPr>
+          <w:rFonts w:ascii="Times New Roman" w:hAnsi="Times New Roman" w:cs="Times New Roman"/>
+          <w:sz w:val="24"/>
+          <w:szCs w:val="24"/>
+        </w:rPr>
+        <w:t>systemd</w:t>
+      </w:r>
+      <w:proofErr w:type="spellEnd"/>
+      <w:r>
+        <w:rPr>
+          <w:rFonts w:ascii="Times New Roman" w:hAnsi="Times New Roman" w:cs="Times New Roman"/>
+          <w:sz w:val="24"/>
+          <w:szCs w:val="24"/>
+        </w:rPr>
+        <w:t>, iniciar</w:t>
+      </w:r>
+      <w:r>
+        <w:rPr>
+          <w:rFonts w:ascii="Times New Roman" w:hAnsi="Times New Roman" w:cs="Times New Roman"/>
+          <w:sz w:val="24"/>
+          <w:szCs w:val="24"/>
+        </w:rPr>
+        <w:t>, habilitar, verificar el servidor</w:t>
+      </w:r>
+    </w:p>
+    <w:p>
+      <w:pPr>
+        <w:pStyle w:val="NormalWeb"/>
+      </w:pPr>
+      <w:r>
+        <w:drawing>
+          <wp:anchor distT="0" distB="0" distL="114300" distR="114300" simplePos="0" relativeHeight="251680768" behindDoc="0" locked="0" layoutInCell="1" allowOverlap="1" wp14:anchorId="1090EDF9" wp14:editId="68DEEB14">
+            <wp:simplePos x="0" y="0"/>
+            <wp:positionH relativeFrom="margin">
+              <wp:align>right</wp:align>
+            </wp:positionH>
+            <wp:positionV relativeFrom="page">
+              <wp:posOffset>7378065</wp:posOffset>
+            </wp:positionV>
+            <wp:extent cx="5612130" cy="2141855"/>
+            <wp:effectExtent l="0" t="0" r="7620" b="0"/>
+            <wp:wrapThrough wrapText="bothSides">
+              <wp:wrapPolygon edited="0">
+                <wp:start x="0" y="0"/>
+                <wp:lineTo x="0" y="21325"/>
+                <wp:lineTo x="21556" y="21325"/>
+                <wp:lineTo x="21556" y="0"/>
+                <wp:lineTo x="0" y="0"/>
+              </wp:wrapPolygon>
+            </wp:wrapThrough>
+            <wp:docPr id="9" name="Imagen 9"/>
+            <wp:cNvGraphicFramePr>
+              <a:graphicFrameLocks xmlns:a="http://schemas.openxmlformats.org/drawingml/2006/main" noChangeAspect="1"/>
+            </wp:cNvGraphicFramePr>
+            <a:graphic xmlns:a="http://schemas.openxmlformats.org/drawingml/2006/main">
+              <a:graphicData uri="http://schemas.openxmlformats.org/drawingml/2006/picture">
+                <pic:pic xmlns:pic="http://schemas.openxmlformats.org/drawingml/2006/picture">
+                  <pic:nvPicPr>
+                    <pic:cNvPr id="1" name=""/>
+                    <pic:cNvPicPr/>
+                  </pic:nvPicPr>
+                  <pic:blipFill>
+                    <a:blip r:embed="rId44"/>
+                    <a:stretch>
+                      <a:fillRect/>
+                    </a:stretch>
+                  </pic:blipFill>
+                  <pic:spPr>
+                    <a:xfrm>
+                      <a:off x="0" y="0"/>
+                      <a:ext cx="5612130" cy="2141855"/>
+                    </a:xfrm>
+                    <a:prstGeom prst="rect">
+                      <a:avLst/>
+                    </a:prstGeom>
+                  </pic:spPr>
+                </pic:pic>
+              </a:graphicData>
+            </a:graphic>
+          </wp:anchor>
+        </w:drawing>
+      </w:r>
+      <w:r>
+        <w:t xml:space="preserve">Una vez que hayas guardado el archivo, recarga los archivos de servicio para que </w:t>
+      </w:r>
+      <w:proofErr w:type="spellStart"/>
+      <w:r>
+        <w:t>systemd</w:t>
+      </w:r>
+      <w:proofErr w:type="spellEnd"/>
+      <w:r>
+        <w:t xml:space="preserve"> reconozca el nuevo servicio:</w:t>
+      </w:r>
+    </w:p>
+    <w:p>
+      <w:pPr>
+        <w:pStyle w:val="NormalWeb"/>
+      </w:pPr>
+    </w:p>
+    <w:p>
+      <w:pPr>
+        <w:pStyle w:val="NormalWeb"/>
+      </w:pPr>
       <w:bookmarkStart w:id="20" w:name="_GoBack"/>
       <w:bookmarkEnd w:id="20"/>
     </w:p>
     <w:sectPr>
-      <w:headerReference w:type="even" r:id="rId40"/>
-      <w:headerReference w:type="default" r:id="rId41"/>
-      <w:footerReference w:type="even" r:id="rId42"/>
-      <w:footerReference w:type="default" r:id="rId43"/>
-      <w:headerReference w:type="first" r:id="rId44"/>
-      <w:footerReference w:type="first" r:id="rId45"/>
+      <w:headerReference w:type="even" r:id="rId45"/>
+      <w:headerReference w:type="default" r:id="rId46"/>
+      <w:footerReference w:type="even" r:id="rId47"/>
+      <w:footerReference w:type="default" r:id="rId48"/>
+      <w:headerReference w:type="first" r:id="rId49"/>
+      <w:footerReference w:type="first" r:id="rId50"/>
       <w:pgSz w:w="12240" w:h="15840"/>
       <w:pgMar w:top="1418" w:right="1701" w:bottom="1418" w:left="1701" w:header="709" w:footer="709" w:gutter="0"/>
       <w:cols w:space="708"/>
@@ -5545,7 +6167,7 @@
             <w:szCs w:val="24"/>
             <w:lang w:val="es-ES"/>
           </w:rPr>
-          <w:t>11</w:t>
+          <w:t>12</w:t>
         </w:r>
         <w:r>
           <w:rPr>
@@ -7472,7 +8094,7 @@
 </file>
 
 <file path=customXml/itemProps1.xml><?xml version="1.0" encoding="utf-8"?>
-<ds:datastoreItem xmlns:ds="http://schemas.openxmlformats.org/officeDocument/2006/customXml" ds:itemID="{D2EDE2BE-42B7-48B2-9016-F5592CDBFDC0}">
+<ds:datastoreItem xmlns:ds="http://schemas.openxmlformats.org/officeDocument/2006/customXml" ds:itemID="{BA31F1A0-72C5-4C7C-964B-B2070EE03648}">
   <ds:schemaRefs>
     <ds:schemaRef ds:uri="http://schemas.openxmlformats.org/officeDocument/2006/bibliography"/>
   </ds:schemaRefs>

</xml_diff>

<commit_message>
manuales falta completar movil
</commit_message>
<xml_diff>
--- a/Documentacion/RequerimientosInvGenius/Despliegue.docx
+++ b/Documentacion/RequerimientosInvGenius/Despliegue.docx
@@ -1,6 +1,6 @@
 
 <file path=word/document.xml><?xml version="1.0" encoding="utf-8"?>
-<w:document xmlns:wpc="http://schemas.microsoft.com/office/word/2010/wordprocessingCanvas" xmlns:cx="http://schemas.microsoft.com/office/drawing/2014/chartex" xmlns:mc="http://schemas.openxmlformats.org/markup-compatibility/2006" xmlns:o="urn:schemas-microsoft-com:office:office" xmlns:r="http://schemas.openxmlformats.org/officeDocument/2006/relationships" xmlns:m="http://schemas.openxmlformats.org/officeDocument/2006/math" xmlns:v="urn:schemas-microsoft-com:vml" xmlns:wp14="http://schemas.microsoft.com/office/word/2010/wordprocessingDrawing" xmlns:wp="http://schemas.openxmlformats.org/drawingml/2006/wordprocessingDrawing" xmlns:w10="urn:schemas-microsoft-com:office:word" xmlns:w="http://schemas.openxmlformats.org/wordprocessingml/2006/main" xmlns:w14="http://schemas.microsoft.com/office/word/2010/wordml" xmlns:w15="http://schemas.microsoft.com/office/word/2012/wordml" xmlns:w16se="http://schemas.microsoft.com/office/word/2015/wordml/symex" xmlns:wpg="http://schemas.microsoft.com/office/word/2010/wordprocessingGroup" xmlns:wpi="http://schemas.microsoft.com/office/word/2010/wordprocessingInk" xmlns:wne="http://schemas.microsoft.com/office/word/2006/wordml" xmlns:wps="http://schemas.microsoft.com/office/word/2010/wordprocessingShape" mc:Ignorable="w14 w15 w16se wp14">
+<w:document xmlns:wpc="http://schemas.microsoft.com/office/word/2010/wordprocessingCanvas" xmlns:cx="http://schemas.microsoft.com/office/drawing/2014/chartex" xmlns:cx1="http://schemas.microsoft.com/office/drawing/2015/9/8/chartex" xmlns:cx2="http://schemas.microsoft.com/office/drawing/2015/10/21/chartex" xmlns:cx3="http://schemas.microsoft.com/office/drawing/2016/5/9/chartex" xmlns:cx4="http://schemas.microsoft.com/office/drawing/2016/5/10/chartex" xmlns:cx5="http://schemas.microsoft.com/office/drawing/2016/5/11/chartex" xmlns:cx6="http://schemas.microsoft.com/office/drawing/2016/5/12/chartex" xmlns:cx7="http://schemas.microsoft.com/office/drawing/2016/5/13/chartex" xmlns:cx8="http://schemas.microsoft.com/office/drawing/2016/5/14/chartex" xmlns:mc="http://schemas.openxmlformats.org/markup-compatibility/2006" xmlns:aink="http://schemas.microsoft.com/office/drawing/2016/ink" xmlns:am3d="http://schemas.microsoft.com/office/drawing/2017/model3d" xmlns:o="urn:schemas-microsoft-com:office:office" xmlns:r="http://schemas.openxmlformats.org/officeDocument/2006/relationships" xmlns:m="http://schemas.openxmlformats.org/officeDocument/2006/math" xmlns:v="urn:schemas-microsoft-com:vml" xmlns:wp14="http://schemas.microsoft.com/office/word/2010/wordprocessingDrawing" xmlns:wp="http://schemas.openxmlformats.org/drawingml/2006/wordprocessingDrawing" xmlns:w10="urn:schemas-microsoft-com:office:word" xmlns:w="http://schemas.openxmlformats.org/wordprocessingml/2006/main" xmlns:w14="http://schemas.microsoft.com/office/word/2010/wordml" xmlns:w15="http://schemas.microsoft.com/office/word/2012/wordml" xmlns:w16cid="http://schemas.microsoft.com/office/word/2016/wordml/cid" xmlns:w16se="http://schemas.microsoft.com/office/word/2015/wordml/symex" xmlns:wpg="http://schemas.microsoft.com/office/word/2010/wordprocessingGroup" xmlns:wpi="http://schemas.microsoft.com/office/word/2010/wordprocessingInk" xmlns:wne="http://schemas.microsoft.com/office/word/2006/wordml" xmlns:wps="http://schemas.microsoft.com/office/word/2010/wordprocessingShape" mc:Ignorable="w14 w15 w16se w16cid wp14">
   <w:body>
     <w:p>
       <w:pPr>
@@ -120,7 +120,7 @@
           <w:sz w:val="24"/>
           <w:szCs w:val="24"/>
         </w:rPr>
-        <w:t>Despliegue</w:t>
+        <w:t>MANUAL DE DESPLIEGUE</w:t>
       </w:r>
       <w:r>
         <w:rPr>
@@ -129,457 +129,496 @@
           <w:sz w:val="24"/>
           <w:szCs w:val="24"/>
         </w:rPr>
-        <w:t xml:space="preserve"> De </w:t>
-      </w:r>
+        <w:t xml:space="preserve"> DE INVGENIUS</w:t>
+      </w:r>
+    </w:p>
+    <w:p>
+      <w:pPr>
+        <w:jc w:val="center"/>
+        <w:rPr>
+          <w:rFonts w:ascii="Times New Roman" w:hAnsi="Times New Roman" w:cs="Times New Roman"/>
+          <w:b/>
+          <w:sz w:val="24"/>
+          <w:szCs w:val="24"/>
+        </w:rPr>
+      </w:pPr>
+    </w:p>
+    <w:p>
+      <w:pPr>
+        <w:jc w:val="center"/>
+        <w:rPr>
+          <w:rFonts w:ascii="Times New Roman" w:hAnsi="Times New Roman" w:cs="Times New Roman"/>
+          <w:b/>
+          <w:sz w:val="24"/>
+          <w:szCs w:val="24"/>
+        </w:rPr>
+      </w:pPr>
+    </w:p>
+    <w:p>
+      <w:pPr>
+        <w:jc w:val="center"/>
+        <w:rPr>
+          <w:rFonts w:ascii="Times New Roman" w:hAnsi="Times New Roman" w:cs="Times New Roman"/>
+          <w:b/>
+          <w:sz w:val="24"/>
+          <w:szCs w:val="24"/>
+        </w:rPr>
+      </w:pPr>
+    </w:p>
+    <w:p>
+      <w:pPr>
+        <w:jc w:val="center"/>
+        <w:rPr>
+          <w:rFonts w:ascii="Times New Roman" w:hAnsi="Times New Roman" w:cs="Times New Roman"/>
+          <w:b/>
+          <w:sz w:val="24"/>
+          <w:szCs w:val="24"/>
+        </w:rPr>
+      </w:pPr>
+    </w:p>
+    <w:p>
+      <w:pPr>
+        <w:rPr>
+          <w:rFonts w:ascii="Times New Roman" w:hAnsi="Times New Roman" w:cs="Times New Roman"/>
+          <w:b/>
+          <w:sz w:val="24"/>
+          <w:szCs w:val="24"/>
+        </w:rPr>
+      </w:pPr>
+    </w:p>
+    <w:p>
+      <w:pPr>
+        <w:jc w:val="center"/>
+        <w:rPr>
+          <w:rFonts w:ascii="Times New Roman" w:hAnsi="Times New Roman" w:cs="Times New Roman"/>
+          <w:b/>
+          <w:sz w:val="24"/>
+          <w:szCs w:val="24"/>
+        </w:rPr>
+      </w:pPr>
+    </w:p>
+    <w:p>
+      <w:pPr>
+        <w:jc w:val="center"/>
+        <w:rPr>
+          <w:rFonts w:ascii="Times New Roman" w:hAnsi="Times New Roman" w:cs="Times New Roman"/>
+          <w:b/>
+          <w:sz w:val="24"/>
+          <w:szCs w:val="24"/>
+        </w:rPr>
+      </w:pPr>
+      <w:r>
+        <w:rPr>
+          <w:rFonts w:ascii="Times New Roman" w:hAnsi="Times New Roman" w:cs="Times New Roman"/>
+          <w:b/>
+          <w:sz w:val="24"/>
+          <w:szCs w:val="24"/>
+        </w:rPr>
+        <w:t>Equipo de desarrollo</w:t>
+      </w:r>
+      <w:r>
+        <w:rPr>
+          <w:rFonts w:ascii="Times New Roman" w:hAnsi="Times New Roman" w:cs="Times New Roman"/>
+          <w:b/>
+          <w:sz w:val="24"/>
+          <w:szCs w:val="24"/>
+        </w:rPr>
+        <w:t>:</w:t>
+      </w:r>
+    </w:p>
+    <w:p>
+      <w:pPr>
+        <w:pStyle w:val="Prrafodelista"/>
+        <w:numPr>
+          <w:ilvl w:val="0"/>
+          <w:numId w:val="5"/>
+        </w:numPr>
+        <w:rPr>
+          <w:rFonts w:ascii="Times New Roman" w:hAnsi="Times New Roman" w:cs="Times New Roman"/>
+          <w:sz w:val="24"/>
+          <w:szCs w:val="24"/>
+        </w:rPr>
+      </w:pPr>
+      <w:r>
+        <w:rPr>
+          <w:rFonts w:ascii="Times New Roman" w:hAnsi="Times New Roman" w:cs="Times New Roman"/>
+          <w:sz w:val="24"/>
+          <w:szCs w:val="24"/>
+        </w:rPr>
+        <w:t>Yordy Erik Núñez Pineda</w:t>
+      </w:r>
+    </w:p>
+    <w:p>
+      <w:pPr>
+        <w:pStyle w:val="Prrafodelista"/>
+        <w:numPr>
+          <w:ilvl w:val="0"/>
+          <w:numId w:val="5"/>
+        </w:numPr>
+        <w:rPr>
+          <w:rFonts w:ascii="Times New Roman" w:hAnsi="Times New Roman" w:cs="Times New Roman"/>
+          <w:sz w:val="24"/>
+          <w:szCs w:val="24"/>
+        </w:rPr>
+      </w:pPr>
+      <w:r>
+        <w:rPr>
+          <w:rFonts w:ascii="Times New Roman" w:hAnsi="Times New Roman" w:cs="Times New Roman"/>
+          <w:sz w:val="24"/>
+          <w:szCs w:val="24"/>
+        </w:rPr>
+        <w:t>Laura Valentina Ariza Alejo</w:t>
+      </w:r>
+    </w:p>
+    <w:p>
+      <w:pPr>
+        <w:pStyle w:val="Prrafodelista"/>
+        <w:numPr>
+          <w:ilvl w:val="0"/>
+          <w:numId w:val="5"/>
+        </w:numPr>
+        <w:rPr>
+          <w:rFonts w:ascii="Times New Roman" w:hAnsi="Times New Roman" w:cs="Times New Roman"/>
+          <w:sz w:val="24"/>
+          <w:szCs w:val="24"/>
+        </w:rPr>
+      </w:pPr>
       <w:proofErr w:type="spellStart"/>
       <w:r>
         <w:rPr>
           <w:rFonts w:ascii="Times New Roman" w:hAnsi="Times New Roman" w:cs="Times New Roman"/>
+          <w:sz w:val="24"/>
+          <w:szCs w:val="24"/>
+        </w:rPr>
+        <w:t>Julian</w:t>
+      </w:r>
+      <w:proofErr w:type="spellEnd"/>
+      <w:r>
+        <w:rPr>
+          <w:rFonts w:ascii="Times New Roman" w:hAnsi="Times New Roman" w:cs="Times New Roman"/>
+          <w:sz w:val="24"/>
+          <w:szCs w:val="24"/>
+        </w:rPr>
+        <w:t xml:space="preserve"> David Fierro Casanova</w:t>
+      </w:r>
+    </w:p>
+    <w:p>
+      <w:pPr>
+        <w:pStyle w:val="Prrafodelista"/>
+        <w:numPr>
+          <w:ilvl w:val="0"/>
+          <w:numId w:val="5"/>
+        </w:numPr>
+        <w:rPr>
+          <w:rFonts w:ascii="Times New Roman" w:hAnsi="Times New Roman" w:cs="Times New Roman"/>
+          <w:sz w:val="24"/>
+          <w:szCs w:val="24"/>
+        </w:rPr>
+      </w:pPr>
+      <w:r>
+        <w:rPr>
+          <w:rFonts w:ascii="Times New Roman" w:hAnsi="Times New Roman" w:cs="Times New Roman"/>
+          <w:sz w:val="24"/>
+          <w:szCs w:val="24"/>
+        </w:rPr>
+        <w:t xml:space="preserve">Anyi </w:t>
+      </w:r>
+      <w:proofErr w:type="spellStart"/>
+      <w:r>
+        <w:rPr>
+          <w:rFonts w:ascii="Times New Roman" w:hAnsi="Times New Roman" w:cs="Times New Roman"/>
+          <w:sz w:val="24"/>
+          <w:szCs w:val="24"/>
+        </w:rPr>
+        <w:t>Zujey</w:t>
+      </w:r>
+      <w:proofErr w:type="spellEnd"/>
+      <w:r>
+        <w:rPr>
+          <w:rFonts w:ascii="Times New Roman" w:hAnsi="Times New Roman" w:cs="Times New Roman"/>
+          <w:sz w:val="24"/>
+          <w:szCs w:val="24"/>
+        </w:rPr>
+        <w:t xml:space="preserve"> Gómez Casanova</w:t>
+      </w:r>
+    </w:p>
+    <w:p>
+      <w:pPr>
+        <w:pStyle w:val="Prrafodelista"/>
+        <w:numPr>
+          <w:ilvl w:val="0"/>
+          <w:numId w:val="5"/>
+        </w:numPr>
+        <w:rPr>
+          <w:rFonts w:ascii="Times New Roman" w:hAnsi="Times New Roman" w:cs="Times New Roman"/>
+          <w:sz w:val="24"/>
+          <w:szCs w:val="24"/>
+        </w:rPr>
+      </w:pPr>
+      <w:proofErr w:type="spellStart"/>
+      <w:r>
+        <w:rPr>
+          <w:rFonts w:ascii="Times New Roman" w:hAnsi="Times New Roman" w:cs="Times New Roman"/>
+          <w:sz w:val="24"/>
+          <w:szCs w:val="24"/>
+        </w:rPr>
+        <w:t>Willian</w:t>
+      </w:r>
+      <w:proofErr w:type="spellEnd"/>
+      <w:r>
+        <w:rPr>
+          <w:rFonts w:ascii="Times New Roman" w:hAnsi="Times New Roman" w:cs="Times New Roman"/>
+          <w:sz w:val="24"/>
+          <w:szCs w:val="24"/>
+        </w:rPr>
+        <w:t xml:space="preserve"> </w:t>
+      </w:r>
+      <w:proofErr w:type="spellStart"/>
+      <w:r>
+        <w:rPr>
+          <w:rFonts w:ascii="Times New Roman" w:hAnsi="Times New Roman" w:cs="Times New Roman"/>
+          <w:sz w:val="24"/>
+          <w:szCs w:val="24"/>
+        </w:rPr>
+        <w:t>Steban</w:t>
+      </w:r>
+      <w:proofErr w:type="spellEnd"/>
+      <w:r>
+        <w:rPr>
+          <w:rFonts w:ascii="Times New Roman" w:hAnsi="Times New Roman" w:cs="Times New Roman"/>
+          <w:sz w:val="24"/>
+          <w:szCs w:val="24"/>
+        </w:rPr>
+        <w:t xml:space="preserve"> Gonzales Cortes</w:t>
+      </w:r>
+    </w:p>
+    <w:p>
+      <w:pPr>
+        <w:pStyle w:val="Prrafodelista"/>
+        <w:numPr>
+          <w:ilvl w:val="0"/>
+          <w:numId w:val="5"/>
+        </w:numPr>
+        <w:rPr>
+          <w:rFonts w:ascii="Times New Roman" w:hAnsi="Times New Roman" w:cs="Times New Roman"/>
+          <w:sz w:val="24"/>
+          <w:szCs w:val="24"/>
+        </w:rPr>
+      </w:pPr>
+      <w:r>
+        <w:rPr>
+          <w:rFonts w:ascii="Times New Roman" w:hAnsi="Times New Roman" w:cs="Times New Roman"/>
+          <w:sz w:val="24"/>
+          <w:szCs w:val="24"/>
+        </w:rPr>
+        <w:t xml:space="preserve">Cristian </w:t>
+      </w:r>
+      <w:proofErr w:type="spellStart"/>
+      <w:r>
+        <w:rPr>
+          <w:rFonts w:ascii="Times New Roman" w:hAnsi="Times New Roman" w:cs="Times New Roman"/>
+          <w:sz w:val="24"/>
+          <w:szCs w:val="24"/>
+        </w:rPr>
+        <w:t>Jeanpool</w:t>
+      </w:r>
+      <w:proofErr w:type="spellEnd"/>
+      <w:r>
+        <w:rPr>
+          <w:rFonts w:ascii="Times New Roman" w:hAnsi="Times New Roman" w:cs="Times New Roman"/>
+          <w:sz w:val="24"/>
+          <w:szCs w:val="24"/>
+        </w:rPr>
+        <w:t xml:space="preserve"> </w:t>
+      </w:r>
+      <w:proofErr w:type="spellStart"/>
+      <w:r>
+        <w:rPr>
+          <w:rFonts w:ascii="Times New Roman" w:hAnsi="Times New Roman" w:cs="Times New Roman"/>
+          <w:sz w:val="24"/>
+          <w:szCs w:val="24"/>
+        </w:rPr>
+        <w:t>Bahamon</w:t>
+      </w:r>
+      <w:proofErr w:type="spellEnd"/>
+      <w:r>
+        <w:rPr>
+          <w:rFonts w:ascii="Times New Roman" w:hAnsi="Times New Roman" w:cs="Times New Roman"/>
+          <w:sz w:val="24"/>
+          <w:szCs w:val="24"/>
+        </w:rPr>
+        <w:t xml:space="preserve"> Granados</w:t>
+      </w:r>
+    </w:p>
+    <w:p>
+      <w:pPr>
+        <w:jc w:val="center"/>
+        <w:rPr>
+          <w:rFonts w:ascii="Times New Roman" w:hAnsi="Times New Roman" w:cs="Times New Roman"/>
+          <w:sz w:val="24"/>
+          <w:szCs w:val="24"/>
+        </w:rPr>
+      </w:pPr>
+    </w:p>
+    <w:p>
+      <w:pPr>
+        <w:jc w:val="center"/>
+        <w:rPr>
+          <w:rFonts w:ascii="Times New Roman" w:hAnsi="Times New Roman" w:cs="Times New Roman"/>
+          <w:sz w:val="24"/>
+          <w:szCs w:val="24"/>
+        </w:rPr>
+      </w:pPr>
+    </w:p>
+    <w:p>
+      <w:pPr>
+        <w:jc w:val="center"/>
+        <w:rPr>
+          <w:rFonts w:ascii="Times New Roman" w:hAnsi="Times New Roman" w:cs="Times New Roman"/>
+          <w:sz w:val="24"/>
+          <w:szCs w:val="24"/>
+        </w:rPr>
+      </w:pPr>
+    </w:p>
+    <w:p>
+      <w:pPr>
+        <w:rPr>
+          <w:rFonts w:ascii="Times New Roman" w:hAnsi="Times New Roman" w:cs="Times New Roman"/>
+          <w:sz w:val="24"/>
+          <w:szCs w:val="24"/>
+        </w:rPr>
+      </w:pPr>
+    </w:p>
+    <w:p>
+      <w:pPr>
+        <w:jc w:val="center"/>
+        <w:rPr>
+          <w:rFonts w:ascii="Times New Roman" w:hAnsi="Times New Roman" w:cs="Times New Roman"/>
+          <w:sz w:val="24"/>
+          <w:szCs w:val="24"/>
+        </w:rPr>
+      </w:pPr>
+    </w:p>
+    <w:p>
+      <w:pPr>
+        <w:jc w:val="center"/>
+        <w:rPr>
+          <w:rFonts w:ascii="Times New Roman" w:hAnsi="Times New Roman" w:cs="Times New Roman"/>
+          <w:sz w:val="24"/>
+          <w:szCs w:val="24"/>
+        </w:rPr>
+      </w:pPr>
+    </w:p>
+    <w:p>
+      <w:pPr>
+        <w:jc w:val="center"/>
+        <w:rPr>
+          <w:rFonts w:ascii="Times New Roman" w:hAnsi="Times New Roman" w:cs="Times New Roman"/>
+          <w:sz w:val="24"/>
+          <w:szCs w:val="24"/>
+        </w:rPr>
+      </w:pPr>
+    </w:p>
+    <w:p>
+      <w:pPr>
+        <w:jc w:val="center"/>
+        <w:rPr>
+          <w:rFonts w:ascii="Times New Roman" w:hAnsi="Times New Roman" w:cs="Times New Roman"/>
+          <w:sz w:val="24"/>
+          <w:szCs w:val="24"/>
+        </w:rPr>
+      </w:pPr>
+    </w:p>
+    <w:p>
+      <w:pPr>
+        <w:jc w:val="center"/>
+        <w:rPr>
+          <w:rFonts w:ascii="Times New Roman" w:hAnsi="Times New Roman" w:cs="Times New Roman"/>
           <w:b/>
           <w:sz w:val="24"/>
           <w:szCs w:val="24"/>
         </w:rPr>
-        <w:t>InvGenius</w:t>
-      </w:r>
-      <w:proofErr w:type="spellEnd"/>
+      </w:pPr>
+      <w:r>
+        <w:rPr>
+          <w:rFonts w:ascii="Times New Roman" w:hAnsi="Times New Roman" w:cs="Times New Roman"/>
+          <w:b/>
+          <w:sz w:val="24"/>
+          <w:szCs w:val="24"/>
+        </w:rPr>
+        <w:t>Centro De La Industria La Empresa Y Los Servicios</w:t>
+      </w:r>
     </w:p>
     <w:p>
       <w:pPr>
         <w:jc w:val="center"/>
         <w:rPr>
           <w:rFonts w:ascii="Times New Roman" w:hAnsi="Times New Roman" w:cs="Times New Roman"/>
-          <w:b/>
-          <w:sz w:val="24"/>
-          <w:szCs w:val="24"/>
-        </w:rPr>
-      </w:pPr>
+          <w:sz w:val="24"/>
+          <w:szCs w:val="24"/>
+        </w:rPr>
+      </w:pPr>
+      <w:r>
+        <w:rPr>
+          <w:rFonts w:ascii="Times New Roman" w:hAnsi="Times New Roman" w:cs="Times New Roman"/>
+          <w:sz w:val="24"/>
+          <w:szCs w:val="24"/>
+        </w:rPr>
+        <w:t>Regional Huila</w:t>
+      </w:r>
     </w:p>
     <w:p>
       <w:pPr>
         <w:jc w:val="center"/>
         <w:rPr>
           <w:rFonts w:ascii="Times New Roman" w:hAnsi="Times New Roman" w:cs="Times New Roman"/>
-          <w:b/>
-          <w:sz w:val="24"/>
-          <w:szCs w:val="24"/>
-        </w:rPr>
-      </w:pPr>
+          <w:sz w:val="24"/>
+          <w:szCs w:val="24"/>
+        </w:rPr>
+      </w:pPr>
+      <w:r>
+        <w:rPr>
+          <w:rFonts w:ascii="Times New Roman" w:hAnsi="Times New Roman" w:cs="Times New Roman"/>
+          <w:sz w:val="24"/>
+          <w:szCs w:val="24"/>
+        </w:rPr>
+        <w:t>Neiva, Huila</w:t>
+      </w:r>
     </w:p>
     <w:p>
       <w:pPr>
         <w:jc w:val="center"/>
         <w:rPr>
           <w:rFonts w:ascii="Times New Roman" w:hAnsi="Times New Roman" w:cs="Times New Roman"/>
-          <w:b/>
-          <w:sz w:val="24"/>
-          <w:szCs w:val="24"/>
-        </w:rPr>
-      </w:pPr>
+          <w:color w:val="000000" w:themeColor="text1"/>
+          <w:sz w:val="24"/>
+          <w:szCs w:val="24"/>
+        </w:rPr>
+      </w:pPr>
+      <w:r>
+        <w:rPr>
+          <w:rFonts w:ascii="Times New Roman" w:hAnsi="Times New Roman" w:cs="Times New Roman"/>
+          <w:color w:val="000000" w:themeColor="text1"/>
+          <w:sz w:val="24"/>
+          <w:szCs w:val="24"/>
+        </w:rPr>
+        <w:t>2024</w:t>
+      </w:r>
+      <w:r>
+        <w:rPr>
+          <w:rFonts w:ascii="Times New Roman" w:hAnsi="Times New Roman" w:cs="Times New Roman"/>
+          <w:color w:val="000000" w:themeColor="text1"/>
+          <w:sz w:val="24"/>
+          <w:szCs w:val="24"/>
+        </w:rPr>
+        <w:t xml:space="preserve">   </w:t>
+      </w:r>
+      <w:bookmarkStart w:id="0" w:name="_GoBack"/>
+      <w:bookmarkEnd w:id="0"/>
     </w:p>
     <w:p>
       <w:pPr>
         <w:jc w:val="center"/>
-        <w:rPr>
-          <w:rFonts w:ascii="Times New Roman" w:hAnsi="Times New Roman" w:cs="Times New Roman"/>
-          <w:b/>
-          <w:sz w:val="24"/>
-          <w:szCs w:val="24"/>
-        </w:rPr>
-      </w:pPr>
-    </w:p>
-    <w:p>
-      <w:pPr>
-        <w:jc w:val="center"/>
-        <w:rPr>
-          <w:rFonts w:ascii="Times New Roman" w:hAnsi="Times New Roman" w:cs="Times New Roman"/>
-          <w:b/>
-          <w:sz w:val="24"/>
-          <w:szCs w:val="24"/>
-        </w:rPr>
-      </w:pPr>
-    </w:p>
-    <w:p>
-      <w:pPr>
-        <w:jc w:val="center"/>
-        <w:rPr>
-          <w:rFonts w:ascii="Times New Roman" w:hAnsi="Times New Roman" w:cs="Times New Roman"/>
-          <w:b/>
-          <w:sz w:val="24"/>
-          <w:szCs w:val="24"/>
-        </w:rPr>
-      </w:pPr>
-      <w:r>
-        <w:rPr>
-          <w:rFonts w:ascii="Times New Roman" w:hAnsi="Times New Roman" w:cs="Times New Roman"/>
-          <w:b/>
-          <w:sz w:val="24"/>
-          <w:szCs w:val="24"/>
-        </w:rPr>
-        <w:t>Integrantes:</w:t>
-      </w:r>
-    </w:p>
-    <w:p>
-      <w:pPr>
-        <w:jc w:val="center"/>
-        <w:rPr>
-          <w:rFonts w:ascii="Times New Roman" w:hAnsi="Times New Roman" w:cs="Times New Roman"/>
-          <w:sz w:val="24"/>
-          <w:szCs w:val="24"/>
-        </w:rPr>
-      </w:pPr>
-      <w:r>
-        <w:rPr>
-          <w:rFonts w:ascii="Times New Roman" w:hAnsi="Times New Roman" w:cs="Times New Roman"/>
-          <w:sz w:val="24"/>
-          <w:szCs w:val="24"/>
-        </w:rPr>
-        <w:t>Yordy Erik Núñez Pineda</w:t>
-      </w:r>
-    </w:p>
-    <w:p>
-      <w:pPr>
-        <w:jc w:val="center"/>
-        <w:rPr>
-          <w:rFonts w:ascii="Times New Roman" w:hAnsi="Times New Roman" w:cs="Times New Roman"/>
-          <w:sz w:val="24"/>
-          <w:szCs w:val="24"/>
-        </w:rPr>
-      </w:pPr>
-      <w:r>
-        <w:rPr>
-          <w:rFonts w:ascii="Times New Roman" w:hAnsi="Times New Roman" w:cs="Times New Roman"/>
-          <w:sz w:val="24"/>
-          <w:szCs w:val="24"/>
-        </w:rPr>
-        <w:t>Laura Valentina Ariza Alejo</w:t>
-      </w:r>
-    </w:p>
-    <w:p>
-      <w:pPr>
-        <w:jc w:val="center"/>
-        <w:rPr>
-          <w:rFonts w:ascii="Times New Roman" w:hAnsi="Times New Roman" w:cs="Times New Roman"/>
-          <w:sz w:val="24"/>
-          <w:szCs w:val="24"/>
-        </w:rPr>
-      </w:pPr>
-      <w:proofErr w:type="spellStart"/>
-      <w:r>
-        <w:rPr>
-          <w:rFonts w:ascii="Times New Roman" w:hAnsi="Times New Roman" w:cs="Times New Roman"/>
-          <w:sz w:val="24"/>
-          <w:szCs w:val="24"/>
-        </w:rPr>
-        <w:t>Julian</w:t>
-      </w:r>
-      <w:proofErr w:type="spellEnd"/>
-      <w:r>
-        <w:rPr>
-          <w:rFonts w:ascii="Times New Roman" w:hAnsi="Times New Roman" w:cs="Times New Roman"/>
-          <w:sz w:val="24"/>
-          <w:szCs w:val="24"/>
-        </w:rPr>
-        <w:t xml:space="preserve"> David Fierro Casanova</w:t>
-      </w:r>
-    </w:p>
-    <w:p>
-      <w:pPr>
-        <w:jc w:val="center"/>
-        <w:rPr>
-          <w:rFonts w:ascii="Times New Roman" w:hAnsi="Times New Roman" w:cs="Times New Roman"/>
-          <w:sz w:val="24"/>
-          <w:szCs w:val="24"/>
-        </w:rPr>
-      </w:pPr>
-      <w:proofErr w:type="spellStart"/>
-      <w:r>
-        <w:rPr>
-          <w:rFonts w:ascii="Times New Roman" w:hAnsi="Times New Roman" w:cs="Times New Roman"/>
-          <w:sz w:val="24"/>
-          <w:szCs w:val="24"/>
-        </w:rPr>
-        <w:t>Anyi</w:t>
-      </w:r>
-      <w:proofErr w:type="spellEnd"/>
-      <w:r>
-        <w:rPr>
-          <w:rFonts w:ascii="Times New Roman" w:hAnsi="Times New Roman" w:cs="Times New Roman"/>
-          <w:sz w:val="24"/>
-          <w:szCs w:val="24"/>
-        </w:rPr>
-        <w:t xml:space="preserve"> </w:t>
-      </w:r>
-      <w:proofErr w:type="spellStart"/>
-      <w:r>
-        <w:rPr>
-          <w:rFonts w:ascii="Times New Roman" w:hAnsi="Times New Roman" w:cs="Times New Roman"/>
-          <w:sz w:val="24"/>
-          <w:szCs w:val="24"/>
-        </w:rPr>
-        <w:t>Zujey</w:t>
-      </w:r>
-      <w:proofErr w:type="spellEnd"/>
-      <w:r>
-        <w:rPr>
-          <w:rFonts w:ascii="Times New Roman" w:hAnsi="Times New Roman" w:cs="Times New Roman"/>
-          <w:sz w:val="24"/>
-          <w:szCs w:val="24"/>
-        </w:rPr>
-        <w:t xml:space="preserve"> Gómez Casanova</w:t>
-      </w:r>
-    </w:p>
-    <w:p>
-      <w:pPr>
-        <w:jc w:val="center"/>
-        <w:rPr>
-          <w:rFonts w:ascii="Times New Roman" w:hAnsi="Times New Roman" w:cs="Times New Roman"/>
-          <w:sz w:val="24"/>
-          <w:szCs w:val="24"/>
-        </w:rPr>
-      </w:pPr>
-      <w:proofErr w:type="spellStart"/>
-      <w:r>
-        <w:rPr>
-          <w:rFonts w:ascii="Times New Roman" w:hAnsi="Times New Roman" w:cs="Times New Roman"/>
-          <w:sz w:val="24"/>
-          <w:szCs w:val="24"/>
-        </w:rPr>
-        <w:t>Willian</w:t>
-      </w:r>
-      <w:proofErr w:type="spellEnd"/>
-      <w:r>
-        <w:rPr>
-          <w:rFonts w:ascii="Times New Roman" w:hAnsi="Times New Roman" w:cs="Times New Roman"/>
-          <w:sz w:val="24"/>
-          <w:szCs w:val="24"/>
-        </w:rPr>
-        <w:t xml:space="preserve"> </w:t>
-      </w:r>
-      <w:proofErr w:type="spellStart"/>
-      <w:r>
-        <w:rPr>
-          <w:rFonts w:ascii="Times New Roman" w:hAnsi="Times New Roman" w:cs="Times New Roman"/>
-          <w:sz w:val="24"/>
-          <w:szCs w:val="24"/>
-        </w:rPr>
-        <w:t>Steban</w:t>
-      </w:r>
-      <w:proofErr w:type="spellEnd"/>
-      <w:r>
-        <w:rPr>
-          <w:rFonts w:ascii="Times New Roman" w:hAnsi="Times New Roman" w:cs="Times New Roman"/>
-          <w:sz w:val="24"/>
-          <w:szCs w:val="24"/>
-        </w:rPr>
-        <w:t xml:space="preserve"> Gonzales Cortes</w:t>
-      </w:r>
-    </w:p>
-    <w:p>
-      <w:pPr>
-        <w:jc w:val="center"/>
-        <w:rPr>
-          <w:rFonts w:ascii="Times New Roman" w:hAnsi="Times New Roman" w:cs="Times New Roman"/>
-          <w:sz w:val="24"/>
-          <w:szCs w:val="24"/>
-        </w:rPr>
-      </w:pPr>
-      <w:r>
-        <w:rPr>
-          <w:rFonts w:ascii="Times New Roman" w:hAnsi="Times New Roman" w:cs="Times New Roman"/>
-          <w:sz w:val="24"/>
-          <w:szCs w:val="24"/>
-        </w:rPr>
-        <w:t xml:space="preserve">Cristian </w:t>
-      </w:r>
-      <w:proofErr w:type="spellStart"/>
-      <w:r>
-        <w:rPr>
-          <w:rFonts w:ascii="Times New Roman" w:hAnsi="Times New Roman" w:cs="Times New Roman"/>
-          <w:sz w:val="24"/>
-          <w:szCs w:val="24"/>
-        </w:rPr>
-        <w:t>Jeanpool</w:t>
-      </w:r>
-      <w:proofErr w:type="spellEnd"/>
-      <w:r>
-        <w:rPr>
-          <w:rFonts w:ascii="Times New Roman" w:hAnsi="Times New Roman" w:cs="Times New Roman"/>
-          <w:sz w:val="24"/>
-          <w:szCs w:val="24"/>
-        </w:rPr>
-        <w:t xml:space="preserve"> </w:t>
-      </w:r>
-      <w:proofErr w:type="spellStart"/>
-      <w:r>
-        <w:rPr>
-          <w:rFonts w:ascii="Times New Roman" w:hAnsi="Times New Roman" w:cs="Times New Roman"/>
-          <w:sz w:val="24"/>
-          <w:szCs w:val="24"/>
-        </w:rPr>
-        <w:t>Bahamon</w:t>
-      </w:r>
-      <w:proofErr w:type="spellEnd"/>
-      <w:r>
-        <w:rPr>
-          <w:rFonts w:ascii="Times New Roman" w:hAnsi="Times New Roman" w:cs="Times New Roman"/>
-          <w:sz w:val="24"/>
-          <w:szCs w:val="24"/>
-        </w:rPr>
-        <w:t xml:space="preserve"> Granados</w:t>
-      </w:r>
-    </w:p>
-    <w:p>
-      <w:pPr>
-        <w:jc w:val="center"/>
-        <w:rPr>
-          <w:rFonts w:ascii="Times New Roman" w:hAnsi="Times New Roman" w:cs="Times New Roman"/>
-          <w:sz w:val="24"/>
-          <w:szCs w:val="24"/>
-        </w:rPr>
-      </w:pPr>
-    </w:p>
-    <w:p>
-      <w:pPr>
-        <w:jc w:val="center"/>
-        <w:rPr>
-          <w:rFonts w:ascii="Times New Roman" w:hAnsi="Times New Roman" w:cs="Times New Roman"/>
-          <w:sz w:val="24"/>
-          <w:szCs w:val="24"/>
-        </w:rPr>
-      </w:pPr>
-    </w:p>
-    <w:p>
-      <w:pPr>
-        <w:jc w:val="center"/>
-        <w:rPr>
-          <w:rFonts w:ascii="Times New Roman" w:hAnsi="Times New Roman" w:cs="Times New Roman"/>
-          <w:sz w:val="24"/>
-          <w:szCs w:val="24"/>
-        </w:rPr>
-      </w:pPr>
-    </w:p>
-    <w:p>
-      <w:pPr>
-        <w:jc w:val="center"/>
-        <w:rPr>
-          <w:rFonts w:ascii="Times New Roman" w:hAnsi="Times New Roman" w:cs="Times New Roman"/>
-          <w:sz w:val="24"/>
-          <w:szCs w:val="24"/>
-        </w:rPr>
-      </w:pPr>
-    </w:p>
-    <w:p>
-      <w:pPr>
-        <w:jc w:val="center"/>
-        <w:rPr>
-          <w:rFonts w:ascii="Times New Roman" w:hAnsi="Times New Roman" w:cs="Times New Roman"/>
-          <w:sz w:val="24"/>
-          <w:szCs w:val="24"/>
-        </w:rPr>
-      </w:pPr>
-    </w:p>
-    <w:p>
-      <w:pPr>
-        <w:jc w:val="center"/>
-        <w:rPr>
-          <w:rFonts w:ascii="Times New Roman" w:hAnsi="Times New Roman" w:cs="Times New Roman"/>
-          <w:sz w:val="24"/>
-          <w:szCs w:val="24"/>
-        </w:rPr>
-      </w:pPr>
-    </w:p>
-    <w:p>
-      <w:pPr>
-        <w:jc w:val="center"/>
-        <w:rPr>
-          <w:rFonts w:ascii="Times New Roman" w:hAnsi="Times New Roman" w:cs="Times New Roman"/>
-          <w:sz w:val="24"/>
-          <w:szCs w:val="24"/>
-        </w:rPr>
-      </w:pPr>
-    </w:p>
-    <w:p>
-      <w:pPr>
-        <w:jc w:val="center"/>
-        <w:rPr>
-          <w:rFonts w:ascii="Times New Roman" w:hAnsi="Times New Roman" w:cs="Times New Roman"/>
-          <w:b/>
-          <w:sz w:val="24"/>
-          <w:szCs w:val="24"/>
-        </w:rPr>
-      </w:pPr>
-      <w:r>
-        <w:rPr>
-          <w:rFonts w:ascii="Times New Roman" w:hAnsi="Times New Roman" w:cs="Times New Roman"/>
-          <w:b/>
-          <w:sz w:val="24"/>
-          <w:szCs w:val="24"/>
-        </w:rPr>
-        <w:t>Centro De La Industria La Empresa Y Los Servicios</w:t>
-      </w:r>
-    </w:p>
-    <w:p>
-      <w:pPr>
-        <w:jc w:val="center"/>
-        <w:rPr>
-          <w:rFonts w:ascii="Times New Roman" w:hAnsi="Times New Roman" w:cs="Times New Roman"/>
-          <w:b/>
-          <w:sz w:val="24"/>
-          <w:szCs w:val="24"/>
-        </w:rPr>
-      </w:pPr>
-      <w:r>
-        <w:rPr>
-          <w:rFonts w:ascii="Times New Roman" w:hAnsi="Times New Roman" w:cs="Times New Roman"/>
-          <w:b/>
-          <w:sz w:val="24"/>
-          <w:szCs w:val="24"/>
-        </w:rPr>
-        <w:t>Regional Huila</w:t>
-      </w:r>
-    </w:p>
-    <w:p>
-      <w:pPr>
-        <w:jc w:val="center"/>
-        <w:rPr>
-          <w:rFonts w:ascii="Times New Roman" w:hAnsi="Times New Roman" w:cs="Times New Roman"/>
-          <w:b/>
-          <w:sz w:val="24"/>
-          <w:szCs w:val="24"/>
-        </w:rPr>
-      </w:pPr>
-      <w:r>
-        <w:rPr>
-          <w:rFonts w:ascii="Times New Roman" w:hAnsi="Times New Roman" w:cs="Times New Roman"/>
-          <w:b/>
-          <w:sz w:val="24"/>
-          <w:szCs w:val="24"/>
-        </w:rPr>
-        <w:t>Neiva – Huila</w:t>
-      </w:r>
-    </w:p>
-    <w:p>
-      <w:pPr>
-        <w:jc w:val="center"/>
-        <w:rPr>
-          <w:rFonts w:ascii="Times New Roman" w:hAnsi="Times New Roman" w:cs="Times New Roman"/>
-          <w:sz w:val="24"/>
-          <w:szCs w:val="24"/>
-        </w:rPr>
-      </w:pPr>
-      <w:r>
-        <w:rPr>
-          <w:rFonts w:ascii="Times New Roman" w:hAnsi="Times New Roman" w:cs="Times New Roman"/>
-          <w:b/>
-          <w:color w:val="000000" w:themeColor="text1"/>
-          <w:sz w:val="24"/>
-          <w:szCs w:val="24"/>
-        </w:rPr>
-        <w:t>2024</w:t>
-      </w:r>
-    </w:p>
-    <w:p>
-      <w:pPr>
         <w:rPr>
           <w:rFonts w:ascii="Times New Roman" w:hAnsi="Times New Roman" w:cs="Times New Roman"/>
           <w:sz w:val="24"/>
@@ -753,7 +792,7 @@
                 <w:sz w:val="24"/>
                 <w:szCs w:val="24"/>
               </w:rPr>
-              <w:t>2</w:t>
+              <w:t>3</w:t>
             </w:r>
             <w:r>
               <w:rPr>
@@ -1068,7 +1107,7 @@
                 <w:sz w:val="24"/>
                 <w:szCs w:val="24"/>
               </w:rPr>
-              <w:t>3</w:t>
+              <w:t>4</w:t>
             </w:r>
             <w:r>
               <w:rPr>
@@ -1173,7 +1212,7 @@
                 <w:sz w:val="24"/>
                 <w:szCs w:val="24"/>
               </w:rPr>
-              <w:t>3</w:t>
+              <w:t>5</w:t>
             </w:r>
             <w:r>
               <w:rPr>
@@ -1278,7 +1317,7 @@
                 <w:sz w:val="24"/>
                 <w:szCs w:val="24"/>
               </w:rPr>
-              <w:t>3</w:t>
+              <w:t>5</w:t>
             </w:r>
             <w:r>
               <w:rPr>
@@ -1383,7 +1422,7 @@
                 <w:sz w:val="24"/>
                 <w:szCs w:val="24"/>
               </w:rPr>
-              <w:t>3</w:t>
+              <w:t>6</w:t>
             </w:r>
             <w:r>
               <w:rPr>
@@ -1488,7 +1527,7 @@
                 <w:sz w:val="24"/>
                 <w:szCs w:val="24"/>
               </w:rPr>
-              <w:t>4</w:t>
+              <w:t>6</w:t>
             </w:r>
             <w:r>
               <w:rPr>
@@ -1593,7 +1632,7 @@
                 <w:sz w:val="24"/>
                 <w:szCs w:val="24"/>
               </w:rPr>
-              <w:t>4</w:t>
+              <w:t>6</w:t>
             </w:r>
             <w:r>
               <w:rPr>
@@ -1698,7 +1737,7 @@
                 <w:sz w:val="24"/>
                 <w:szCs w:val="24"/>
               </w:rPr>
-              <w:t>4</w:t>
+              <w:t>6</w:t>
             </w:r>
             <w:r>
               <w:rPr>
@@ -1803,7 +1842,7 @@
                 <w:sz w:val="24"/>
                 <w:szCs w:val="24"/>
               </w:rPr>
-              <w:t>4</w:t>
+              <w:t>6</w:t>
             </w:r>
             <w:r>
               <w:rPr>
@@ -1908,7 +1947,7 @@
                 <w:sz w:val="24"/>
                 <w:szCs w:val="24"/>
               </w:rPr>
-              <w:t>4</w:t>
+              <w:t>8</w:t>
             </w:r>
             <w:r>
               <w:rPr>
@@ -2013,7 +2052,7 @@
                 <w:sz w:val="24"/>
                 <w:szCs w:val="24"/>
               </w:rPr>
-              <w:t>4</w:t>
+              <w:t>9</w:t>
             </w:r>
             <w:r>
               <w:rPr>
@@ -2118,7 +2157,7 @@
                 <w:sz w:val="24"/>
                 <w:szCs w:val="24"/>
               </w:rPr>
-              <w:t>5</w:t>
+              <w:t>9</w:t>
             </w:r>
             <w:r>
               <w:rPr>
@@ -2223,7 +2262,7 @@
                 <w:sz w:val="24"/>
                 <w:szCs w:val="24"/>
               </w:rPr>
-              <w:t>5</w:t>
+              <w:t>9</w:t>
             </w:r>
             <w:r>
               <w:rPr>
@@ -2328,7 +2367,7 @@
                 <w:sz w:val="24"/>
                 <w:szCs w:val="24"/>
               </w:rPr>
-              <w:t>5</w:t>
+              <w:t>10</w:t>
             </w:r>
             <w:r>
               <w:rPr>
@@ -2433,7 +2472,7 @@
                 <w:sz w:val="24"/>
                 <w:szCs w:val="24"/>
               </w:rPr>
-              <w:t>5</w:t>
+              <w:t>11</w:t>
             </w:r>
             <w:r>
               <w:rPr>
@@ -2538,7 +2577,7 @@
                 <w:sz w:val="24"/>
                 <w:szCs w:val="24"/>
               </w:rPr>
-              <w:t>5</w:t>
+              <w:t>11</w:t>
             </w:r>
             <w:r>
               <w:rPr>
@@ -2643,7 +2682,7 @@
                 <w:sz w:val="24"/>
                 <w:szCs w:val="24"/>
               </w:rPr>
-              <w:t>5</w:t>
+              <w:t>11</w:t>
             </w:r>
             <w:r>
               <w:rPr>
@@ -2748,7 +2787,7 @@
                 <w:sz w:val="24"/>
                 <w:szCs w:val="24"/>
               </w:rPr>
-              <w:t>6</w:t>
+              <w:t>11</w:t>
             </w:r>
             <w:r>
               <w:rPr>
@@ -2873,7 +2912,6 @@
           <w:sz w:val="40"/>
           <w:szCs w:val="40"/>
         </w:rPr>
-        <w:lastRenderedPageBreak/>
         <w:t xml:space="preserve">Guía de Despliegue </w:t>
       </w:r>
       <w:proofErr w:type="spellStart"/>
@@ -2897,7 +2935,7 @@
           <w:szCs w:val="24"/>
         </w:rPr>
       </w:pPr>
-      <w:bookmarkStart w:id="0" w:name="_Toc178798281"/>
+      <w:bookmarkStart w:id="1" w:name="_Toc178798281"/>
       <w:r>
         <w:rPr>
           <w:rFonts w:ascii="Times New Roman" w:hAnsi="Times New Roman" w:cs="Times New Roman"/>
@@ -2906,7 +2944,7 @@
         </w:rPr>
         <w:t>1. Acceso y Configuración del Servidor</w:t>
       </w:r>
-      <w:bookmarkEnd w:id="0"/>
+      <w:bookmarkEnd w:id="1"/>
     </w:p>
     <w:p>
       <w:pPr>
@@ -2981,7 +3019,7 @@
           <w:szCs w:val="24"/>
         </w:rPr>
       </w:pPr>
-      <w:bookmarkStart w:id="1" w:name="_Toc178798282"/>
+      <w:bookmarkStart w:id="2" w:name="_Toc178798282"/>
       <w:r>
         <w:rPr>
           <w:rFonts w:ascii="Times New Roman" w:hAnsi="Times New Roman" w:cs="Times New Roman"/>
@@ -2990,7 +3028,7 @@
         </w:rPr>
         <w:t>2. Conexión al Servidor a través de SSH</w:t>
       </w:r>
-      <w:bookmarkEnd w:id="1"/>
+      <w:bookmarkEnd w:id="2"/>
     </w:p>
     <w:p>
       <w:pPr>
@@ -3078,7 +3116,7 @@
           <w:szCs w:val="24"/>
         </w:rPr>
       </w:pPr>
-      <w:bookmarkStart w:id="2" w:name="_Toc178798283"/>
+      <w:bookmarkStart w:id="3" w:name="_Toc178798283"/>
       <w:r>
         <w:rPr>
           <w:rFonts w:ascii="Times New Roman" w:hAnsi="Times New Roman" w:cs="Times New Roman"/>
@@ -3087,7 +3125,7 @@
         </w:rPr>
         <w:t>3. Verificación y Actualización de Software</w:t>
       </w:r>
-      <w:bookmarkEnd w:id="2"/>
+      <w:bookmarkEnd w:id="3"/>
     </w:p>
     <w:p>
       <w:pPr>
@@ -3107,7 +3145,7 @@
           <w:szCs w:val="24"/>
         </w:rPr>
       </w:pPr>
-      <w:bookmarkStart w:id="3" w:name="_Toc178798284"/>
+      <w:bookmarkStart w:id="4" w:name="_Toc178798284"/>
       <w:r>
         <w:rPr>
           <w:rFonts w:ascii="Times New Roman" w:hAnsi="Times New Roman" w:cs="Times New Roman"/>
@@ -3117,7 +3155,7 @@
         <w:lastRenderedPageBreak/>
         <w:t>4. Instalación de Java 17</w:t>
       </w:r>
-      <w:bookmarkEnd w:id="3"/>
+      <w:bookmarkEnd w:id="4"/>
     </w:p>
     <w:p>
       <w:pPr>
@@ -3320,7 +3358,7 @@
           <w:szCs w:val="24"/>
         </w:rPr>
       </w:pPr>
-      <w:bookmarkStart w:id="4" w:name="_Toc178798285"/>
+      <w:bookmarkStart w:id="5" w:name="_Toc178798285"/>
       <w:r>
         <w:rPr>
           <w:rFonts w:ascii="Times New Roman" w:hAnsi="Times New Roman" w:cs="Times New Roman"/>
@@ -3328,42 +3366,16 @@
           <w:szCs w:val="24"/>
         </w:rPr>
         <w:lastRenderedPageBreak/>
-        <w:t xml:space="preserve">5. Verificación de </w:t>
-      </w:r>
-      <w:proofErr w:type="spellStart"/>
-      <w:r>
-        <w:rPr>
-          <w:rFonts w:ascii="Times New Roman" w:hAnsi="Times New Roman" w:cs="Times New Roman"/>
-          <w:sz w:val="24"/>
-          <w:szCs w:val="24"/>
-        </w:rPr>
-        <w:t>Git</w:t>
-      </w:r>
-      <w:bookmarkEnd w:id="4"/>
-      <w:proofErr w:type="spellEnd"/>
+        <w:t>5. Verificación de Git</w:t>
+      </w:r>
+      <w:bookmarkEnd w:id="5"/>
     </w:p>
     <w:p>
       <w:pPr>
         <w:pStyle w:val="NormalWeb"/>
       </w:pPr>
       <w:r>
-        <w:t xml:space="preserve">A continuación, verifica si </w:t>
-      </w:r>
-      <w:proofErr w:type="spellStart"/>
-      <w:r>
-        <w:t>Git</w:t>
-      </w:r>
-      <w:proofErr w:type="spellEnd"/>
-      <w:r>
-        <w:t xml:space="preserve"> está instalado en el servidor, ya que será necesario para clonar el repositorio del proyecto. Si </w:t>
-      </w:r>
-      <w:proofErr w:type="spellStart"/>
-      <w:r>
-        <w:t>Git</w:t>
-      </w:r>
-      <w:proofErr w:type="spellEnd"/>
-      <w:r>
-        <w:t xml:space="preserve"> no está disponible, instálalo para proceder con la descarga del código del proyecto.</w:t>
+        <w:t>A continuación, verifica si Git está instalado en el servidor, ya que será necesario para clonar el repositorio del proyecto. Si Git no está disponible, instálalo para proceder con la descarga del código del proyecto.</w:t>
       </w:r>
     </w:p>
     <w:p>
@@ -3421,26 +3433,16 @@
           <w:szCs w:val="24"/>
         </w:rPr>
       </w:pPr>
-      <w:bookmarkStart w:id="5" w:name="_Toc178798286"/>
-      <w:r>
-        <w:rPr>
-          <w:rFonts w:ascii="Times New Roman" w:hAnsi="Times New Roman" w:cs="Times New Roman"/>
-          <w:sz w:val="24"/>
-          <w:szCs w:val="24"/>
-        </w:rPr>
-        <w:t xml:space="preserve">6. Instalación de </w:t>
-      </w:r>
-      <w:proofErr w:type="spellStart"/>
-      <w:r>
-        <w:rPr>
-          <w:rFonts w:ascii="Times New Roman" w:hAnsi="Times New Roman" w:cs="Times New Roman"/>
-          <w:sz w:val="24"/>
-          <w:szCs w:val="24"/>
-        </w:rPr>
-        <w:t>MySQL</w:t>
-      </w:r>
-      <w:bookmarkEnd w:id="5"/>
-      <w:proofErr w:type="spellEnd"/>
+      <w:bookmarkStart w:id="6" w:name="_Toc178798286"/>
+      <w:r>
+        <w:rPr>
+          <w:rFonts w:ascii="Times New Roman" w:hAnsi="Times New Roman" w:cs="Times New Roman"/>
+          <w:sz w:val="24"/>
+          <w:szCs w:val="24"/>
+        </w:rPr>
+        <w:t>6. Instalación de MySQL</w:t>
+      </w:r>
+      <w:bookmarkEnd w:id="6"/>
     </w:p>
     <w:p>
       <w:pPr>
@@ -3453,15 +3455,7 @@
         <w:t xml:space="preserve"> </w:t>
       </w:r>
       <w:r>
-        <w:t xml:space="preserve">Una vez finalizado, accede al monitor de </w:t>
-      </w:r>
-      <w:proofErr w:type="spellStart"/>
-      <w:r>
-        <w:t>MySQL</w:t>
-      </w:r>
-      <w:proofErr w:type="spellEnd"/>
-      <w:r>
-        <w:t xml:space="preserve"> para realizar las configuraciones necesarias para las bases de datos que utilizará la aplicación.</w:t>
+        <w:t>Una vez finalizado, accede al monitor de MySQL para realizar las configuraciones necesarias para las bases de datos que utilizará la aplicación.</w:t>
       </w:r>
     </w:p>
     <w:p>
@@ -3580,7 +3574,7 @@
           <w:szCs w:val="24"/>
         </w:rPr>
       </w:pPr>
-      <w:bookmarkStart w:id="6" w:name="_Toc178798287"/>
+      <w:bookmarkStart w:id="7" w:name="_Toc178798287"/>
       <w:r>
         <w:rPr>
           <w:rFonts w:ascii="Times New Roman" w:hAnsi="Times New Roman" w:cs="Times New Roman"/>
@@ -3590,22 +3584,14 @@
         <w:lastRenderedPageBreak/>
         <w:t>7. Creación de Bases de Datos</w:t>
       </w:r>
-      <w:bookmarkEnd w:id="6"/>
+      <w:bookmarkEnd w:id="7"/>
     </w:p>
     <w:p>
       <w:pPr>
         <w:pStyle w:val="NormalWeb"/>
       </w:pPr>
       <w:r>
-        <w:t xml:space="preserve">Dentro del monitor de </w:t>
-      </w:r>
-      <w:proofErr w:type="spellStart"/>
-      <w:r>
-        <w:t>MySQL</w:t>
-      </w:r>
-      <w:proofErr w:type="spellEnd"/>
-      <w:r>
-        <w:t>, crea las bases de datos requeridas para la aplicación, en este</w:t>
+        <w:t>Dentro del monitor de MySQL, crea las bases de datos requeridas para la aplicación, en este</w:t>
       </w:r>
       <w:r>
         <w:t xml:space="preserve"> caso, </w:t>
@@ -3732,7 +3718,7 @@
           <w:szCs w:val="24"/>
         </w:rPr>
       </w:pPr>
-      <w:bookmarkStart w:id="7" w:name="_Toc178798288"/>
+      <w:bookmarkStart w:id="8" w:name="_Toc178798288"/>
       <w:r>
         <w:rPr>
           <w:rFonts w:ascii="Times New Roman" w:hAnsi="Times New Roman" w:cs="Times New Roman"/>
@@ -3741,7 +3727,7 @@
         </w:rPr>
         <w:t>8. Creación de Usuarios para las Bases de Datos</w:t>
       </w:r>
-      <w:bookmarkEnd w:id="7"/>
+      <w:bookmarkEnd w:id="8"/>
     </w:p>
     <w:p>
       <w:pPr>
@@ -3754,15 +3740,7 @@
         <w:t>el usuario</w:t>
       </w:r>
       <w:r>
-        <w:t xml:space="preserve"> en </w:t>
-      </w:r>
-      <w:proofErr w:type="spellStart"/>
-      <w:r>
-        <w:t>MySQL</w:t>
-      </w:r>
-      <w:proofErr w:type="spellEnd"/>
-      <w:r>
-        <w:t>, asignando una</w:t>
+        <w:t xml:space="preserve"> en MySQL, asignando una</w:t>
       </w:r>
       <w:r>
         <w:t xml:space="preserve"> contraseña</w:t>
@@ -3886,7 +3864,7 @@
           <w:szCs w:val="24"/>
         </w:rPr>
       </w:pPr>
-      <w:bookmarkStart w:id="8" w:name="_Toc178798289"/>
+      <w:bookmarkStart w:id="9" w:name="_Toc178798289"/>
       <w:r>
         <w:rPr>
           <w:rFonts w:ascii="Times New Roman" w:hAnsi="Times New Roman" w:cs="Times New Roman"/>
@@ -3895,7 +3873,7 @@
         </w:rPr>
         <w:t>9. Configuración de Permisos y Autenticación</w:t>
       </w:r>
-      <w:bookmarkEnd w:id="8"/>
+      <w:bookmarkEnd w:id="9"/>
     </w:p>
     <w:p>
       <w:pPr>
@@ -3959,49 +3937,23 @@
           <w:szCs w:val="24"/>
         </w:rPr>
       </w:pPr>
-      <w:bookmarkStart w:id="9" w:name="_Toc178798290"/>
-      <w:r>
-        <w:rPr>
-          <w:rFonts w:ascii="Times New Roman" w:hAnsi="Times New Roman" w:cs="Times New Roman"/>
-          <w:sz w:val="24"/>
-          <w:szCs w:val="24"/>
-        </w:rPr>
-        <w:t xml:space="preserve">10. Salida del Monitor de </w:t>
-      </w:r>
-      <w:proofErr w:type="spellStart"/>
-      <w:r>
-        <w:rPr>
-          <w:rFonts w:ascii="Times New Roman" w:hAnsi="Times New Roman" w:cs="Times New Roman"/>
-          <w:sz w:val="24"/>
-          <w:szCs w:val="24"/>
-        </w:rPr>
-        <w:t>MySQL</w:t>
-      </w:r>
-      <w:bookmarkEnd w:id="9"/>
-      <w:proofErr w:type="spellEnd"/>
+      <w:bookmarkStart w:id="10" w:name="_Toc178798290"/>
+      <w:r>
+        <w:rPr>
+          <w:rFonts w:ascii="Times New Roman" w:hAnsi="Times New Roman" w:cs="Times New Roman"/>
+          <w:sz w:val="24"/>
+          <w:szCs w:val="24"/>
+        </w:rPr>
+        <w:t>10. Salida del Monitor de MySQL</w:t>
+      </w:r>
+      <w:bookmarkEnd w:id="10"/>
     </w:p>
     <w:p>
       <w:pPr>
         <w:pStyle w:val="NormalWeb"/>
       </w:pPr>
       <w:r>
-        <w:t xml:space="preserve">Después de realizar todas las configuraciones en </w:t>
-      </w:r>
-      <w:proofErr w:type="spellStart"/>
-      <w:r>
-        <w:t>MySQL</w:t>
-      </w:r>
-      <w:proofErr w:type="spellEnd"/>
-      <w:r>
-        <w:t xml:space="preserve">, guarda los cambios y sal del monitor de </w:t>
-      </w:r>
-      <w:proofErr w:type="spellStart"/>
-      <w:r>
-        <w:t>MySQL</w:t>
-      </w:r>
-      <w:proofErr w:type="spellEnd"/>
-      <w:r>
-        <w:t xml:space="preserve"> para continuar con el despliegue.</w:t>
+        <w:t>Después de realizar todas las configuraciones en MySQL, guarda los cambios y sal del monitor de MySQL para continuar con el despliegue.</w:t>
       </w:r>
     </w:p>
     <w:p>
@@ -4058,7 +4010,7 @@
           <w:szCs w:val="24"/>
         </w:rPr>
       </w:pPr>
-      <w:bookmarkStart w:id="10" w:name="_Toc178798291"/>
+      <w:bookmarkStart w:id="11" w:name="_Toc178798291"/>
       <w:r>
         <w:rPr>
           <w:rFonts w:ascii="Times New Roman" w:hAnsi="Times New Roman" w:cs="Times New Roman"/>
@@ -4067,7 +4019,7 @@
         </w:rPr>
         <w:t>11. Configuración de las Variables de Entorno</w:t>
       </w:r>
-      <w:bookmarkEnd w:id="10"/>
+      <w:bookmarkEnd w:id="11"/>
     </w:p>
     <w:p>
       <w:pPr>
@@ -4086,15 +4038,7 @@
         <w:t>PATH</w:t>
       </w:r>
       <w:r>
-        <w:t xml:space="preserve">. Asegúrate de agregar la ruta donde se encuentra </w:t>
-      </w:r>
-      <w:proofErr w:type="spellStart"/>
-      <w:r>
-        <w:t>Maven</w:t>
-      </w:r>
-      <w:proofErr w:type="spellEnd"/>
-      <w:r>
-        <w:t xml:space="preserve"> (</w:t>
+        <w:t>. Asegúrate de agregar la ruta donde se encuentra Maven (</w:t>
       </w:r>
       <w:proofErr w:type="spellStart"/>
       <w:r>
@@ -4128,15 +4072,7 @@
       </w:r>
       <w:proofErr w:type="spellEnd"/>
       <w:r>
-        <w:t xml:space="preserve">), ya que esto es necesario para que el sistema pueda ejecutar comandos de </w:t>
-      </w:r>
-      <w:proofErr w:type="spellStart"/>
-      <w:r>
-        <w:t>Maven</w:t>
-      </w:r>
-      <w:proofErr w:type="spellEnd"/>
-      <w:r>
-        <w:t xml:space="preserve"> desde cualquier ubicación.</w:t>
+        <w:t>), ya que esto es necesario para que el sistema pueda ejecutar comandos de Maven desde cualquier ubicación.</w:t>
       </w:r>
     </w:p>
     <w:p>
@@ -4301,7 +4237,7 @@
           <w:szCs w:val="24"/>
         </w:rPr>
       </w:pPr>
-      <w:bookmarkStart w:id="11" w:name="_Toc178798292"/>
+      <w:bookmarkStart w:id="12" w:name="_Toc178798292"/>
       <w:r>
         <w:rPr>
           <w:rFonts w:ascii="Times New Roman" w:hAnsi="Times New Roman" w:cs="Times New Roman"/>
@@ -4320,7 +4256,7 @@
         </w:rPr>
         <w:t>End</w:t>
       </w:r>
-      <w:bookmarkEnd w:id="11"/>
+      <w:bookmarkEnd w:id="12"/>
       <w:proofErr w:type="spellEnd"/>
     </w:p>
     <w:p>
@@ -4336,15 +4272,7 @@
       </w:r>
       <w:proofErr w:type="spellEnd"/>
       <w:r>
-        <w:t xml:space="preserve">. Utiliza Apache </w:t>
-      </w:r>
-      <w:proofErr w:type="spellStart"/>
-      <w:r>
-        <w:t>Maven</w:t>
-      </w:r>
-      <w:proofErr w:type="spellEnd"/>
-      <w:r>
-        <w:t xml:space="preserve"> para empaquetar el proyecto, omitiendo las pruebas. Este proceso generará un archivo </w:t>
+        <w:t xml:space="preserve">. Utiliza Apache Maven para empaquetar el proyecto, omitiendo las pruebas. Este proceso generará un archivo </w:t>
       </w:r>
       <w:r>
         <w:rPr>
@@ -4492,7 +4420,7 @@
           <w:szCs w:val="24"/>
         </w:rPr>
       </w:pPr>
-      <w:bookmarkStart w:id="12" w:name="_Toc178798293"/>
+      <w:bookmarkStart w:id="13" w:name="_Toc178798293"/>
       <w:r>
         <w:rPr>
           <w:rFonts w:ascii="Times New Roman" w:hAnsi="Times New Roman" w:cs="Times New Roman"/>
@@ -4511,7 +4439,7 @@
         </w:rPr>
         <w:t>jar</w:t>
       </w:r>
-      <w:bookmarkEnd w:id="12"/>
+      <w:bookmarkEnd w:id="13"/>
       <w:proofErr w:type="spellEnd"/>
     </w:p>
     <w:p>
@@ -4614,7 +4542,7 @@
           <w:szCs w:val="24"/>
         </w:rPr>
       </w:pPr>
-      <w:bookmarkStart w:id="13" w:name="_Toc178798294"/>
+      <w:bookmarkStart w:id="14" w:name="_Toc178798294"/>
       <w:r>
         <w:rPr>
           <w:rFonts w:ascii="Times New Roman" w:hAnsi="Times New Roman" w:cs="Times New Roman"/>
@@ -4641,7 +4569,7 @@
         </w:rPr>
         <w:t xml:space="preserve"> al Servidor</w:t>
       </w:r>
-      <w:bookmarkEnd w:id="13"/>
+      <w:bookmarkEnd w:id="14"/>
     </w:p>
     <w:p>
       <w:pPr>
@@ -4721,7 +4649,7 @@
           <w:szCs w:val="24"/>
         </w:rPr>
       </w:pPr>
-      <w:bookmarkStart w:id="14" w:name="_Toc178798295"/>
+      <w:bookmarkStart w:id="15" w:name="_Toc178798295"/>
       <w:r>
         <w:rPr>
           <w:rFonts w:ascii="Times New Roman" w:hAnsi="Times New Roman" w:cs="Times New Roman"/>
@@ -4730,7 +4658,7 @@
         </w:rPr>
         <w:t>15. Clonación del Repositorio</w:t>
       </w:r>
-      <w:bookmarkEnd w:id="14"/>
+      <w:bookmarkEnd w:id="15"/>
     </w:p>
     <w:p>
       <w:pPr>
@@ -4797,7 +4725,7 @@
           <w:szCs w:val="24"/>
         </w:rPr>
       </w:pPr>
-      <w:bookmarkStart w:id="15" w:name="_Toc178798296"/>
+      <w:bookmarkStart w:id="16" w:name="_Toc178798296"/>
       <w:r>
         <w:rPr>
           <w:rFonts w:ascii="Times New Roman" w:hAnsi="Times New Roman" w:cs="Times New Roman"/>
@@ -4816,7 +4744,7 @@
         </w:rPr>
         <w:t>jar</w:t>
       </w:r>
-      <w:bookmarkEnd w:id="15"/>
+      <w:bookmarkEnd w:id="16"/>
       <w:proofErr w:type="spellEnd"/>
     </w:p>
     <w:p>
@@ -5003,7 +4931,7 @@
           <w:szCs w:val="24"/>
         </w:rPr>
       </w:pPr>
-      <w:bookmarkStart w:id="16" w:name="_Toc178798297"/>
+      <w:bookmarkStart w:id="17" w:name="_Toc178798297"/>
       <w:r>
         <w:rPr>
           <w:rFonts w:ascii="Times New Roman" w:hAnsi="Times New Roman" w:cs="Times New Roman"/>
@@ -5013,7 +4941,7 @@
         <w:lastRenderedPageBreak/>
         <w:t>17. Verificación del Estado del Firewall</w:t>
       </w:r>
-      <w:bookmarkEnd w:id="16"/>
+      <w:bookmarkEnd w:id="17"/>
     </w:p>
     <w:p>
       <w:pPr>
@@ -5155,7 +5083,7 @@
           <w:szCs w:val="24"/>
         </w:rPr>
       </w:pPr>
-      <w:bookmarkStart w:id="17" w:name="_Toc178798298"/>
+      <w:bookmarkStart w:id="18" w:name="_Toc178798298"/>
       <w:r>
         <w:rPr>
           <w:rFonts w:ascii="Times New Roman" w:hAnsi="Times New Roman" w:cs="Times New Roman"/>
@@ -5164,7 +5092,7 @@
         </w:rPr>
         <w:t>18. Configuración del Firewall</w:t>
       </w:r>
-      <w:bookmarkEnd w:id="17"/>
+      <w:bookmarkEnd w:id="18"/>
     </w:p>
     <w:p>
       <w:pPr>
@@ -5256,7 +5184,7 @@
           <w:szCs w:val="24"/>
         </w:rPr>
       </w:pPr>
-      <w:bookmarkStart w:id="18" w:name="_Toc178798299"/>
+      <w:bookmarkStart w:id="19" w:name="_Toc178798299"/>
       <w:r>
         <w:rPr>
           <w:rFonts w:ascii="Times New Roman" w:hAnsi="Times New Roman" w:cs="Times New Roman"/>
@@ -5265,7 +5193,7 @@
         </w:rPr>
         <w:t>19. Reinicio del Firewall y Verificación</w:t>
       </w:r>
-      <w:bookmarkEnd w:id="18"/>
+      <w:bookmarkEnd w:id="19"/>
     </w:p>
     <w:p>
       <w:pPr>
@@ -5334,7 +5262,7 @@
           <w:szCs w:val="24"/>
         </w:rPr>
       </w:pPr>
-      <w:bookmarkStart w:id="19" w:name="_Toc178798300"/>
+      <w:bookmarkStart w:id="20" w:name="_Toc178798300"/>
       <w:r>
         <w:rPr>
           <w:rFonts w:ascii="Times New Roman" w:hAnsi="Times New Roman" w:cs="Times New Roman"/>
@@ -5343,7 +5271,7 @@
         </w:rPr>
         <w:t>20. Importación de la Base de Datos y Prueba de Conexiones</w:t>
       </w:r>
-      <w:bookmarkEnd w:id="19"/>
+      <w:bookmarkEnd w:id="20"/>
     </w:p>
     <w:p>
       <w:pPr>
@@ -5466,6 +5394,9 @@
         <w:pStyle w:val="NormalWeb"/>
       </w:pPr>
       <w:r>
+        <w:rPr>
+          <w:noProof/>
+        </w:rPr>
         <w:drawing>
           <wp:anchor distT="0" distB="0" distL="114300" distR="114300" simplePos="0" relativeHeight="251668480" behindDoc="0" locked="0" layoutInCell="1" allowOverlap="1" wp14:anchorId="533ADFCE" wp14:editId="1027B4EF">
             <wp:simplePos x="0" y="0"/>
@@ -5569,6 +5500,9 @@
         <w:pStyle w:val="NormalWeb"/>
       </w:pPr>
       <w:r>
+        <w:rPr>
+          <w:noProof/>
+        </w:rPr>
         <w:drawing>
           <wp:anchor distT="0" distB="0" distL="114300" distR="114300" simplePos="0" relativeHeight="251686912" behindDoc="0" locked="0" layoutInCell="1" allowOverlap="1" wp14:anchorId="5166AECB" wp14:editId="0A4AF62E">
             <wp:simplePos x="0" y="0"/>
@@ -5632,6 +5566,9 @@
         </w:drawing>
       </w:r>
       <w:r>
+        <w:rPr>
+          <w:noProof/>
+        </w:rPr>
         <w:drawing>
           <wp:anchor distT="0" distB="0" distL="114300" distR="114300" simplePos="0" relativeHeight="251684864" behindDoc="0" locked="0" layoutInCell="1" allowOverlap="1" wp14:anchorId="3C161DA1" wp14:editId="4AE7CE3E">
             <wp:simplePos x="0" y="0"/>
@@ -5695,6 +5632,9 @@
         </w:drawing>
       </w:r>
       <w:r>
+        <w:rPr>
+          <w:noProof/>
+        </w:rPr>
         <w:drawing>
           <wp:anchor distT="0" distB="0" distL="114300" distR="114300" simplePos="0" relativeHeight="251682816" behindDoc="0" locked="0" layoutInCell="1" allowOverlap="1" wp14:anchorId="22229C10" wp14:editId="10AD71D4">
             <wp:simplePos x="0" y="0"/>
@@ -5758,6 +5698,9 @@
         </w:drawing>
       </w:r>
       <w:r>
+        <w:rPr>
+          <w:noProof/>
+        </w:rPr>
         <w:drawing>
           <wp:anchor distT="0" distB="0" distL="114300" distR="114300" simplePos="0" relativeHeight="251672576" behindDoc="0" locked="0" layoutInCell="1" allowOverlap="1" wp14:anchorId="0E671D7E" wp14:editId="5CE23D71">
             <wp:simplePos x="0" y="0"/>
@@ -5821,6 +5764,9 @@
         </w:drawing>
       </w:r>
       <w:r>
+        <w:rPr>
+          <w:noProof/>
+        </w:rPr>
         <w:drawing>
           <wp:anchor distT="0" distB="0" distL="114300" distR="114300" simplePos="0" relativeHeight="251678720" behindDoc="0" locked="0" layoutInCell="1" allowOverlap="1" wp14:anchorId="4053A89F" wp14:editId="5BED52DF">
             <wp:simplePos x="0" y="0"/>
@@ -5974,6 +5920,9 @@
         <w:pStyle w:val="NormalWeb"/>
       </w:pPr>
       <w:r>
+        <w:rPr>
+          <w:noProof/>
+        </w:rPr>
         <w:drawing>
           <wp:anchor distT="0" distB="0" distL="114300" distR="114300" simplePos="0" relativeHeight="251680768" behindDoc="0" locked="0" layoutInCell="1" allowOverlap="1" wp14:anchorId="1090EDF9" wp14:editId="68DEEB14">
             <wp:simplePos x="0" y="0"/>
@@ -6047,16 +5996,12 @@
       <w:pPr>
         <w:pStyle w:val="NormalWeb"/>
       </w:pPr>
-      <w:bookmarkStart w:id="20" w:name="_GoBack"/>
-      <w:bookmarkEnd w:id="20"/>
     </w:p>
     <w:sectPr>
       <w:headerReference w:type="even" r:id="rId45"/>
       <w:headerReference w:type="default" r:id="rId46"/>
-      <w:footerReference w:type="even" r:id="rId47"/>
-      <w:footerReference w:type="default" r:id="rId48"/>
-      <w:headerReference w:type="first" r:id="rId49"/>
-      <w:footerReference w:type="first" r:id="rId50"/>
+      <w:footerReference w:type="default" r:id="rId47"/>
+      <w:headerReference w:type="first" r:id="rId48"/>
       <w:pgSz w:w="12240" w:h="15840"/>
       <w:pgMar w:top="1418" w:right="1701" w:bottom="1418" w:left="1701" w:header="709" w:footer="709" w:gutter="0"/>
       <w:cols w:space="708"/>
@@ -6067,7 +6012,7 @@
 </file>
 
 <file path=word/endnotes.xml><?xml version="1.0" encoding="utf-8"?>
-<w:endnotes xmlns:wpc="http://schemas.microsoft.com/office/word/2010/wordprocessingCanvas" xmlns:cx="http://schemas.microsoft.com/office/drawing/2014/chartex" xmlns:mc="http://schemas.openxmlformats.org/markup-compatibility/2006" xmlns:o="urn:schemas-microsoft-com:office:office" xmlns:r="http://schemas.openxmlformats.org/officeDocument/2006/relationships" xmlns:m="http://schemas.openxmlformats.org/officeDocument/2006/math" xmlns:v="urn:schemas-microsoft-com:vml" xmlns:wp14="http://schemas.microsoft.com/office/word/2010/wordprocessingDrawing" xmlns:wp="http://schemas.openxmlformats.org/drawingml/2006/wordprocessingDrawing" xmlns:w10="urn:schemas-microsoft-com:office:word" xmlns:w="http://schemas.openxmlformats.org/wordprocessingml/2006/main" xmlns:w14="http://schemas.microsoft.com/office/word/2010/wordml" xmlns:w15="http://schemas.microsoft.com/office/word/2012/wordml" xmlns:w16se="http://schemas.microsoft.com/office/word/2015/wordml/symex" xmlns:wpg="http://schemas.microsoft.com/office/word/2010/wordprocessingGroup" xmlns:wpi="http://schemas.microsoft.com/office/word/2010/wordprocessingInk" xmlns:wne="http://schemas.microsoft.com/office/word/2006/wordml" xmlns:wps="http://schemas.microsoft.com/office/word/2010/wordprocessingShape" mc:Ignorable="w14 w15 w16se wp14">
+<w:endnotes xmlns:wpc="http://schemas.microsoft.com/office/word/2010/wordprocessingCanvas" xmlns:cx="http://schemas.microsoft.com/office/drawing/2014/chartex" xmlns:cx1="http://schemas.microsoft.com/office/drawing/2015/9/8/chartex" xmlns:cx2="http://schemas.microsoft.com/office/drawing/2015/10/21/chartex" xmlns:cx3="http://schemas.microsoft.com/office/drawing/2016/5/9/chartex" xmlns:cx4="http://schemas.microsoft.com/office/drawing/2016/5/10/chartex" xmlns:cx5="http://schemas.microsoft.com/office/drawing/2016/5/11/chartex" xmlns:cx6="http://schemas.microsoft.com/office/drawing/2016/5/12/chartex" xmlns:cx7="http://schemas.microsoft.com/office/drawing/2016/5/13/chartex" xmlns:cx8="http://schemas.microsoft.com/office/drawing/2016/5/14/chartex" xmlns:mc="http://schemas.openxmlformats.org/markup-compatibility/2006" xmlns:aink="http://schemas.microsoft.com/office/drawing/2016/ink" xmlns:am3d="http://schemas.microsoft.com/office/drawing/2017/model3d" xmlns:o="urn:schemas-microsoft-com:office:office" xmlns:r="http://schemas.openxmlformats.org/officeDocument/2006/relationships" xmlns:m="http://schemas.openxmlformats.org/officeDocument/2006/math" xmlns:v="urn:schemas-microsoft-com:vml" xmlns:wp14="http://schemas.microsoft.com/office/word/2010/wordprocessingDrawing" xmlns:wp="http://schemas.openxmlformats.org/drawingml/2006/wordprocessingDrawing" xmlns:w10="urn:schemas-microsoft-com:office:word" xmlns:w="http://schemas.openxmlformats.org/wordprocessingml/2006/main" xmlns:w14="http://schemas.microsoft.com/office/word/2010/wordml" xmlns:w15="http://schemas.microsoft.com/office/word/2012/wordml" xmlns:w16cid="http://schemas.microsoft.com/office/word/2016/wordml/cid" xmlns:w16se="http://schemas.microsoft.com/office/word/2015/wordml/symex" xmlns:wpg="http://schemas.microsoft.com/office/word/2010/wordprocessingGroup" xmlns:wpi="http://schemas.microsoft.com/office/word/2010/wordprocessingInk" xmlns:wne="http://schemas.microsoft.com/office/word/2006/wordml" xmlns:wps="http://schemas.microsoft.com/office/word/2010/wordprocessingShape" mc:Ignorable="w14 w15 w16se w16cid wp14">
   <w:endnote w:type="separator" w:id="-1">
     <w:p>
       <w:pPr>
@@ -6092,17 +6037,7 @@
 </file>
 
 <file path=word/footer1.xml><?xml version="1.0" encoding="utf-8"?>
-<w:ftr xmlns:wpc="http://schemas.microsoft.com/office/word/2010/wordprocessingCanvas" xmlns:cx="http://schemas.microsoft.com/office/drawing/2014/chartex" xmlns:mc="http://schemas.openxmlformats.org/markup-compatibility/2006" xmlns:o="urn:schemas-microsoft-com:office:office" xmlns:r="http://schemas.openxmlformats.org/officeDocument/2006/relationships" xmlns:m="http://schemas.openxmlformats.org/officeDocument/2006/math" xmlns:v="urn:schemas-microsoft-com:vml" xmlns:wp14="http://schemas.microsoft.com/office/word/2010/wordprocessingDrawing" xmlns:wp="http://schemas.openxmlformats.org/drawingml/2006/wordprocessingDrawing" xmlns:w10="urn:schemas-microsoft-com:office:word" xmlns:w="http://schemas.openxmlformats.org/wordprocessingml/2006/main" xmlns:w14="http://schemas.microsoft.com/office/word/2010/wordml" xmlns:w15="http://schemas.microsoft.com/office/word/2012/wordml" xmlns:w16se="http://schemas.microsoft.com/office/word/2015/wordml/symex" xmlns:wpg="http://schemas.microsoft.com/office/word/2010/wordprocessingGroup" xmlns:wpi="http://schemas.microsoft.com/office/word/2010/wordprocessingInk" xmlns:wne="http://schemas.microsoft.com/office/word/2006/wordml" xmlns:wps="http://schemas.microsoft.com/office/word/2010/wordprocessingShape" mc:Ignorable="w14 w15 w16se wp14">
-  <w:p>
-    <w:pPr>
-      <w:pStyle w:val="Piedepgina"/>
-    </w:pPr>
-  </w:p>
-</w:ftr>
-</file>
-
-<file path=word/footer2.xml><?xml version="1.0" encoding="utf-8"?>
-<w:ftr xmlns:wpc="http://schemas.microsoft.com/office/word/2010/wordprocessingCanvas" xmlns:cx="http://schemas.microsoft.com/office/drawing/2014/chartex" xmlns:mc="http://schemas.openxmlformats.org/markup-compatibility/2006" xmlns:o="urn:schemas-microsoft-com:office:office" xmlns:r="http://schemas.openxmlformats.org/officeDocument/2006/relationships" xmlns:m="http://schemas.openxmlformats.org/officeDocument/2006/math" xmlns:v="urn:schemas-microsoft-com:vml" xmlns:wp14="http://schemas.microsoft.com/office/word/2010/wordprocessingDrawing" xmlns:wp="http://schemas.openxmlformats.org/drawingml/2006/wordprocessingDrawing" xmlns:w10="urn:schemas-microsoft-com:office:word" xmlns:w="http://schemas.openxmlformats.org/wordprocessingml/2006/main" xmlns:w14="http://schemas.microsoft.com/office/word/2010/wordml" xmlns:w15="http://schemas.microsoft.com/office/word/2012/wordml" xmlns:w16se="http://schemas.microsoft.com/office/word/2015/wordml/symex" xmlns:wpg="http://schemas.microsoft.com/office/word/2010/wordprocessingGroup" xmlns:wpi="http://schemas.microsoft.com/office/word/2010/wordprocessingInk" xmlns:wne="http://schemas.microsoft.com/office/word/2006/wordml" xmlns:wps="http://schemas.microsoft.com/office/word/2010/wordprocessingShape" mc:Ignorable="w14 w15 w16se wp14">
+<w:ftr xmlns:wpc="http://schemas.microsoft.com/office/word/2010/wordprocessingCanvas" xmlns:cx="http://schemas.microsoft.com/office/drawing/2014/chartex" xmlns:cx1="http://schemas.microsoft.com/office/drawing/2015/9/8/chartex" xmlns:cx2="http://schemas.microsoft.com/office/drawing/2015/10/21/chartex" xmlns:cx3="http://schemas.microsoft.com/office/drawing/2016/5/9/chartex" xmlns:cx4="http://schemas.microsoft.com/office/drawing/2016/5/10/chartex" xmlns:cx5="http://schemas.microsoft.com/office/drawing/2016/5/11/chartex" xmlns:cx6="http://schemas.microsoft.com/office/drawing/2016/5/12/chartex" xmlns:cx7="http://schemas.microsoft.com/office/drawing/2016/5/13/chartex" xmlns:cx8="http://schemas.microsoft.com/office/drawing/2016/5/14/chartex" xmlns:mc="http://schemas.openxmlformats.org/markup-compatibility/2006" xmlns:aink="http://schemas.microsoft.com/office/drawing/2016/ink" xmlns:am3d="http://schemas.microsoft.com/office/drawing/2017/model3d" xmlns:o="urn:schemas-microsoft-com:office:office" xmlns:r="http://schemas.openxmlformats.org/officeDocument/2006/relationships" xmlns:m="http://schemas.openxmlformats.org/officeDocument/2006/math" xmlns:v="urn:schemas-microsoft-com:vml" xmlns:wp14="http://schemas.microsoft.com/office/word/2010/wordprocessingDrawing" xmlns:wp="http://schemas.openxmlformats.org/drawingml/2006/wordprocessingDrawing" xmlns:w10="urn:schemas-microsoft-com:office:word" xmlns:w="http://schemas.openxmlformats.org/wordprocessingml/2006/main" xmlns:w14="http://schemas.microsoft.com/office/word/2010/wordml" xmlns:w15="http://schemas.microsoft.com/office/word/2012/wordml" xmlns:w16cid="http://schemas.microsoft.com/office/word/2016/wordml/cid" xmlns:w16se="http://schemas.microsoft.com/office/word/2015/wordml/symex" xmlns:wpg="http://schemas.microsoft.com/office/word/2010/wordprocessingGroup" xmlns:wpi="http://schemas.microsoft.com/office/word/2010/wordprocessingInk" xmlns:wne="http://schemas.microsoft.com/office/word/2006/wordml" xmlns:wps="http://schemas.microsoft.com/office/word/2010/wordprocessingShape" mc:Ignorable="w14 w15 w16se w16cid wp14">
   <w:sdt>
     <w:sdtPr>
       <w:id w:val="-207339618"/>
@@ -6114,7 +6049,8 @@
     <w:sdtEndPr>
       <w:rPr>
         <w:rFonts w:ascii="Arial" w:hAnsi="Arial" w:cs="Arial"/>
-        <w:color w:val="FFFFFF" w:themeColor="background1"/>
+        <w:b/>
+        <w:color w:val="000000" w:themeColor="text1"/>
         <w:sz w:val="24"/>
         <w:szCs w:val="24"/>
       </w:rPr>
@@ -6126,15 +6062,98 @@
           <w:jc w:val="right"/>
           <w:rPr>
             <w:rFonts w:ascii="Arial" w:hAnsi="Arial" w:cs="Arial"/>
-            <w:color w:val="FFFFFF" w:themeColor="background1"/>
+            <w:b/>
+            <w:color w:val="000000" w:themeColor="text1"/>
             <w:sz w:val="24"/>
             <w:szCs w:val="24"/>
           </w:rPr>
         </w:pPr>
         <w:r>
           <w:rPr>
+            <w:rFonts w:ascii="Arial Narrow" w:eastAsia="Times New Roman" w:hAnsi="Arial Narrow"/>
+            <w:b/>
+            <w:noProof/>
+            <w:color w:val="000000" w:themeColor="text1"/>
+            <w:sz w:val="24"/>
+            <w:szCs w:val="24"/>
+          </w:rPr>
+          <w:drawing>
+            <wp:anchor distT="0" distB="0" distL="114300" distR="114300" simplePos="0" relativeHeight="251667456" behindDoc="1" locked="0" layoutInCell="1" allowOverlap="1" wp14:anchorId="282AFE5F" wp14:editId="576AC52E">
+              <wp:simplePos x="0" y="0"/>
+              <wp:positionH relativeFrom="margin">
+                <wp:posOffset>5396848</wp:posOffset>
+              </wp:positionH>
+              <wp:positionV relativeFrom="paragraph">
+                <wp:posOffset>-543312</wp:posOffset>
+              </wp:positionV>
+              <wp:extent cx="809625" cy="990471"/>
+              <wp:effectExtent l="0" t="0" r="0" b="635"/>
+              <wp:wrapNone/>
+              <wp:docPr id="2" name="Imagen 2" descr="C:\Users\SENA\Documents\JulianADSO2694667\InvGenius\front-end\img\Pagina\Logo.png"/>
+              <wp:cNvGraphicFramePr>
+                <a:graphicFrameLocks xmlns:a="http://schemas.openxmlformats.org/drawingml/2006/main" noChangeAspect="1"/>
+              </wp:cNvGraphicFramePr>
+              <a:graphic xmlns:a="http://schemas.openxmlformats.org/drawingml/2006/main">
+                <a:graphicData uri="http://schemas.openxmlformats.org/drawingml/2006/picture">
+                  <pic:pic xmlns:pic="http://schemas.openxmlformats.org/drawingml/2006/picture">
+                    <pic:nvPicPr>
+                      <pic:cNvPr id="0" name="Picture 1" descr="C:\Users\SENA\Documents\JulianADSO2694667\InvGenius\front-end\img\Pagina\Logo.png"/>
+                      <pic:cNvPicPr>
+                        <a:picLocks noChangeAspect="1" noChangeArrowheads="1"/>
+                      </pic:cNvPicPr>
+                    </pic:nvPicPr>
+                    <pic:blipFill>
+                      <a:blip r:embed="rId1">
+                        <a:extLst>
+                          <a:ext uri="{BEBA8EAE-BF5A-486C-A8C5-ECC9F3942E4B}">
+                            <a14:imgProps xmlns:a14="http://schemas.microsoft.com/office/drawing/2010/main">
+                              <a14:imgLayer r:embed="rId2">
+                                <a14:imgEffect>
+                                  <a14:saturation sat="66000"/>
+                                </a14:imgEffect>
+                              </a14:imgLayer>
+                            </a14:imgProps>
+                          </a:ext>
+                          <a:ext uri="{28A0092B-C50C-407E-A947-70E740481C1C}">
+                            <a14:useLocalDpi xmlns:a14="http://schemas.microsoft.com/office/drawing/2010/main" val="0"/>
+                          </a:ext>
+                        </a:extLst>
+                      </a:blip>
+                      <a:srcRect/>
+                      <a:stretch>
+                        <a:fillRect/>
+                      </a:stretch>
+                    </pic:blipFill>
+                    <pic:spPr bwMode="auto">
+                      <a:xfrm>
+                        <a:off x="0" y="0"/>
+                        <a:ext cx="809625" cy="990471"/>
+                      </a:xfrm>
+                      <a:prstGeom prst="rect">
+                        <a:avLst/>
+                      </a:prstGeom>
+                      <a:noFill/>
+                      <a:ln>
+                        <a:noFill/>
+                      </a:ln>
+                    </pic:spPr>
+                  </pic:pic>
+                </a:graphicData>
+              </a:graphic>
+              <wp14:sizeRelH relativeFrom="page">
+                <wp14:pctWidth>0</wp14:pctWidth>
+              </wp14:sizeRelH>
+              <wp14:sizeRelV relativeFrom="page">
+                <wp14:pctHeight>0</wp14:pctHeight>
+              </wp14:sizeRelV>
+            </wp:anchor>
+          </w:drawing>
+        </w:r>
+        <w:r>
+          <w:rPr>
             <w:rFonts w:ascii="Arial" w:hAnsi="Arial" w:cs="Arial"/>
-            <w:color w:val="FFFFFF" w:themeColor="background1"/>
+            <w:b/>
+            <w:color w:val="000000" w:themeColor="text1"/>
             <w:sz w:val="24"/>
             <w:szCs w:val="24"/>
           </w:rPr>
@@ -6143,7 +6162,8 @@
         <w:r>
           <w:rPr>
             <w:rFonts w:ascii="Arial" w:hAnsi="Arial" w:cs="Arial"/>
-            <w:color w:val="FFFFFF" w:themeColor="background1"/>
+            <w:b/>
+            <w:color w:val="000000" w:themeColor="text1"/>
             <w:sz w:val="24"/>
             <w:szCs w:val="24"/>
           </w:rPr>
@@ -6152,7 +6172,8 @@
         <w:r>
           <w:rPr>
             <w:rFonts w:ascii="Arial" w:hAnsi="Arial" w:cs="Arial"/>
-            <w:color w:val="FFFFFF" w:themeColor="background1"/>
+            <w:b/>
+            <w:color w:val="000000" w:themeColor="text1"/>
             <w:sz w:val="24"/>
             <w:szCs w:val="24"/>
           </w:rPr>
@@ -6161,8 +6182,9 @@
         <w:r>
           <w:rPr>
             <w:rFonts w:ascii="Arial" w:hAnsi="Arial" w:cs="Arial"/>
+            <w:b/>
             <w:noProof/>
-            <w:color w:val="FFFFFF" w:themeColor="background1"/>
+            <w:color w:val="000000" w:themeColor="text1"/>
             <w:sz w:val="24"/>
             <w:szCs w:val="24"/>
             <w:lang w:val="es-ES"/>
@@ -6172,7 +6194,8 @@
         <w:r>
           <w:rPr>
             <w:rFonts w:ascii="Arial" w:hAnsi="Arial" w:cs="Arial"/>
-            <w:color w:val="FFFFFF" w:themeColor="background1"/>
+            <w:b/>
+            <w:color w:val="000000" w:themeColor="text1"/>
             <w:sz w:val="24"/>
             <w:szCs w:val="24"/>
           </w:rPr>
@@ -6195,18 +6218,8 @@
 </w:ftr>
 </file>
 
-<file path=word/footer3.xml><?xml version="1.0" encoding="utf-8"?>
-<w:ftr xmlns:wpc="http://schemas.microsoft.com/office/word/2010/wordprocessingCanvas" xmlns:cx="http://schemas.microsoft.com/office/drawing/2014/chartex" xmlns:mc="http://schemas.openxmlformats.org/markup-compatibility/2006" xmlns:o="urn:schemas-microsoft-com:office:office" xmlns:r="http://schemas.openxmlformats.org/officeDocument/2006/relationships" xmlns:m="http://schemas.openxmlformats.org/officeDocument/2006/math" xmlns:v="urn:schemas-microsoft-com:vml" xmlns:wp14="http://schemas.microsoft.com/office/word/2010/wordprocessingDrawing" xmlns:wp="http://schemas.openxmlformats.org/drawingml/2006/wordprocessingDrawing" xmlns:w10="urn:schemas-microsoft-com:office:word" xmlns:w="http://schemas.openxmlformats.org/wordprocessingml/2006/main" xmlns:w14="http://schemas.microsoft.com/office/word/2010/wordml" xmlns:w15="http://schemas.microsoft.com/office/word/2012/wordml" xmlns:w16se="http://schemas.microsoft.com/office/word/2015/wordml/symex" xmlns:wpg="http://schemas.microsoft.com/office/word/2010/wordprocessingGroup" xmlns:wpi="http://schemas.microsoft.com/office/word/2010/wordprocessingInk" xmlns:wne="http://schemas.microsoft.com/office/word/2006/wordml" xmlns:wps="http://schemas.microsoft.com/office/word/2010/wordprocessingShape" mc:Ignorable="w14 w15 w16se wp14">
-  <w:p>
-    <w:pPr>
-      <w:pStyle w:val="Piedepgina"/>
-    </w:pPr>
-  </w:p>
-</w:ftr>
-</file>
-
 <file path=word/footnotes.xml><?xml version="1.0" encoding="utf-8"?>
-<w:footnotes xmlns:wpc="http://schemas.microsoft.com/office/word/2010/wordprocessingCanvas" xmlns:cx="http://schemas.microsoft.com/office/drawing/2014/chartex" xmlns:mc="http://schemas.openxmlformats.org/markup-compatibility/2006" xmlns:o="urn:schemas-microsoft-com:office:office" xmlns:r="http://schemas.openxmlformats.org/officeDocument/2006/relationships" xmlns:m="http://schemas.openxmlformats.org/officeDocument/2006/math" xmlns:v="urn:schemas-microsoft-com:vml" xmlns:wp14="http://schemas.microsoft.com/office/word/2010/wordprocessingDrawing" xmlns:wp="http://schemas.openxmlformats.org/drawingml/2006/wordprocessingDrawing" xmlns:w10="urn:schemas-microsoft-com:office:word" xmlns:w="http://schemas.openxmlformats.org/wordprocessingml/2006/main" xmlns:w14="http://schemas.microsoft.com/office/word/2010/wordml" xmlns:w15="http://schemas.microsoft.com/office/word/2012/wordml" xmlns:w16se="http://schemas.microsoft.com/office/word/2015/wordml/symex" xmlns:wpg="http://schemas.microsoft.com/office/word/2010/wordprocessingGroup" xmlns:wpi="http://schemas.microsoft.com/office/word/2010/wordprocessingInk" xmlns:wne="http://schemas.microsoft.com/office/word/2006/wordml" xmlns:wps="http://schemas.microsoft.com/office/word/2010/wordprocessingShape" mc:Ignorable="w14 w15 w16se wp14">
+<w:footnotes xmlns:wpc="http://schemas.microsoft.com/office/word/2010/wordprocessingCanvas" xmlns:cx="http://schemas.microsoft.com/office/drawing/2014/chartex" xmlns:cx1="http://schemas.microsoft.com/office/drawing/2015/9/8/chartex" xmlns:cx2="http://schemas.microsoft.com/office/drawing/2015/10/21/chartex" xmlns:cx3="http://schemas.microsoft.com/office/drawing/2016/5/9/chartex" xmlns:cx4="http://schemas.microsoft.com/office/drawing/2016/5/10/chartex" xmlns:cx5="http://schemas.microsoft.com/office/drawing/2016/5/11/chartex" xmlns:cx6="http://schemas.microsoft.com/office/drawing/2016/5/12/chartex" xmlns:cx7="http://schemas.microsoft.com/office/drawing/2016/5/13/chartex" xmlns:cx8="http://schemas.microsoft.com/office/drawing/2016/5/14/chartex" xmlns:mc="http://schemas.openxmlformats.org/markup-compatibility/2006" xmlns:aink="http://schemas.microsoft.com/office/drawing/2016/ink" xmlns:am3d="http://schemas.microsoft.com/office/drawing/2017/model3d" xmlns:o="urn:schemas-microsoft-com:office:office" xmlns:r="http://schemas.openxmlformats.org/officeDocument/2006/relationships" xmlns:m="http://schemas.openxmlformats.org/officeDocument/2006/math" xmlns:v="urn:schemas-microsoft-com:vml" xmlns:wp14="http://schemas.microsoft.com/office/word/2010/wordprocessingDrawing" xmlns:wp="http://schemas.openxmlformats.org/drawingml/2006/wordprocessingDrawing" xmlns:w10="urn:schemas-microsoft-com:office:word" xmlns:w="http://schemas.openxmlformats.org/wordprocessingml/2006/main" xmlns:w14="http://schemas.microsoft.com/office/word/2010/wordml" xmlns:w15="http://schemas.microsoft.com/office/word/2012/wordml" xmlns:w16cid="http://schemas.microsoft.com/office/word/2016/wordml/cid" xmlns:w16se="http://schemas.microsoft.com/office/word/2015/wordml/symex" xmlns:wpg="http://schemas.microsoft.com/office/word/2010/wordprocessingGroup" xmlns:wpi="http://schemas.microsoft.com/office/word/2010/wordprocessingInk" xmlns:wne="http://schemas.microsoft.com/office/word/2006/wordml" xmlns:wps="http://schemas.microsoft.com/office/word/2010/wordprocessingShape" mc:Ignorable="w14 w15 w16se w16cid wp14">
   <w:footnote w:type="separator" w:id="-1">
     <w:p>
       <w:pPr>
@@ -6231,7 +6244,7 @@
 </file>
 
 <file path=word/header1.xml><?xml version="1.0" encoding="utf-8"?>
-<w:hdr xmlns:wpc="http://schemas.microsoft.com/office/word/2010/wordprocessingCanvas" xmlns:cx="http://schemas.microsoft.com/office/drawing/2014/chartex" xmlns:mc="http://schemas.openxmlformats.org/markup-compatibility/2006" xmlns:o="urn:schemas-microsoft-com:office:office" xmlns:r="http://schemas.openxmlformats.org/officeDocument/2006/relationships" xmlns:m="http://schemas.openxmlformats.org/officeDocument/2006/math" xmlns:v="urn:schemas-microsoft-com:vml" xmlns:wp14="http://schemas.microsoft.com/office/word/2010/wordprocessingDrawing" xmlns:wp="http://schemas.openxmlformats.org/drawingml/2006/wordprocessingDrawing" xmlns:w10="urn:schemas-microsoft-com:office:word" xmlns:w="http://schemas.openxmlformats.org/wordprocessingml/2006/main" xmlns:w14="http://schemas.microsoft.com/office/word/2010/wordml" xmlns:w15="http://schemas.microsoft.com/office/word/2012/wordml" xmlns:w16se="http://schemas.microsoft.com/office/word/2015/wordml/symex" xmlns:wpg="http://schemas.microsoft.com/office/word/2010/wordprocessingGroup" xmlns:wpi="http://schemas.microsoft.com/office/word/2010/wordprocessingInk" xmlns:wne="http://schemas.microsoft.com/office/word/2006/wordml" xmlns:wps="http://schemas.microsoft.com/office/word/2010/wordprocessingShape" mc:Ignorable="w14 w15 w16se wp14">
+<w:hdr xmlns:wpc="http://schemas.microsoft.com/office/word/2010/wordprocessingCanvas" xmlns:cx="http://schemas.microsoft.com/office/drawing/2014/chartex" xmlns:cx1="http://schemas.microsoft.com/office/drawing/2015/9/8/chartex" xmlns:cx2="http://schemas.microsoft.com/office/drawing/2015/10/21/chartex" xmlns:cx3="http://schemas.microsoft.com/office/drawing/2016/5/9/chartex" xmlns:cx4="http://schemas.microsoft.com/office/drawing/2016/5/10/chartex" xmlns:cx5="http://schemas.microsoft.com/office/drawing/2016/5/11/chartex" xmlns:cx6="http://schemas.microsoft.com/office/drawing/2016/5/12/chartex" xmlns:cx7="http://schemas.microsoft.com/office/drawing/2016/5/13/chartex" xmlns:cx8="http://schemas.microsoft.com/office/drawing/2016/5/14/chartex" xmlns:mc="http://schemas.openxmlformats.org/markup-compatibility/2006" xmlns:aink="http://schemas.microsoft.com/office/drawing/2016/ink" xmlns:am3d="http://schemas.microsoft.com/office/drawing/2017/model3d" xmlns:o="urn:schemas-microsoft-com:office:office" xmlns:r="http://schemas.openxmlformats.org/officeDocument/2006/relationships" xmlns:m="http://schemas.openxmlformats.org/officeDocument/2006/math" xmlns:v="urn:schemas-microsoft-com:vml" xmlns:wp14="http://schemas.microsoft.com/office/word/2010/wordprocessingDrawing" xmlns:wp="http://schemas.openxmlformats.org/drawingml/2006/wordprocessingDrawing" xmlns:w10="urn:schemas-microsoft-com:office:word" xmlns:w="http://schemas.openxmlformats.org/wordprocessingml/2006/main" xmlns:w14="http://schemas.microsoft.com/office/word/2010/wordml" xmlns:w15="http://schemas.microsoft.com/office/word/2012/wordml" xmlns:w16cid="http://schemas.microsoft.com/office/word/2016/wordml/cid" xmlns:w16se="http://schemas.microsoft.com/office/word/2015/wordml/symex" xmlns:wpg="http://schemas.microsoft.com/office/word/2010/wordprocessingGroup" xmlns:wpi="http://schemas.microsoft.com/office/word/2010/wordprocessingInk" xmlns:wne="http://schemas.microsoft.com/office/word/2006/wordml" xmlns:wps="http://schemas.microsoft.com/office/word/2010/wordprocessingShape" mc:Ignorable="w14 w15 w16se w16cid wp14">
   <w:p>
     <w:pPr>
       <w:pStyle w:val="Encabezado"/>
@@ -6277,7 +6290,7 @@
 </file>
 
 <file path=word/header2.xml><?xml version="1.0" encoding="utf-8"?>
-<w:hdr xmlns:wpc="http://schemas.microsoft.com/office/word/2010/wordprocessingCanvas" xmlns:cx="http://schemas.microsoft.com/office/drawing/2014/chartex" xmlns:mc="http://schemas.openxmlformats.org/markup-compatibility/2006" xmlns:o="urn:schemas-microsoft-com:office:office" xmlns:r="http://schemas.openxmlformats.org/officeDocument/2006/relationships" xmlns:m="http://schemas.openxmlformats.org/officeDocument/2006/math" xmlns:v="urn:schemas-microsoft-com:vml" xmlns:wp14="http://schemas.microsoft.com/office/word/2010/wordprocessingDrawing" xmlns:wp="http://schemas.openxmlformats.org/drawingml/2006/wordprocessingDrawing" xmlns:w10="urn:schemas-microsoft-com:office:word" xmlns:w="http://schemas.openxmlformats.org/wordprocessingml/2006/main" xmlns:w14="http://schemas.microsoft.com/office/word/2010/wordml" xmlns:w15="http://schemas.microsoft.com/office/word/2012/wordml" xmlns:w16se="http://schemas.microsoft.com/office/word/2015/wordml/symex" xmlns:wpg="http://schemas.microsoft.com/office/word/2010/wordprocessingGroup" xmlns:wpi="http://schemas.microsoft.com/office/word/2010/wordprocessingInk" xmlns:wne="http://schemas.microsoft.com/office/word/2006/wordml" xmlns:wps="http://schemas.microsoft.com/office/word/2010/wordprocessingShape" mc:Ignorable="w14 w15 w16se wp14">
+<w:hdr xmlns:wpc="http://schemas.microsoft.com/office/word/2010/wordprocessingCanvas" xmlns:cx="http://schemas.microsoft.com/office/drawing/2014/chartex" xmlns:cx1="http://schemas.microsoft.com/office/drawing/2015/9/8/chartex" xmlns:cx2="http://schemas.microsoft.com/office/drawing/2015/10/21/chartex" xmlns:cx3="http://schemas.microsoft.com/office/drawing/2016/5/9/chartex" xmlns:cx4="http://schemas.microsoft.com/office/drawing/2016/5/10/chartex" xmlns:cx5="http://schemas.microsoft.com/office/drawing/2016/5/11/chartex" xmlns:cx6="http://schemas.microsoft.com/office/drawing/2016/5/12/chartex" xmlns:cx7="http://schemas.microsoft.com/office/drawing/2016/5/13/chartex" xmlns:cx8="http://schemas.microsoft.com/office/drawing/2016/5/14/chartex" xmlns:mc="http://schemas.openxmlformats.org/markup-compatibility/2006" xmlns:aink="http://schemas.microsoft.com/office/drawing/2016/ink" xmlns:am3d="http://schemas.microsoft.com/office/drawing/2017/model3d" xmlns:o="urn:schemas-microsoft-com:office:office" xmlns:r="http://schemas.openxmlformats.org/officeDocument/2006/relationships" xmlns:m="http://schemas.openxmlformats.org/officeDocument/2006/math" xmlns:v="urn:schemas-microsoft-com:vml" xmlns:wp14="http://schemas.microsoft.com/office/word/2010/wordprocessingDrawing" xmlns:wp="http://schemas.openxmlformats.org/drawingml/2006/wordprocessingDrawing" xmlns:w10="urn:schemas-microsoft-com:office:word" xmlns:w="http://schemas.openxmlformats.org/wordprocessingml/2006/main" xmlns:w14="http://schemas.microsoft.com/office/word/2010/wordml" xmlns:w15="http://schemas.microsoft.com/office/word/2012/wordml" xmlns:w16cid="http://schemas.microsoft.com/office/word/2016/wordml/cid" xmlns:w16se="http://schemas.microsoft.com/office/word/2015/wordml/symex" xmlns:wpg="http://schemas.microsoft.com/office/word/2010/wordprocessingGroup" xmlns:wpi="http://schemas.microsoft.com/office/word/2010/wordprocessingInk" xmlns:wne="http://schemas.microsoft.com/office/word/2006/wordml" xmlns:wps="http://schemas.microsoft.com/office/word/2010/wordprocessingShape" mc:Ignorable="w14 w15 w16se w16cid wp14">
   <w:p>
     <w:r>
       <w:rPr>
@@ -6288,7 +6301,7 @@
         <w:lang w:eastAsia="es-CO"/>
       </w:rPr>
       <w:drawing>
-        <wp:anchor distT="0" distB="0" distL="114300" distR="114300" simplePos="0" relativeHeight="251660287" behindDoc="1" locked="0" layoutInCell="1" allowOverlap="1" wp14:anchorId="280AAD5F" wp14:editId="3CA9E5AF">
+        <wp:anchor distT="0" distB="0" distL="114300" distR="114300" simplePos="0" relativeHeight="251660287" behindDoc="1" locked="0" layoutInCell="1" allowOverlap="1" wp14:anchorId="280AAD5F" wp14:editId="4FDD21AE">
           <wp:simplePos x="0" y="0"/>
           <wp:positionH relativeFrom="page">
             <wp:align>left</wp:align>
@@ -6400,7 +6413,7 @@
 </file>
 
 <file path=word/header3.xml><?xml version="1.0" encoding="utf-8"?>
-<w:hdr xmlns:wpc="http://schemas.microsoft.com/office/word/2010/wordprocessingCanvas" xmlns:cx="http://schemas.microsoft.com/office/drawing/2014/chartex" xmlns:mc="http://schemas.openxmlformats.org/markup-compatibility/2006" xmlns:o="urn:schemas-microsoft-com:office:office" xmlns:r="http://schemas.openxmlformats.org/officeDocument/2006/relationships" xmlns:m="http://schemas.openxmlformats.org/officeDocument/2006/math" xmlns:v="urn:schemas-microsoft-com:vml" xmlns:wp14="http://schemas.microsoft.com/office/word/2010/wordprocessingDrawing" xmlns:wp="http://schemas.openxmlformats.org/drawingml/2006/wordprocessingDrawing" xmlns:w10="urn:schemas-microsoft-com:office:word" xmlns:w="http://schemas.openxmlformats.org/wordprocessingml/2006/main" xmlns:w14="http://schemas.microsoft.com/office/word/2010/wordml" xmlns:w15="http://schemas.microsoft.com/office/word/2012/wordml" xmlns:w16se="http://schemas.microsoft.com/office/word/2015/wordml/symex" xmlns:wpg="http://schemas.microsoft.com/office/word/2010/wordprocessingGroup" xmlns:wpi="http://schemas.microsoft.com/office/word/2010/wordprocessingInk" xmlns:wne="http://schemas.microsoft.com/office/word/2006/wordml" xmlns:wps="http://schemas.microsoft.com/office/word/2010/wordprocessingShape" mc:Ignorable="w14 w15 w16se wp14">
+<w:hdr xmlns:wpc="http://schemas.microsoft.com/office/word/2010/wordprocessingCanvas" xmlns:cx="http://schemas.microsoft.com/office/drawing/2014/chartex" xmlns:cx1="http://schemas.microsoft.com/office/drawing/2015/9/8/chartex" xmlns:cx2="http://schemas.microsoft.com/office/drawing/2015/10/21/chartex" xmlns:cx3="http://schemas.microsoft.com/office/drawing/2016/5/9/chartex" xmlns:cx4="http://schemas.microsoft.com/office/drawing/2016/5/10/chartex" xmlns:cx5="http://schemas.microsoft.com/office/drawing/2016/5/11/chartex" xmlns:cx6="http://schemas.microsoft.com/office/drawing/2016/5/12/chartex" xmlns:cx7="http://schemas.microsoft.com/office/drawing/2016/5/13/chartex" xmlns:cx8="http://schemas.microsoft.com/office/drawing/2016/5/14/chartex" xmlns:mc="http://schemas.openxmlformats.org/markup-compatibility/2006" xmlns:aink="http://schemas.microsoft.com/office/drawing/2016/ink" xmlns:am3d="http://schemas.microsoft.com/office/drawing/2017/model3d" xmlns:o="urn:schemas-microsoft-com:office:office" xmlns:r="http://schemas.openxmlformats.org/officeDocument/2006/relationships" xmlns:m="http://schemas.openxmlformats.org/officeDocument/2006/math" xmlns:v="urn:schemas-microsoft-com:vml" xmlns:wp14="http://schemas.microsoft.com/office/word/2010/wordprocessingDrawing" xmlns:wp="http://schemas.openxmlformats.org/drawingml/2006/wordprocessingDrawing" xmlns:w10="urn:schemas-microsoft-com:office:word" xmlns:w="http://schemas.openxmlformats.org/wordprocessingml/2006/main" xmlns:w14="http://schemas.microsoft.com/office/word/2010/wordml" xmlns:w15="http://schemas.microsoft.com/office/word/2012/wordml" xmlns:w16cid="http://schemas.microsoft.com/office/word/2016/wordml/cid" xmlns:w16se="http://schemas.microsoft.com/office/word/2015/wordml/symex" xmlns:wpg="http://schemas.microsoft.com/office/word/2010/wordprocessingGroup" xmlns:wpi="http://schemas.microsoft.com/office/word/2010/wordprocessingInk" xmlns:wne="http://schemas.microsoft.com/office/word/2006/wordml" xmlns:wps="http://schemas.microsoft.com/office/word/2010/wordprocessingShape" mc:Ignorable="w14 w15 w16se w16cid wp14">
   <w:p>
     <w:pPr>
       <w:pStyle w:val="Encabezado"/>
@@ -6446,7 +6459,7 @@
 </file>
 
 <file path=word/numbering.xml><?xml version="1.0" encoding="utf-8"?>
-<w:numbering xmlns:wpc="http://schemas.microsoft.com/office/word/2010/wordprocessingCanvas" xmlns:cx="http://schemas.microsoft.com/office/drawing/2014/chartex" xmlns:mc="http://schemas.openxmlformats.org/markup-compatibility/2006" xmlns:o="urn:schemas-microsoft-com:office:office" xmlns:r="http://schemas.openxmlformats.org/officeDocument/2006/relationships" xmlns:m="http://schemas.openxmlformats.org/officeDocument/2006/math" xmlns:v="urn:schemas-microsoft-com:vml" xmlns:wp14="http://schemas.microsoft.com/office/word/2010/wordprocessingDrawing" xmlns:wp="http://schemas.openxmlformats.org/drawingml/2006/wordprocessingDrawing" xmlns:w10="urn:schemas-microsoft-com:office:word" xmlns:w="http://schemas.openxmlformats.org/wordprocessingml/2006/main" xmlns:w14="http://schemas.microsoft.com/office/word/2010/wordml" xmlns:w15="http://schemas.microsoft.com/office/word/2012/wordml" xmlns:w16se="http://schemas.microsoft.com/office/word/2015/wordml/symex" xmlns:wpg="http://schemas.microsoft.com/office/word/2010/wordprocessingGroup" xmlns:wpi="http://schemas.microsoft.com/office/word/2010/wordprocessingInk" xmlns:wne="http://schemas.microsoft.com/office/word/2006/wordml" xmlns:wps="http://schemas.microsoft.com/office/word/2010/wordprocessingShape" mc:Ignorable="w14 w15 w16se wp14">
+<w:numbering xmlns:wpc="http://schemas.microsoft.com/office/word/2010/wordprocessingCanvas" xmlns:cx="http://schemas.microsoft.com/office/drawing/2014/chartex" xmlns:cx1="http://schemas.microsoft.com/office/drawing/2015/9/8/chartex" xmlns:cx2="http://schemas.microsoft.com/office/drawing/2015/10/21/chartex" xmlns:cx3="http://schemas.microsoft.com/office/drawing/2016/5/9/chartex" xmlns:cx4="http://schemas.microsoft.com/office/drawing/2016/5/10/chartex" xmlns:cx5="http://schemas.microsoft.com/office/drawing/2016/5/11/chartex" xmlns:cx6="http://schemas.microsoft.com/office/drawing/2016/5/12/chartex" xmlns:cx7="http://schemas.microsoft.com/office/drawing/2016/5/13/chartex" xmlns:cx8="http://schemas.microsoft.com/office/drawing/2016/5/14/chartex" xmlns:mc="http://schemas.openxmlformats.org/markup-compatibility/2006" xmlns:aink="http://schemas.microsoft.com/office/drawing/2016/ink" xmlns:am3d="http://schemas.microsoft.com/office/drawing/2017/model3d" xmlns:o="urn:schemas-microsoft-com:office:office" xmlns:r="http://schemas.openxmlformats.org/officeDocument/2006/relationships" xmlns:m="http://schemas.openxmlformats.org/officeDocument/2006/math" xmlns:v="urn:schemas-microsoft-com:vml" xmlns:wp14="http://schemas.microsoft.com/office/word/2010/wordprocessingDrawing" xmlns:wp="http://schemas.openxmlformats.org/drawingml/2006/wordprocessingDrawing" xmlns:w10="urn:schemas-microsoft-com:office:word" xmlns:w="http://schemas.openxmlformats.org/wordprocessingml/2006/main" xmlns:w14="http://schemas.microsoft.com/office/word/2010/wordml" xmlns:w15="http://schemas.microsoft.com/office/word/2012/wordml" xmlns:w16cid="http://schemas.microsoft.com/office/word/2016/wordml/cid" xmlns:w16se="http://schemas.microsoft.com/office/word/2015/wordml/symex" xmlns:wpg="http://schemas.microsoft.com/office/word/2010/wordprocessingGroup" xmlns:wpi="http://schemas.microsoft.com/office/word/2010/wordprocessingInk" xmlns:wne="http://schemas.microsoft.com/office/word/2006/wordml" xmlns:wps="http://schemas.microsoft.com/office/word/2010/wordprocessingShape" mc:Ignorable="w14 w15 w16se w16cid wp14">
   <w:abstractNum w:abstractNumId="0" w15:restartNumberingAfterBreak="0">
     <w:nsid w:val="00F56DC9"/>
     <w:multiLevelType w:val="multilevel"/>
@@ -6580,6 +6593,119 @@
     </w:lvl>
   </w:abstractNum>
   <w:abstractNum w:abstractNumId="1" w15:restartNumberingAfterBreak="0">
+    <w:nsid w:val="13136740"/>
+    <w:multiLevelType w:val="hybridMultilevel"/>
+    <w:tmpl w:val="1B96D246"/>
+    <w:lvl w:ilvl="0" w:tplc="1D42B868">
+      <w:start w:val="4"/>
+      <w:numFmt w:val="bullet"/>
+      <w:lvlText w:val=""/>
+      <w:lvlJc w:val="left"/>
+      <w:pPr>
+        <w:ind w:left="3192" w:hanging="360"/>
+      </w:pPr>
+      <w:rPr>
+        <w:rFonts w:ascii="Symbol" w:eastAsiaTheme="minorHAnsi" w:hAnsi="Symbol" w:cs="Times New Roman" w:hint="default"/>
+      </w:rPr>
+    </w:lvl>
+    <w:lvl w:ilvl="1" w:tplc="240A0003" w:tentative="1">
+      <w:start w:val="1"/>
+      <w:numFmt w:val="bullet"/>
+      <w:lvlText w:val="o"/>
+      <w:lvlJc w:val="left"/>
+      <w:pPr>
+        <w:ind w:left="3912" w:hanging="360"/>
+      </w:pPr>
+      <w:rPr>
+        <w:rFonts w:ascii="Courier New" w:hAnsi="Courier New" w:cs="Courier New" w:hint="default"/>
+      </w:rPr>
+    </w:lvl>
+    <w:lvl w:ilvl="2" w:tplc="240A0005" w:tentative="1">
+      <w:start w:val="1"/>
+      <w:numFmt w:val="bullet"/>
+      <w:lvlText w:val=""/>
+      <w:lvlJc w:val="left"/>
+      <w:pPr>
+        <w:ind w:left="4632" w:hanging="360"/>
+      </w:pPr>
+      <w:rPr>
+        <w:rFonts w:ascii="Wingdings" w:hAnsi="Wingdings" w:hint="default"/>
+      </w:rPr>
+    </w:lvl>
+    <w:lvl w:ilvl="3" w:tplc="240A0001" w:tentative="1">
+      <w:start w:val="1"/>
+      <w:numFmt w:val="bullet"/>
+      <w:lvlText w:val=""/>
+      <w:lvlJc w:val="left"/>
+      <w:pPr>
+        <w:ind w:left="5352" w:hanging="360"/>
+      </w:pPr>
+      <w:rPr>
+        <w:rFonts w:ascii="Symbol" w:hAnsi="Symbol" w:hint="default"/>
+      </w:rPr>
+    </w:lvl>
+    <w:lvl w:ilvl="4" w:tplc="240A0003" w:tentative="1">
+      <w:start w:val="1"/>
+      <w:numFmt w:val="bullet"/>
+      <w:lvlText w:val="o"/>
+      <w:lvlJc w:val="left"/>
+      <w:pPr>
+        <w:ind w:left="6072" w:hanging="360"/>
+      </w:pPr>
+      <w:rPr>
+        <w:rFonts w:ascii="Courier New" w:hAnsi="Courier New" w:cs="Courier New" w:hint="default"/>
+      </w:rPr>
+    </w:lvl>
+    <w:lvl w:ilvl="5" w:tplc="240A0005" w:tentative="1">
+      <w:start w:val="1"/>
+      <w:numFmt w:val="bullet"/>
+      <w:lvlText w:val=""/>
+      <w:lvlJc w:val="left"/>
+      <w:pPr>
+        <w:ind w:left="6792" w:hanging="360"/>
+      </w:pPr>
+      <w:rPr>
+        <w:rFonts w:ascii="Wingdings" w:hAnsi="Wingdings" w:hint="default"/>
+      </w:rPr>
+    </w:lvl>
+    <w:lvl w:ilvl="6" w:tplc="240A0001" w:tentative="1">
+      <w:start w:val="1"/>
+      <w:numFmt w:val="bullet"/>
+      <w:lvlText w:val=""/>
+      <w:lvlJc w:val="left"/>
+      <w:pPr>
+        <w:ind w:left="7512" w:hanging="360"/>
+      </w:pPr>
+      <w:rPr>
+        <w:rFonts w:ascii="Symbol" w:hAnsi="Symbol" w:hint="default"/>
+      </w:rPr>
+    </w:lvl>
+    <w:lvl w:ilvl="7" w:tplc="240A0003" w:tentative="1">
+      <w:start w:val="1"/>
+      <w:numFmt w:val="bullet"/>
+      <w:lvlText w:val="o"/>
+      <w:lvlJc w:val="left"/>
+      <w:pPr>
+        <w:ind w:left="8232" w:hanging="360"/>
+      </w:pPr>
+      <w:rPr>
+        <w:rFonts w:ascii="Courier New" w:hAnsi="Courier New" w:cs="Courier New" w:hint="default"/>
+      </w:rPr>
+    </w:lvl>
+    <w:lvl w:ilvl="8" w:tplc="240A0005" w:tentative="1">
+      <w:start w:val="1"/>
+      <w:numFmt w:val="bullet"/>
+      <w:lvlText w:val=""/>
+      <w:lvlJc w:val="left"/>
+      <w:pPr>
+        <w:ind w:left="8952" w:hanging="360"/>
+      </w:pPr>
+      <w:rPr>
+        <w:rFonts w:ascii="Wingdings" w:hAnsi="Wingdings" w:hint="default"/>
+      </w:rPr>
+    </w:lvl>
+  </w:abstractNum>
+  <w:abstractNum w:abstractNumId="2" w15:restartNumberingAfterBreak="0">
     <w:nsid w:val="1A987E1B"/>
     <w:multiLevelType w:val="multilevel"/>
     <w:tmpl w:val="2FCAC94E"/>
@@ -6692,7 +6818,7 @@
       </w:rPr>
     </w:lvl>
   </w:abstractNum>
-  <w:abstractNum w:abstractNumId="2" w15:restartNumberingAfterBreak="0">
+  <w:abstractNum w:abstractNumId="3" w15:restartNumberingAfterBreak="0">
     <w:nsid w:val="3A801174"/>
     <w:multiLevelType w:val="hybridMultilevel"/>
     <w:tmpl w:val="7AC429AA"/>
@@ -6778,7 +6904,7 @@
       </w:pPr>
     </w:lvl>
   </w:abstractNum>
-  <w:abstractNum w:abstractNumId="3" w15:restartNumberingAfterBreak="0">
+  <w:abstractNum w:abstractNumId="4" w15:restartNumberingAfterBreak="0">
     <w:nsid w:val="6F54417F"/>
     <w:multiLevelType w:val="hybridMultilevel"/>
     <w:tmpl w:val="0448BDF6"/>
@@ -6895,20 +7021,23 @@
     <w:abstractNumId w:val="0"/>
   </w:num>
   <w:num w:numId="2">
-    <w:abstractNumId w:val="1"/>
+    <w:abstractNumId w:val="2"/>
   </w:num>
   <w:num w:numId="3">
-    <w:abstractNumId w:val="2"/>
+    <w:abstractNumId w:val="3"/>
   </w:num>
   <w:num w:numId="4">
-    <w:abstractNumId w:val="3"/>
+    <w:abstractNumId w:val="4"/>
+  </w:num>
+  <w:num w:numId="5">
+    <w:abstractNumId w:val="1"/>
   </w:num>
   <w:numIdMacAtCleanup w:val="4"/>
 </w:numbering>
 </file>
 
 <file path=word/styles.xml><?xml version="1.0" encoding="utf-8"?>
-<w:styles xmlns:mc="http://schemas.openxmlformats.org/markup-compatibility/2006" xmlns:r="http://schemas.openxmlformats.org/officeDocument/2006/relationships" xmlns:w="http://schemas.openxmlformats.org/wordprocessingml/2006/main" xmlns:w14="http://schemas.microsoft.com/office/word/2010/wordml" xmlns:w15="http://schemas.microsoft.com/office/word/2012/wordml" xmlns:w16se="http://schemas.microsoft.com/office/word/2015/wordml/symex" mc:Ignorable="w14 w15 w16se">
+<w:styles xmlns:mc="http://schemas.openxmlformats.org/markup-compatibility/2006" xmlns:r="http://schemas.openxmlformats.org/officeDocument/2006/relationships" xmlns:w="http://schemas.openxmlformats.org/wordprocessingml/2006/main" xmlns:w14="http://schemas.microsoft.com/office/word/2010/wordml" xmlns:w15="http://schemas.microsoft.com/office/word/2012/wordml" xmlns:w16cid="http://schemas.microsoft.com/office/word/2016/wordml/cid" xmlns:w16se="http://schemas.microsoft.com/office/word/2015/wordml/symex" mc:Ignorable="w14 w15 w16se w16cid">
   <w:docDefaults>
     <w:rPrDefault>
       <w:rPr>
@@ -6924,7 +7053,7 @@
       </w:pPr>
     </w:pPrDefault>
   </w:docDefaults>
-  <w:latentStyles w:defLockedState="0" w:defUIPriority="99" w:defSemiHidden="0" w:defUnhideWhenUsed="0" w:defQFormat="0" w:count="371">
+  <w:latentStyles w:defLockedState="0" w:defUIPriority="99" w:defSemiHidden="0" w:defUnhideWhenUsed="0" w:defQFormat="0" w:count="375">
     <w:lsdException w:name="Normal" w:uiPriority="0" w:qFormat="1"/>
     <w:lsdException w:name="heading 1" w:uiPriority="9" w:qFormat="1"/>
     <w:lsdException w:name="heading 2" w:semiHidden="1" w:uiPriority="9" w:unhideWhenUsed="1" w:qFormat="1"/>
@@ -7030,7 +7159,6 @@
     <w:lsdException w:name="HTML Sample" w:semiHidden="1" w:unhideWhenUsed="1"/>
     <w:lsdException w:name="HTML Typewriter" w:semiHidden="1" w:unhideWhenUsed="1"/>
     <w:lsdException w:name="HTML Variable" w:semiHidden="1" w:unhideWhenUsed="1"/>
-    <w:lsdException w:name="Normal Table" w:semiHidden="1" w:unhideWhenUsed="1"/>
     <w:lsdException w:name="annotation subject" w:semiHidden="1" w:unhideWhenUsed="1"/>
     <w:lsdException w:name="No List" w:semiHidden="1" w:unhideWhenUsed="1"/>
     <w:lsdException w:name="Outline List 1" w:semiHidden="1" w:unhideWhenUsed="1"/>
@@ -7074,10 +7202,8 @@
     <w:lsdException w:name="Table Elegant" w:semiHidden="1" w:unhideWhenUsed="1"/>
     <w:lsdException w:name="Table Professional" w:semiHidden="1" w:unhideWhenUsed="1"/>
     <w:lsdException w:name="Table Subtle 1" w:semiHidden="1" w:unhideWhenUsed="1"/>
-    <w:lsdException w:name="Table Subtle 2" w:semiHidden="1" w:unhideWhenUsed="1"/>
     <w:lsdException w:name="Table Web 1" w:semiHidden="1" w:unhideWhenUsed="1"/>
     <w:lsdException w:name="Table Web 2" w:semiHidden="1" w:unhideWhenUsed="1"/>
-    <w:lsdException w:name="Table Web 3" w:semiHidden="1" w:unhideWhenUsed="1"/>
     <w:lsdException w:name="Balloon Text" w:semiHidden="1" w:unhideWhenUsed="1"/>
     <w:lsdException w:name="Table Grid" w:uiPriority="39"/>
     <w:lsdException w:name="Table Theme" w:semiHidden="1" w:unhideWhenUsed="1"/>
@@ -7296,6 +7422,10 @@
     <w:lsdException w:name="List Table 5 Dark Accent 6" w:uiPriority="50"/>
     <w:lsdException w:name="List Table 6 Colorful Accent 6" w:uiPriority="51"/>
     <w:lsdException w:name="List Table 7 Colorful Accent 6" w:uiPriority="52"/>
+    <w:lsdException w:name="Mention" w:semiHidden="1" w:unhideWhenUsed="1"/>
+    <w:lsdException w:name="Smart Hyperlink" w:semiHidden="1" w:unhideWhenUsed="1"/>
+    <w:lsdException w:name="Hashtag" w:semiHidden="1" w:unhideWhenUsed="1"/>
+    <w:lsdException w:name="Unresolved Mention" w:semiHidden="1" w:unhideWhenUsed="1"/>
   </w:latentStyles>
   <w:style w:type="paragraph" w:default="1" w:styleId="Normal">
     <w:name w:val="Normal"/>
@@ -8094,7 +8224,7 @@
 </file>
 
 <file path=customXml/itemProps1.xml><?xml version="1.0" encoding="utf-8"?>
-<ds:datastoreItem xmlns:ds="http://schemas.openxmlformats.org/officeDocument/2006/customXml" ds:itemID="{BA31F1A0-72C5-4C7C-964B-B2070EE03648}">
+<ds:datastoreItem xmlns:ds="http://schemas.openxmlformats.org/officeDocument/2006/customXml" ds:itemID="{5C96AE25-1CE5-4A89-8DF5-BF2F6774838A}">
   <ds:schemaRefs>
     <ds:schemaRef ds:uri="http://schemas.openxmlformats.org/officeDocument/2006/bibliography"/>
   </ds:schemaRefs>

</xml_diff>

<commit_message>
documento de despliege pero falta editar
</commit_message>
<xml_diff>
--- a/Documentacion/RequerimientosInvGenius/Despliegue.docx
+++ b/Documentacion/RequerimientosInvGenius/Despliegue.docx
@@ -5513,14 +5513,1140 @@
       <w:r>
         <w:t xml:space="preserve"> reconozca el nuevo servicio:</w:t>
       </w:r>
+    </w:p>
+    <w:p>
+      <w:pPr>
+        <w:pStyle w:val="NormalWeb"/>
+      </w:pPr>
+    </w:p>
+    <w:p>
+      <w:pPr>
+        <w:pStyle w:val="NormalWeb"/>
+      </w:pPr>
+    </w:p>
+    <w:p>
+      <w:pPr>
+        <w:pStyle w:val="NormalWeb"/>
+      </w:pPr>
+    </w:p>
+    <w:p>
+      <w:pPr>
+        <w:pStyle w:val="NormalWeb"/>
+      </w:pPr>
+    </w:p>
+    <w:p>
+      <w:pPr>
+        <w:pStyle w:val="NormalWeb"/>
+      </w:pPr>
+    </w:p>
+    <w:p>
+      <w:pPr>
+        <w:pStyle w:val="NormalWeb"/>
+      </w:pPr>
+    </w:p>
+    <w:p>
+      <w:pPr>
+        <w:pStyle w:val="NormalWeb"/>
+      </w:pPr>
+    </w:p>
+    <w:p>
+      <w:pPr>
+        <w:pStyle w:val="NormalWeb"/>
+      </w:pPr>
+    </w:p>
+    <w:p>
+      <w:pPr>
+        <w:pStyle w:val="NormalWeb"/>
+      </w:pPr>
+    </w:p>
+    <w:p>
+      <w:pPr>
+        <w:pStyle w:val="NormalWeb"/>
+      </w:pPr>
+    </w:p>
+    <w:p>
+      <w:pPr>
+        <w:pStyle w:val="NormalWeb"/>
+      </w:pPr>
+      <w:r>
+        <w:drawing>
+          <wp:anchor distT="0" distB="0" distL="114300" distR="114300" simplePos="0" relativeHeight="251691008" behindDoc="0" locked="0" layoutInCell="1" allowOverlap="1" wp14:anchorId="2CF83E5F" wp14:editId="7244B183">
+            <wp:simplePos x="0" y="0"/>
+            <wp:positionH relativeFrom="margin">
+              <wp:align>left</wp:align>
+            </wp:positionH>
+            <wp:positionV relativeFrom="margin">
+              <wp:align>bottom</wp:align>
+            </wp:positionV>
+            <wp:extent cx="5612130" cy="1775460"/>
+            <wp:effectExtent l="0" t="0" r="7620" b="0"/>
+            <wp:wrapThrough wrapText="bothSides">
+              <wp:wrapPolygon edited="0">
+                <wp:start x="0" y="0"/>
+                <wp:lineTo x="0" y="21322"/>
+                <wp:lineTo x="21556" y="21322"/>
+                <wp:lineTo x="21556" y="0"/>
+                <wp:lineTo x="0" y="0"/>
+              </wp:wrapPolygon>
+            </wp:wrapThrough>
+            <wp:docPr id="5" name="Imagen 5"/>
+            <wp:cNvGraphicFramePr>
+              <a:graphicFrameLocks xmlns:a="http://schemas.openxmlformats.org/drawingml/2006/main" noChangeAspect="1"/>
+            </wp:cNvGraphicFramePr>
+            <a:graphic xmlns:a="http://schemas.openxmlformats.org/drawingml/2006/main">
+              <a:graphicData uri="http://schemas.openxmlformats.org/drawingml/2006/picture">
+                <pic:pic xmlns:pic="http://schemas.openxmlformats.org/drawingml/2006/picture">
+                  <pic:nvPicPr>
+                    <pic:cNvPr id="1" name=""/>
+                    <pic:cNvPicPr/>
+                  </pic:nvPicPr>
+                  <pic:blipFill>
+                    <a:blip r:embed="rId45"/>
+                    <a:stretch>
+                      <a:fillRect/>
+                    </a:stretch>
+                  </pic:blipFill>
+                  <pic:spPr>
+                    <a:xfrm>
+                      <a:off x="0" y="0"/>
+                      <a:ext cx="5612130" cy="1775460"/>
+                    </a:xfrm>
+                    <a:prstGeom prst="rect">
+                      <a:avLst/>
+                    </a:prstGeom>
+                  </pic:spPr>
+                </pic:pic>
+              </a:graphicData>
+            </a:graphic>
+          </wp:anchor>
+        </w:drawing>
+      </w:r>
+      <w:r>
+        <w:drawing>
+          <wp:anchor distT="0" distB="0" distL="114300" distR="114300" simplePos="0" relativeHeight="251688960" behindDoc="0" locked="0" layoutInCell="1" allowOverlap="1" wp14:anchorId="6AAFEB69" wp14:editId="18A11A3E">
+            <wp:simplePos x="0" y="0"/>
+            <wp:positionH relativeFrom="page">
+              <wp:posOffset>947186</wp:posOffset>
+            </wp:positionH>
+            <wp:positionV relativeFrom="page">
+              <wp:posOffset>6285230</wp:posOffset>
+            </wp:positionV>
+            <wp:extent cx="5612130" cy="408940"/>
+            <wp:effectExtent l="0" t="0" r="7620" b="0"/>
+            <wp:wrapThrough wrapText="bothSides">
+              <wp:wrapPolygon edited="0">
+                <wp:start x="0" y="0"/>
+                <wp:lineTo x="0" y="20124"/>
+                <wp:lineTo x="21556" y="20124"/>
+                <wp:lineTo x="21556" y="0"/>
+                <wp:lineTo x="0" y="0"/>
+              </wp:wrapPolygon>
+            </wp:wrapThrough>
+            <wp:docPr id="3" name="Imagen 3"/>
+            <wp:cNvGraphicFramePr>
+              <a:graphicFrameLocks xmlns:a="http://schemas.openxmlformats.org/drawingml/2006/main" noChangeAspect="1"/>
+            </wp:cNvGraphicFramePr>
+            <a:graphic xmlns:a="http://schemas.openxmlformats.org/drawingml/2006/main">
+              <a:graphicData uri="http://schemas.openxmlformats.org/drawingml/2006/picture">
+                <pic:pic xmlns:pic="http://schemas.openxmlformats.org/drawingml/2006/picture">
+                  <pic:nvPicPr>
+                    <pic:cNvPr id="1" name=""/>
+                    <pic:cNvPicPr/>
+                  </pic:nvPicPr>
+                  <pic:blipFill>
+                    <a:blip r:embed="rId46"/>
+                    <a:stretch>
+                      <a:fillRect/>
+                    </a:stretch>
+                  </pic:blipFill>
+                  <pic:spPr>
+                    <a:xfrm>
+                      <a:off x="0" y="0"/>
+                      <a:ext cx="5612130" cy="408940"/>
+                    </a:xfrm>
+                    <a:prstGeom prst="rect">
+                      <a:avLst/>
+                    </a:prstGeom>
+                  </pic:spPr>
+                </pic:pic>
+              </a:graphicData>
+            </a:graphic>
+          </wp:anchor>
+        </w:drawing>
+      </w:r>
+    </w:p>
+    <w:p>
+      <w:pPr>
+        <w:pStyle w:val="NormalWeb"/>
+      </w:pPr>
+    </w:p>
+    <w:p>
+      <w:pPr>
+        <w:pStyle w:val="NormalWeb"/>
+      </w:pPr>
+    </w:p>
+    <w:p>
+      <w:pPr>
+        <w:pStyle w:val="NormalWeb"/>
+      </w:pPr>
+    </w:p>
+    <w:p>
+      <w:pPr>
+        <w:pStyle w:val="NormalWeb"/>
+      </w:pPr>
+    </w:p>
+    <w:p>
+      <w:pPr>
+        <w:pStyle w:val="NormalWeb"/>
+      </w:pPr>
+    </w:p>
+    <w:p>
+      <w:pPr>
+        <w:pStyle w:val="NormalWeb"/>
+      </w:pPr>
+    </w:p>
+    <w:p>
+      <w:pPr>
+        <w:pStyle w:val="NormalWeb"/>
+      </w:pPr>
+      <w:r>
+        <w:lastRenderedPageBreak/>
+        <w:drawing>
+          <wp:anchor distT="0" distB="0" distL="114300" distR="114300" simplePos="0" relativeHeight="251709440" behindDoc="0" locked="0" layoutInCell="1" allowOverlap="1" wp14:anchorId="2036BE26" wp14:editId="6E4F9F2A">
+            <wp:simplePos x="0" y="0"/>
+            <wp:positionH relativeFrom="page">
+              <wp:posOffset>1082675</wp:posOffset>
+            </wp:positionH>
+            <wp:positionV relativeFrom="page">
+              <wp:posOffset>24293830</wp:posOffset>
+            </wp:positionV>
+            <wp:extent cx="5612130" cy="2947035"/>
+            <wp:effectExtent l="0" t="0" r="7620" b="5715"/>
+            <wp:wrapThrough wrapText="bothSides">
+              <wp:wrapPolygon edited="0">
+                <wp:start x="0" y="0"/>
+                <wp:lineTo x="0" y="21502"/>
+                <wp:lineTo x="21556" y="21502"/>
+                <wp:lineTo x="21556" y="0"/>
+                <wp:lineTo x="0" y="0"/>
+              </wp:wrapPolygon>
+            </wp:wrapThrough>
+            <wp:docPr id="20" name="Imagen 20"/>
+            <wp:cNvGraphicFramePr>
+              <a:graphicFrameLocks xmlns:a="http://schemas.openxmlformats.org/drawingml/2006/main" noChangeAspect="1"/>
+            </wp:cNvGraphicFramePr>
+            <a:graphic xmlns:a="http://schemas.openxmlformats.org/drawingml/2006/main">
+              <a:graphicData uri="http://schemas.openxmlformats.org/drawingml/2006/picture">
+                <pic:pic xmlns:pic="http://schemas.openxmlformats.org/drawingml/2006/picture">
+                  <pic:nvPicPr>
+                    <pic:cNvPr id="1" name=""/>
+                    <pic:cNvPicPr/>
+                  </pic:nvPicPr>
+                  <pic:blipFill>
+                    <a:blip r:embed="rId47"/>
+                    <a:stretch>
+                      <a:fillRect/>
+                    </a:stretch>
+                  </pic:blipFill>
+                  <pic:spPr>
+                    <a:xfrm>
+                      <a:off x="0" y="0"/>
+                      <a:ext cx="5612130" cy="2947035"/>
+                    </a:xfrm>
+                    <a:prstGeom prst="rect">
+                      <a:avLst/>
+                    </a:prstGeom>
+                  </pic:spPr>
+                </pic:pic>
+              </a:graphicData>
+            </a:graphic>
+          </wp:anchor>
+        </w:drawing>
+      </w:r>
+      <w:r>
+        <w:drawing>
+          <wp:anchor distT="0" distB="0" distL="114300" distR="114300" simplePos="0" relativeHeight="251699200" behindDoc="0" locked="0" layoutInCell="1" allowOverlap="1" wp14:anchorId="5F273D22" wp14:editId="77725654">
+            <wp:simplePos x="0" y="0"/>
+            <wp:positionH relativeFrom="page">
+              <wp:posOffset>1080135</wp:posOffset>
+            </wp:positionH>
+            <wp:positionV relativeFrom="page">
+              <wp:posOffset>5870575</wp:posOffset>
+            </wp:positionV>
+            <wp:extent cx="5612130" cy="1209675"/>
+            <wp:effectExtent l="0" t="0" r="7620" b="9525"/>
+            <wp:wrapThrough wrapText="bothSides">
+              <wp:wrapPolygon edited="0">
+                <wp:start x="0" y="0"/>
+                <wp:lineTo x="0" y="21430"/>
+                <wp:lineTo x="21556" y="21430"/>
+                <wp:lineTo x="21556" y="0"/>
+                <wp:lineTo x="0" y="0"/>
+              </wp:wrapPolygon>
+            </wp:wrapThrough>
+            <wp:docPr id="15" name="Imagen 15"/>
+            <wp:cNvGraphicFramePr>
+              <a:graphicFrameLocks xmlns:a="http://schemas.openxmlformats.org/drawingml/2006/main" noChangeAspect="1"/>
+            </wp:cNvGraphicFramePr>
+            <a:graphic xmlns:a="http://schemas.openxmlformats.org/drawingml/2006/main">
+              <a:graphicData uri="http://schemas.openxmlformats.org/drawingml/2006/picture">
+                <pic:pic xmlns:pic="http://schemas.openxmlformats.org/drawingml/2006/picture">
+                  <pic:nvPicPr>
+                    <pic:cNvPr id="1" name=""/>
+                    <pic:cNvPicPr/>
+                  </pic:nvPicPr>
+                  <pic:blipFill>
+                    <a:blip r:embed="rId48"/>
+                    <a:stretch>
+                      <a:fillRect/>
+                    </a:stretch>
+                  </pic:blipFill>
+                  <pic:spPr>
+                    <a:xfrm>
+                      <a:off x="0" y="0"/>
+                      <a:ext cx="5612130" cy="1209675"/>
+                    </a:xfrm>
+                    <a:prstGeom prst="rect">
+                      <a:avLst/>
+                    </a:prstGeom>
+                  </pic:spPr>
+                </pic:pic>
+              </a:graphicData>
+            </a:graphic>
+          </wp:anchor>
+        </w:drawing>
+      </w:r>
+      <w:r>
+        <w:drawing>
+          <wp:anchor distT="0" distB="0" distL="114300" distR="114300" simplePos="0" relativeHeight="251695104" behindDoc="0" locked="0" layoutInCell="1" allowOverlap="1" wp14:anchorId="10202E31" wp14:editId="746590D6">
+            <wp:simplePos x="0" y="0"/>
+            <wp:positionH relativeFrom="margin">
+              <wp:posOffset>0</wp:posOffset>
+            </wp:positionH>
+            <wp:positionV relativeFrom="page">
+              <wp:posOffset>909955</wp:posOffset>
+            </wp:positionV>
+            <wp:extent cx="5612130" cy="2261870"/>
+            <wp:effectExtent l="0" t="0" r="7620" b="5080"/>
+            <wp:wrapThrough wrapText="bothSides">
+              <wp:wrapPolygon edited="0">
+                <wp:start x="0" y="0"/>
+                <wp:lineTo x="0" y="21467"/>
+                <wp:lineTo x="21556" y="21467"/>
+                <wp:lineTo x="21556" y="0"/>
+                <wp:lineTo x="0" y="0"/>
+              </wp:wrapPolygon>
+            </wp:wrapThrough>
+            <wp:docPr id="13" name="Imagen 13"/>
+            <wp:cNvGraphicFramePr>
+              <a:graphicFrameLocks xmlns:a="http://schemas.openxmlformats.org/drawingml/2006/main" noChangeAspect="1"/>
+            </wp:cNvGraphicFramePr>
+            <a:graphic xmlns:a="http://schemas.openxmlformats.org/drawingml/2006/main">
+              <a:graphicData uri="http://schemas.openxmlformats.org/drawingml/2006/picture">
+                <pic:pic xmlns:pic="http://schemas.openxmlformats.org/drawingml/2006/picture">
+                  <pic:nvPicPr>
+                    <pic:cNvPr id="1" name=""/>
+                    <pic:cNvPicPr/>
+                  </pic:nvPicPr>
+                  <pic:blipFill>
+                    <a:blip r:embed="rId49"/>
+                    <a:stretch>
+                      <a:fillRect/>
+                    </a:stretch>
+                  </pic:blipFill>
+                  <pic:spPr>
+                    <a:xfrm>
+                      <a:off x="0" y="0"/>
+                      <a:ext cx="5612130" cy="2261870"/>
+                    </a:xfrm>
+                    <a:prstGeom prst="rect">
+                      <a:avLst/>
+                    </a:prstGeom>
+                  </pic:spPr>
+                </pic:pic>
+              </a:graphicData>
+            </a:graphic>
+          </wp:anchor>
+        </w:drawing>
+      </w:r>
+      <w:r>
+        <w:drawing>
+          <wp:anchor distT="0" distB="0" distL="114300" distR="114300" simplePos="0" relativeHeight="251697152" behindDoc="0" locked="0" layoutInCell="1" allowOverlap="1" wp14:anchorId="1E5C9EC8" wp14:editId="0A4893C0">
+            <wp:simplePos x="0" y="0"/>
+            <wp:positionH relativeFrom="margin">
+              <wp:posOffset>0</wp:posOffset>
+            </wp:positionH>
+            <wp:positionV relativeFrom="page">
+              <wp:posOffset>3300730</wp:posOffset>
+            </wp:positionV>
+            <wp:extent cx="5612130" cy="2171065"/>
+            <wp:effectExtent l="0" t="0" r="7620" b="635"/>
+            <wp:wrapThrough wrapText="bothSides">
+              <wp:wrapPolygon edited="0">
+                <wp:start x="0" y="0"/>
+                <wp:lineTo x="0" y="21417"/>
+                <wp:lineTo x="21556" y="21417"/>
+                <wp:lineTo x="21556" y="0"/>
+                <wp:lineTo x="0" y="0"/>
+              </wp:wrapPolygon>
+            </wp:wrapThrough>
+            <wp:docPr id="14" name="Imagen 14"/>
+            <wp:cNvGraphicFramePr>
+              <a:graphicFrameLocks xmlns:a="http://schemas.openxmlformats.org/drawingml/2006/main" noChangeAspect="1"/>
+            </wp:cNvGraphicFramePr>
+            <a:graphic xmlns:a="http://schemas.openxmlformats.org/drawingml/2006/main">
+              <a:graphicData uri="http://schemas.openxmlformats.org/drawingml/2006/picture">
+                <pic:pic xmlns:pic="http://schemas.openxmlformats.org/drawingml/2006/picture">
+                  <pic:nvPicPr>
+                    <pic:cNvPr id="1" name=""/>
+                    <pic:cNvPicPr/>
+                  </pic:nvPicPr>
+                  <pic:blipFill>
+                    <a:blip r:embed="rId50"/>
+                    <a:stretch>
+                      <a:fillRect/>
+                    </a:stretch>
+                  </pic:blipFill>
+                  <pic:spPr>
+                    <a:xfrm>
+                      <a:off x="0" y="0"/>
+                      <a:ext cx="5612130" cy="2171065"/>
+                    </a:xfrm>
+                    <a:prstGeom prst="rect">
+                      <a:avLst/>
+                    </a:prstGeom>
+                  </pic:spPr>
+                </pic:pic>
+              </a:graphicData>
+            </a:graphic>
+          </wp:anchor>
+        </w:drawing>
+      </w:r>
+    </w:p>
+    <w:p>
+      <w:pPr>
+        <w:pStyle w:val="NormalWeb"/>
+      </w:pPr>
+    </w:p>
+    <w:p>
+      <w:pPr>
+        <w:pStyle w:val="NormalWeb"/>
+      </w:pPr>
+    </w:p>
+    <w:p>
+      <w:pPr>
+        <w:pStyle w:val="NormalWeb"/>
+      </w:pPr>
+      <w:r>
+        <w:drawing>
+          <wp:anchor distT="0" distB="0" distL="114300" distR="114300" simplePos="0" relativeHeight="251703296" behindDoc="0" locked="0" layoutInCell="1" allowOverlap="1" wp14:anchorId="11D680CA" wp14:editId="6D17782F">
+            <wp:simplePos x="0" y="0"/>
+            <wp:positionH relativeFrom="page">
+              <wp:posOffset>1080135</wp:posOffset>
+            </wp:positionH>
+            <wp:positionV relativeFrom="page">
+              <wp:posOffset>8192135</wp:posOffset>
+            </wp:positionV>
+            <wp:extent cx="5612130" cy="92075"/>
+            <wp:effectExtent l="0" t="0" r="7620" b="3175"/>
+            <wp:wrapThrough wrapText="bothSides">
+              <wp:wrapPolygon edited="0">
+                <wp:start x="0" y="0"/>
+                <wp:lineTo x="0" y="17876"/>
+                <wp:lineTo x="21556" y="17876"/>
+                <wp:lineTo x="21556" y="0"/>
+                <wp:lineTo x="0" y="0"/>
+              </wp:wrapPolygon>
+            </wp:wrapThrough>
+            <wp:docPr id="17" name="Imagen 17"/>
+            <wp:cNvGraphicFramePr>
+              <a:graphicFrameLocks xmlns:a="http://schemas.openxmlformats.org/drawingml/2006/main" noChangeAspect="1"/>
+            </wp:cNvGraphicFramePr>
+            <a:graphic xmlns:a="http://schemas.openxmlformats.org/drawingml/2006/main">
+              <a:graphicData uri="http://schemas.openxmlformats.org/drawingml/2006/picture">
+                <pic:pic xmlns:pic="http://schemas.openxmlformats.org/drawingml/2006/picture">
+                  <pic:nvPicPr>
+                    <pic:cNvPr id="1" name=""/>
+                    <pic:cNvPicPr/>
+                  </pic:nvPicPr>
+                  <pic:blipFill>
+                    <a:blip r:embed="rId51"/>
+                    <a:stretch>
+                      <a:fillRect/>
+                    </a:stretch>
+                  </pic:blipFill>
+                  <pic:spPr>
+                    <a:xfrm>
+                      <a:off x="0" y="0"/>
+                      <a:ext cx="5612130" cy="92075"/>
+                    </a:xfrm>
+                    <a:prstGeom prst="rect">
+                      <a:avLst/>
+                    </a:prstGeom>
+                  </pic:spPr>
+                </pic:pic>
+              </a:graphicData>
+            </a:graphic>
+          </wp:anchor>
+        </w:drawing>
+      </w:r>
+    </w:p>
+    <w:p>
+      <w:pPr>
+        <w:pStyle w:val="NormalWeb"/>
+      </w:pPr>
+    </w:p>
+    <w:p>
+      <w:pPr>
+        <w:pStyle w:val="NormalWeb"/>
+      </w:pPr>
+    </w:p>
+    <w:p>
+      <w:pPr>
+        <w:pStyle w:val="NormalWeb"/>
+      </w:pPr>
+    </w:p>
+    <w:p>
+      <w:pPr>
+        <w:pStyle w:val="NormalWeb"/>
+      </w:pPr>
+    </w:p>
+    <w:p>
+      <w:pPr>
+        <w:pStyle w:val="NormalWeb"/>
+      </w:pPr>
+    </w:p>
+    <w:p>
+      <w:pPr>
+        <w:pStyle w:val="NormalWeb"/>
+      </w:pPr>
+      <w:r>
+        <w:drawing>
+          <wp:anchor distT="0" distB="0" distL="114300" distR="114300" simplePos="0" relativeHeight="251701248" behindDoc="0" locked="0" layoutInCell="1" allowOverlap="1" wp14:anchorId="570ACD08" wp14:editId="54688A77">
+            <wp:simplePos x="0" y="0"/>
+            <wp:positionH relativeFrom="page">
+              <wp:posOffset>1080135</wp:posOffset>
+            </wp:positionH>
+            <wp:positionV relativeFrom="page">
+              <wp:posOffset>1880235</wp:posOffset>
+            </wp:positionV>
+            <wp:extent cx="5612130" cy="2931160"/>
+            <wp:effectExtent l="0" t="0" r="7620" b="2540"/>
+            <wp:wrapThrough wrapText="bothSides">
+              <wp:wrapPolygon edited="0">
+                <wp:start x="0" y="0"/>
+                <wp:lineTo x="0" y="21478"/>
+                <wp:lineTo x="21556" y="21478"/>
+                <wp:lineTo x="21556" y="0"/>
+                <wp:lineTo x="0" y="0"/>
+              </wp:wrapPolygon>
+            </wp:wrapThrough>
+            <wp:docPr id="16" name="Imagen 16"/>
+            <wp:cNvGraphicFramePr>
+              <a:graphicFrameLocks xmlns:a="http://schemas.openxmlformats.org/drawingml/2006/main" noChangeAspect="1"/>
+            </wp:cNvGraphicFramePr>
+            <a:graphic xmlns:a="http://schemas.openxmlformats.org/drawingml/2006/main">
+              <a:graphicData uri="http://schemas.openxmlformats.org/drawingml/2006/picture">
+                <pic:pic xmlns:pic="http://schemas.openxmlformats.org/drawingml/2006/picture">
+                  <pic:nvPicPr>
+                    <pic:cNvPr id="1" name=""/>
+                    <pic:cNvPicPr/>
+                  </pic:nvPicPr>
+                  <pic:blipFill>
+                    <a:blip r:embed="rId52"/>
+                    <a:stretch>
+                      <a:fillRect/>
+                    </a:stretch>
+                  </pic:blipFill>
+                  <pic:spPr>
+                    <a:xfrm>
+                      <a:off x="0" y="0"/>
+                      <a:ext cx="5612130" cy="2931160"/>
+                    </a:xfrm>
+                    <a:prstGeom prst="rect">
+                      <a:avLst/>
+                    </a:prstGeom>
+                  </pic:spPr>
+                </pic:pic>
+              </a:graphicData>
+            </a:graphic>
+          </wp:anchor>
+        </w:drawing>
+      </w:r>
+    </w:p>
+    <w:p>
+      <w:pPr>
+        <w:pStyle w:val="NormalWeb"/>
+      </w:pPr>
+    </w:p>
+    <w:p>
+      <w:pPr>
+        <w:pStyle w:val="NormalWeb"/>
+      </w:pPr>
+    </w:p>
+    <w:p>
+      <w:pPr>
+        <w:pStyle w:val="NormalWeb"/>
+      </w:pPr>
+      <w:r>
+        <w:drawing>
+          <wp:anchor distT="0" distB="0" distL="114300" distR="114300" simplePos="0" relativeHeight="251711488" behindDoc="0" locked="0" layoutInCell="1" allowOverlap="1" wp14:anchorId="73D1C75B" wp14:editId="51D9F53A">
+            <wp:simplePos x="0" y="0"/>
+            <wp:positionH relativeFrom="page">
+              <wp:posOffset>1080135</wp:posOffset>
+            </wp:positionH>
+            <wp:positionV relativeFrom="page">
+              <wp:posOffset>5995670</wp:posOffset>
+            </wp:positionV>
+            <wp:extent cx="5612130" cy="2941320"/>
+            <wp:effectExtent l="0" t="0" r="7620" b="0"/>
+            <wp:wrapThrough wrapText="bothSides">
+              <wp:wrapPolygon edited="0">
+                <wp:start x="0" y="0"/>
+                <wp:lineTo x="0" y="21404"/>
+                <wp:lineTo x="21556" y="21404"/>
+                <wp:lineTo x="21556" y="0"/>
+                <wp:lineTo x="0" y="0"/>
+              </wp:wrapPolygon>
+            </wp:wrapThrough>
+            <wp:docPr id="21" name="Imagen 21"/>
+            <wp:cNvGraphicFramePr>
+              <a:graphicFrameLocks xmlns:a="http://schemas.openxmlformats.org/drawingml/2006/main" noChangeAspect="1"/>
+            </wp:cNvGraphicFramePr>
+            <a:graphic xmlns:a="http://schemas.openxmlformats.org/drawingml/2006/main">
+              <a:graphicData uri="http://schemas.openxmlformats.org/drawingml/2006/picture">
+                <pic:pic xmlns:pic="http://schemas.openxmlformats.org/drawingml/2006/picture">
+                  <pic:nvPicPr>
+                    <pic:cNvPr id="1" name=""/>
+                    <pic:cNvPicPr/>
+                  </pic:nvPicPr>
+                  <pic:blipFill>
+                    <a:blip r:embed="rId53"/>
+                    <a:stretch>
+                      <a:fillRect/>
+                    </a:stretch>
+                  </pic:blipFill>
+                  <pic:spPr>
+                    <a:xfrm>
+                      <a:off x="0" y="0"/>
+                      <a:ext cx="5612130" cy="2941320"/>
+                    </a:xfrm>
+                    <a:prstGeom prst="rect">
+                      <a:avLst/>
+                    </a:prstGeom>
+                  </pic:spPr>
+                </pic:pic>
+              </a:graphicData>
+            </a:graphic>
+          </wp:anchor>
+        </w:drawing>
+      </w:r>
+    </w:p>
+    <w:p>
+      <w:pPr>
+        <w:pStyle w:val="NormalWeb"/>
+        <w:jc w:val="right"/>
+      </w:pPr>
+    </w:p>
+    <w:p>
+      <w:pPr>
+        <w:pStyle w:val="NormalWeb"/>
+      </w:pPr>
+    </w:p>
+    <w:p>
+      <w:pPr>
+        <w:pStyle w:val="NormalWeb"/>
+      </w:pPr>
+    </w:p>
+    <w:p>
+      <w:pPr>
+        <w:pStyle w:val="NormalWeb"/>
+      </w:pPr>
+      <w:r>
+        <w:drawing>
+          <wp:anchor distT="0" distB="0" distL="114300" distR="114300" simplePos="0" relativeHeight="251707392" behindDoc="0" locked="0" layoutInCell="1" allowOverlap="1" wp14:anchorId="7DCCCFA5" wp14:editId="3546DA90">
+            <wp:simplePos x="0" y="0"/>
+            <wp:positionH relativeFrom="page">
+              <wp:posOffset>1080135</wp:posOffset>
+            </wp:positionH>
+            <wp:positionV relativeFrom="page">
+              <wp:posOffset>1880235</wp:posOffset>
+            </wp:positionV>
+            <wp:extent cx="5612130" cy="600075"/>
+            <wp:effectExtent l="0" t="0" r="7620" b="9525"/>
+            <wp:wrapThrough wrapText="bothSides">
+              <wp:wrapPolygon edited="0">
+                <wp:start x="0" y="0"/>
+                <wp:lineTo x="0" y="21257"/>
+                <wp:lineTo x="21556" y="21257"/>
+                <wp:lineTo x="21556" y="0"/>
+                <wp:lineTo x="0" y="0"/>
+              </wp:wrapPolygon>
+            </wp:wrapThrough>
+            <wp:docPr id="19" name="Imagen 19"/>
+            <wp:cNvGraphicFramePr>
+              <a:graphicFrameLocks xmlns:a="http://schemas.openxmlformats.org/drawingml/2006/main" noChangeAspect="1"/>
+            </wp:cNvGraphicFramePr>
+            <a:graphic xmlns:a="http://schemas.openxmlformats.org/drawingml/2006/main">
+              <a:graphicData uri="http://schemas.openxmlformats.org/drawingml/2006/picture">
+                <pic:pic xmlns:pic="http://schemas.openxmlformats.org/drawingml/2006/picture">
+                  <pic:nvPicPr>
+                    <pic:cNvPr id="1" name=""/>
+                    <pic:cNvPicPr/>
+                  </pic:nvPicPr>
+                  <pic:blipFill>
+                    <a:blip r:embed="rId54"/>
+                    <a:stretch>
+                      <a:fillRect/>
+                    </a:stretch>
+                  </pic:blipFill>
+                  <pic:spPr>
+                    <a:xfrm>
+                      <a:off x="0" y="0"/>
+                      <a:ext cx="5612130" cy="600075"/>
+                    </a:xfrm>
+                    <a:prstGeom prst="rect">
+                      <a:avLst/>
+                    </a:prstGeom>
+                  </pic:spPr>
+                </pic:pic>
+              </a:graphicData>
+            </a:graphic>
+          </wp:anchor>
+        </w:drawing>
+      </w:r>
+    </w:p>
+    <w:p>
+      <w:pPr>
+        <w:pStyle w:val="NormalWeb"/>
+      </w:pPr>
+    </w:p>
+    <w:p>
+      <w:pPr>
+        <w:pStyle w:val="NormalWeb"/>
+      </w:pPr>
+    </w:p>
+    <w:p>
+      <w:pPr>
+        <w:pStyle w:val="NormalWeb"/>
+      </w:pPr>
+    </w:p>
+    <w:p>
+      <w:pPr>
+        <w:pStyle w:val="NormalWeb"/>
+      </w:pPr>
+    </w:p>
+    <w:p>
+      <w:pPr>
+        <w:pStyle w:val="NormalWeb"/>
+      </w:pPr>
+    </w:p>
+    <w:p>
+      <w:pPr>
+        <w:pStyle w:val="NormalWeb"/>
+      </w:pPr>
+    </w:p>
+    <w:p>
+      <w:pPr>
+        <w:pStyle w:val="NormalWeb"/>
+      </w:pPr>
+    </w:p>
+    <w:p>
+      <w:pPr>
+        <w:pStyle w:val="NormalWeb"/>
+      </w:pPr>
+    </w:p>
+    <w:p>
+      <w:pPr>
+        <w:pStyle w:val="NormalWeb"/>
+      </w:pPr>
+    </w:p>
+    <w:p>
+      <w:pPr>
+        <w:pStyle w:val="NormalWeb"/>
+      </w:pPr>
+    </w:p>
+    <w:p>
+      <w:pPr>
+        <w:pStyle w:val="NormalWeb"/>
+      </w:pPr>
+    </w:p>
+    <w:p>
+      <w:pPr>
+        <w:pStyle w:val="NormalWeb"/>
+      </w:pPr>
+    </w:p>
+    <w:p>
+      <w:pPr>
+        <w:pStyle w:val="NormalWeb"/>
+      </w:pPr>
+      <w:r>
+        <w:drawing>
+          <wp:anchor distT="0" distB="0" distL="114300" distR="114300" simplePos="0" relativeHeight="251713536" behindDoc="0" locked="0" layoutInCell="1" allowOverlap="1" wp14:anchorId="6FB87EE9" wp14:editId="692EC198">
+            <wp:simplePos x="0" y="0"/>
+            <wp:positionH relativeFrom="margin">
+              <wp:align>right</wp:align>
+            </wp:positionH>
+            <wp:positionV relativeFrom="page">
+              <wp:posOffset>6930263</wp:posOffset>
+            </wp:positionV>
+            <wp:extent cx="5612130" cy="1376045"/>
+            <wp:effectExtent l="0" t="0" r="7620" b="0"/>
+            <wp:wrapThrough wrapText="bothSides">
+              <wp:wrapPolygon edited="0">
+                <wp:start x="0" y="0"/>
+                <wp:lineTo x="0" y="21231"/>
+                <wp:lineTo x="21556" y="21231"/>
+                <wp:lineTo x="21556" y="0"/>
+                <wp:lineTo x="0" y="0"/>
+              </wp:wrapPolygon>
+            </wp:wrapThrough>
+            <wp:docPr id="22" name="Imagen 22"/>
+            <wp:cNvGraphicFramePr>
+              <a:graphicFrameLocks xmlns:a="http://schemas.openxmlformats.org/drawingml/2006/main" noChangeAspect="1"/>
+            </wp:cNvGraphicFramePr>
+            <a:graphic xmlns:a="http://schemas.openxmlformats.org/drawingml/2006/main">
+              <a:graphicData uri="http://schemas.openxmlformats.org/drawingml/2006/picture">
+                <pic:pic xmlns:pic="http://schemas.openxmlformats.org/drawingml/2006/picture">
+                  <pic:nvPicPr>
+                    <pic:cNvPr id="1" name=""/>
+                    <pic:cNvPicPr/>
+                  </pic:nvPicPr>
+                  <pic:blipFill>
+                    <a:blip r:embed="rId55"/>
+                    <a:stretch>
+                      <a:fillRect/>
+                    </a:stretch>
+                  </pic:blipFill>
+                  <pic:spPr>
+                    <a:xfrm>
+                      <a:off x="0" y="0"/>
+                      <a:ext cx="5612130" cy="1376045"/>
+                    </a:xfrm>
+                    <a:prstGeom prst="rect">
+                      <a:avLst/>
+                    </a:prstGeom>
+                  </pic:spPr>
+                </pic:pic>
+              </a:graphicData>
+            </a:graphic>
+          </wp:anchor>
+        </w:drawing>
+      </w:r>
+    </w:p>
+    <w:p>
+      <w:pPr>
+        <w:pStyle w:val="NormalWeb"/>
+      </w:pPr>
+    </w:p>
+    <w:p>
+      <w:pPr>
+        <w:pStyle w:val="NormalWeb"/>
+      </w:pPr>
+    </w:p>
+    <w:p>
+      <w:pPr>
+        <w:pStyle w:val="NormalWeb"/>
+      </w:pPr>
+    </w:p>
+    <w:p>
+      <w:pPr>
+        <w:pStyle w:val="NormalWeb"/>
+      </w:pPr>
+    </w:p>
+    <w:p>
+      <w:pPr>
+        <w:pStyle w:val="NormalWeb"/>
+      </w:pPr>
+    </w:p>
+    <w:p>
+      <w:pPr>
+        <w:pStyle w:val="NormalWeb"/>
+      </w:pPr>
+    </w:p>
+    <w:p>
+      <w:pPr>
+        <w:pStyle w:val="NormalWeb"/>
+      </w:pPr>
       <w:bookmarkStart w:id="23" w:name="_GoBack"/>
+      <w:r>
+        <w:drawing>
+          <wp:anchor distT="0" distB="0" distL="114300" distR="114300" simplePos="0" relativeHeight="251715584" behindDoc="0" locked="0" layoutInCell="1" allowOverlap="1" wp14:anchorId="7162805F" wp14:editId="6AE3BBD0">
+            <wp:simplePos x="0" y="0"/>
+            <wp:positionH relativeFrom="page">
+              <wp:posOffset>1080135</wp:posOffset>
+            </wp:positionH>
+            <wp:positionV relativeFrom="page">
+              <wp:posOffset>2663190</wp:posOffset>
+            </wp:positionV>
+            <wp:extent cx="5612130" cy="894080"/>
+            <wp:effectExtent l="0" t="0" r="7620" b="1270"/>
+            <wp:wrapThrough wrapText="bothSides">
+              <wp:wrapPolygon edited="0">
+                <wp:start x="0" y="0"/>
+                <wp:lineTo x="0" y="21170"/>
+                <wp:lineTo x="21556" y="21170"/>
+                <wp:lineTo x="21556" y="0"/>
+                <wp:lineTo x="0" y="0"/>
+              </wp:wrapPolygon>
+            </wp:wrapThrough>
+            <wp:docPr id="23" name="Imagen 23"/>
+            <wp:cNvGraphicFramePr>
+              <a:graphicFrameLocks xmlns:a="http://schemas.openxmlformats.org/drawingml/2006/main" noChangeAspect="1"/>
+            </wp:cNvGraphicFramePr>
+            <a:graphic xmlns:a="http://schemas.openxmlformats.org/drawingml/2006/main">
+              <a:graphicData uri="http://schemas.openxmlformats.org/drawingml/2006/picture">
+                <pic:pic xmlns:pic="http://schemas.openxmlformats.org/drawingml/2006/picture">
+                  <pic:nvPicPr>
+                    <pic:cNvPr id="1" name=""/>
+                    <pic:cNvPicPr/>
+                  </pic:nvPicPr>
+                  <pic:blipFill>
+                    <a:blip r:embed="rId56"/>
+                    <a:stretch>
+                      <a:fillRect/>
+                    </a:stretch>
+                  </pic:blipFill>
+                  <pic:spPr>
+                    <a:xfrm>
+                      <a:off x="0" y="0"/>
+                      <a:ext cx="5612130" cy="894080"/>
+                    </a:xfrm>
+                    <a:prstGeom prst="rect">
+                      <a:avLst/>
+                    </a:prstGeom>
+                  </pic:spPr>
+                </pic:pic>
+              </a:graphicData>
+            </a:graphic>
+          </wp:anchor>
+        </w:drawing>
+      </w:r>
       <w:bookmarkEnd w:id="23"/>
     </w:p>
+    <w:p>
+      <w:pPr>
+        <w:pStyle w:val="NormalWeb"/>
+      </w:pPr>
+    </w:p>
+    <w:p>
+      <w:pPr>
+        <w:pStyle w:val="NormalWeb"/>
+      </w:pPr>
+    </w:p>
+    <w:p>
+      <w:pPr>
+        <w:pStyle w:val="NormalWeb"/>
+      </w:pPr>
+    </w:p>
+    <w:p>
+      <w:pPr>
+        <w:pStyle w:val="NormalWeb"/>
+      </w:pPr>
+    </w:p>
+    <w:p>
+      <w:pPr>
+        <w:pStyle w:val="NormalWeb"/>
+      </w:pPr>
+    </w:p>
+    <w:p>
+      <w:pPr>
+        <w:pStyle w:val="NormalWeb"/>
+      </w:pPr>
+    </w:p>
+    <w:p>
+      <w:pPr>
+        <w:pStyle w:val="NormalWeb"/>
+      </w:pPr>
+    </w:p>
+    <w:p>
+      <w:pPr>
+        <w:pStyle w:val="NormalWeb"/>
+      </w:pPr>
+    </w:p>
+    <w:p>
+      <w:pPr>
+        <w:pStyle w:val="NormalWeb"/>
+      </w:pPr>
+    </w:p>
+    <w:p>
+      <w:pPr>
+        <w:pStyle w:val="NormalWeb"/>
+      </w:pPr>
+    </w:p>
+    <w:p>
+      <w:pPr>
+        <w:pStyle w:val="NormalWeb"/>
+      </w:pPr>
+    </w:p>
+    <w:p>
+      <w:pPr>
+        <w:pStyle w:val="NormalWeb"/>
+      </w:pPr>
+    </w:p>
+    <w:p>
+      <w:pPr>
+        <w:pStyle w:val="NormalWeb"/>
+      </w:pPr>
+    </w:p>
+    <w:p>
+      <w:pPr>
+        <w:pStyle w:val="NormalWeb"/>
+      </w:pPr>
+    </w:p>
+    <w:p>
+      <w:pPr>
+        <w:pStyle w:val="NormalWeb"/>
+      </w:pPr>
+    </w:p>
+    <w:p>
+      <w:pPr>
+        <w:pStyle w:val="NormalWeb"/>
+      </w:pPr>
+    </w:p>
+    <w:p>
+      <w:pPr>
+        <w:pStyle w:val="NormalWeb"/>
+      </w:pPr>
+    </w:p>
+    <w:p>
+      <w:pPr>
+        <w:pStyle w:val="NormalWeb"/>
+      </w:pPr>
+    </w:p>
+    <w:p>
+      <w:pPr>
+        <w:pStyle w:val="NormalWeb"/>
+      </w:pPr>
+    </w:p>
+    <w:p>
+      <w:pPr>
+        <w:pStyle w:val="NormalWeb"/>
+      </w:pPr>
+    </w:p>
+    <w:p>
+      <w:pPr>
+        <w:pStyle w:val="NormalWeb"/>
+      </w:pPr>
+    </w:p>
+    <w:p>
+      <w:pPr>
+        <w:pStyle w:val="NormalWeb"/>
+      </w:pPr>
+    </w:p>
+    <w:p>
+      <w:pPr>
+        <w:pStyle w:val="NormalWeb"/>
+      </w:pPr>
+    </w:p>
+    <w:p>
+      <w:pPr>
+        <w:pStyle w:val="NormalWeb"/>
+      </w:pPr>
+    </w:p>
+    <w:p>
+      <w:pPr>
+        <w:pStyle w:val="NormalWeb"/>
+      </w:pPr>
+    </w:p>
+    <w:p>
+      <w:pPr>
+        <w:pStyle w:val="NormalWeb"/>
+      </w:pPr>
+    </w:p>
+    <w:p>
+      <w:pPr>
+        <w:pStyle w:val="NormalWeb"/>
+      </w:pPr>
+    </w:p>
+    <w:p>
+      <w:pPr>
+        <w:pStyle w:val="NormalWeb"/>
+      </w:pPr>
+    </w:p>
+    <w:p>
+      <w:pPr>
+        <w:pStyle w:val="NormalWeb"/>
+      </w:pPr>
+    </w:p>
+    <w:p>
+      <w:pPr>
+        <w:pStyle w:val="NormalWeb"/>
+      </w:pPr>
+    </w:p>
+    <w:p>
+      <w:pPr>
+        <w:pStyle w:val="NormalWeb"/>
+      </w:pPr>
+    </w:p>
+    <w:p>
+      <w:pPr>
+        <w:pStyle w:val="NormalWeb"/>
+      </w:pPr>
+    </w:p>
+    <w:p>
+      <w:pPr>
+        <w:pStyle w:val="NormalWeb"/>
+      </w:pPr>
+      <w:r>
+        <w:drawing>
+          <wp:anchor distT="0" distB="0" distL="114300" distR="114300" simplePos="0" relativeHeight="251693056" behindDoc="0" locked="0" layoutInCell="1" allowOverlap="1" wp14:anchorId="3CF1F361" wp14:editId="7A44768E">
+            <wp:simplePos x="0" y="0"/>
+            <wp:positionH relativeFrom="margin">
+              <wp:align>left</wp:align>
+            </wp:positionH>
+            <wp:positionV relativeFrom="page">
+              <wp:posOffset>1071011</wp:posOffset>
+            </wp:positionV>
+            <wp:extent cx="5612130" cy="414655"/>
+            <wp:effectExtent l="0" t="0" r="7620" b="4445"/>
+            <wp:wrapThrough wrapText="bothSides">
+              <wp:wrapPolygon edited="0">
+                <wp:start x="0" y="0"/>
+                <wp:lineTo x="0" y="20839"/>
+                <wp:lineTo x="21556" y="20839"/>
+                <wp:lineTo x="21556" y="0"/>
+                <wp:lineTo x="0" y="0"/>
+              </wp:wrapPolygon>
+            </wp:wrapThrough>
+            <wp:docPr id="6" name="Imagen 6"/>
+            <wp:cNvGraphicFramePr>
+              <a:graphicFrameLocks xmlns:a="http://schemas.openxmlformats.org/drawingml/2006/main" noChangeAspect="1"/>
+            </wp:cNvGraphicFramePr>
+            <a:graphic xmlns:a="http://schemas.openxmlformats.org/drawingml/2006/main">
+              <a:graphicData uri="http://schemas.openxmlformats.org/drawingml/2006/picture">
+                <pic:pic xmlns:pic="http://schemas.openxmlformats.org/drawingml/2006/picture">
+                  <pic:nvPicPr>
+                    <pic:cNvPr id="1" name=""/>
+                    <pic:cNvPicPr/>
+                  </pic:nvPicPr>
+                  <pic:blipFill>
+                    <a:blip r:embed="rId57"/>
+                    <a:stretch>
+                      <a:fillRect/>
+                    </a:stretch>
+                  </pic:blipFill>
+                  <pic:spPr>
+                    <a:xfrm>
+                      <a:off x="0" y="0"/>
+                      <a:ext cx="5612130" cy="414655"/>
+                    </a:xfrm>
+                    <a:prstGeom prst="rect">
+                      <a:avLst/>
+                    </a:prstGeom>
+                  </pic:spPr>
+                </pic:pic>
+              </a:graphicData>
+            </a:graphic>
+          </wp:anchor>
+        </w:drawing>
+      </w:r>
+    </w:p>
     <w:sectPr>
-      <w:headerReference w:type="even" r:id="rId45"/>
-      <w:headerReference w:type="default" r:id="rId46"/>
-      <w:footerReference w:type="default" r:id="rId47"/>
-      <w:headerReference w:type="first" r:id="rId48"/>
+      <w:headerReference w:type="even" r:id="rId58"/>
+      <w:headerReference w:type="default" r:id="rId59"/>
+      <w:footerReference w:type="default" r:id="rId60"/>
+      <w:headerReference w:type="first" r:id="rId61"/>
       <w:pgSz w:w="12240" w:h="15840"/>
       <w:pgMar w:top="1418" w:right="1701" w:bottom="1418" w:left="1701" w:header="709" w:footer="709" w:gutter="0"/>
       <w:cols w:space="708"/>
@@ -5708,7 +6834,7 @@
             <w:szCs w:val="24"/>
             <w:lang w:val="es-ES"/>
           </w:rPr>
-          <w:t>1</w:t>
+          <w:t>14</w:t>
         </w:r>
         <w:r>
           <w:rPr>
@@ -7742,7 +8868,7 @@
 </file>
 
 <file path=customXml/itemProps1.xml><?xml version="1.0" encoding="utf-8"?>
-<ds:datastoreItem xmlns:ds="http://schemas.openxmlformats.org/officeDocument/2006/customXml" ds:itemID="{13044F13-22BA-46BF-998D-05BDA667B52A}">
+<ds:datastoreItem xmlns:ds="http://schemas.openxmlformats.org/officeDocument/2006/customXml" ds:itemID="{7D106E6F-078F-493F-8523-8F7413EC4B31}">
   <ds:schemaRefs>
     <ds:schemaRef ds:uri="http://schemas.openxmlformats.org/officeDocument/2006/bibliography"/>
   </ds:schemaRefs>

</xml_diff>